<commit_message>
add app connect to local server example
</commit_message>
<xml_diff>
--- a/附件1-1：系統概述文件.docx
+++ b/附件1-1：系統概述文件.docx
@@ -1,6 +1,6 @@
 
 <file path=word/document.xml><?xml version="1.0" encoding="utf-8"?>
-<w:document xmlns:wpc="http://schemas.microsoft.com/office/word/2010/wordprocessingCanvas" xmlns:cx="http://schemas.microsoft.com/office/drawing/2014/chartex" xmlns:cx1="http://schemas.microsoft.com/office/drawing/2015/9/8/chartex" xmlns:cx2="http://schemas.microsoft.com/office/drawing/2015/10/21/chartex" xmlns:cx3="http://schemas.microsoft.com/office/drawing/2016/5/9/chartex" xmlns:cx4="http://schemas.microsoft.com/office/drawing/2016/5/10/chartex" xmlns:cx5="http://schemas.microsoft.com/office/drawing/2016/5/11/chartex" xmlns:cx6="http://schemas.microsoft.com/office/drawing/2016/5/12/chartex" xmlns:cx7="http://schemas.microsoft.com/office/drawing/2016/5/13/chartex" xmlns:cx8="http://schemas.microsoft.com/office/drawing/2016/5/14/chartex" xmlns:mc="http://schemas.openxmlformats.org/markup-compatibility/2006" xmlns:aink="http://schemas.microsoft.com/office/drawing/2016/ink" xmlns:am3d="http://schemas.microsoft.com/office/drawing/2017/model3d" xmlns:o="urn:schemas-microsoft-com:office:office" xmlns:r="http://schemas.openxmlformats.org/officeDocument/2006/relationships" xmlns:m="http://schemas.openxmlformats.org/officeDocument/2006/math" xmlns:v="urn:schemas-microsoft-com:vml" xmlns:wp14="http://schemas.microsoft.com/office/word/2010/wordprocessingDrawing" xmlns:wp="http://schemas.openxmlformats.org/drawingml/2006/wordprocessingDrawing" xmlns:w10="urn:schemas-microsoft-com:office:word" xmlns:w="http://schemas.openxmlformats.org/wordprocessingml/2006/main" xmlns:w14="http://schemas.microsoft.com/office/word/2010/wordml" xmlns:w15="http://schemas.microsoft.com/office/word/2012/wordml" xmlns:w16cid="http://schemas.microsoft.com/office/word/2016/wordml/cid" xmlns:w16se="http://schemas.microsoft.com/office/word/2015/wordml/symex" xmlns:wpg="http://schemas.microsoft.com/office/word/2010/wordprocessingGroup" xmlns:wpi="http://schemas.microsoft.com/office/word/2010/wordprocessingInk" xmlns:wne="http://schemas.microsoft.com/office/word/2006/wordml" xmlns:wps="http://schemas.microsoft.com/office/word/2010/wordprocessingShape" mc:Ignorable="w14 w15 w16se w16cid wp14">
+<w:document xmlns:wpc="http://schemas.microsoft.com/office/word/2010/wordprocessingCanvas" xmlns:mc="http://schemas.openxmlformats.org/markup-compatibility/2006" xmlns:o="urn:schemas-microsoft-com:office:office" xmlns:r="http://schemas.openxmlformats.org/officeDocument/2006/relationships" xmlns:m="http://schemas.openxmlformats.org/officeDocument/2006/math" xmlns:v="urn:schemas-microsoft-com:vml" xmlns:wp14="http://schemas.microsoft.com/office/word/2010/wordprocessingDrawing" xmlns:wp="http://schemas.openxmlformats.org/drawingml/2006/wordprocessingDrawing" xmlns:w10="urn:schemas-microsoft-com:office:word" xmlns:w="http://schemas.openxmlformats.org/wordprocessingml/2006/main" xmlns:w14="http://schemas.microsoft.com/office/word/2010/wordml" xmlns:wpg="http://schemas.microsoft.com/office/word/2010/wordprocessingGroup" xmlns:wpi="http://schemas.microsoft.com/office/word/2010/wordprocessingInk" xmlns:wne="http://schemas.microsoft.com/office/word/2006/wordml" xmlns:wps="http://schemas.microsoft.com/office/word/2010/wordprocessingShape" mc:Ignorable="w14 wp14">
   <w:body>
     <w:p>
       <w:pPr>
@@ -389,7 +389,7 @@
         <w:snapToGrid w:val="0"/>
         <w:ind w:left="1078"/>
         <w:rPr>
-          <w:rFonts w:eastAsia="標楷體" w:hint="eastAsia"/>
+          <w:rFonts w:eastAsia="標楷體"/>
           <w:b/>
           <w:color w:val="000000"/>
         </w:rPr>
@@ -421,7 +421,7 @@
         <w:snapToGrid w:val="0"/>
         <w:ind w:left="1078"/>
         <w:rPr>
-          <w:rFonts w:eastAsia="標楷體" w:hint="eastAsia"/>
+          <w:rFonts w:eastAsia="標楷體"/>
           <w:b/>
           <w:color w:val="000000"/>
           <w:highlight w:val="yellow"/>
@@ -714,7 +714,6 @@
         <w:snapToGrid w:val="0"/>
         <w:jc w:val="both"/>
         <w:rPr>
-          <w:rFonts w:hint="eastAsia"/>
           <w:color w:val="000000"/>
           <w:sz w:val="24"/>
           <w:szCs w:val="24"/>
@@ -752,42 +751,7 @@
           <w:sz w:val="24"/>
           <w:szCs w:val="24"/>
         </w:rPr>
-        <w:t>國立臺</w:t>
-      </w:r>
-      <w:r>
-        <w:rPr>
-          <w:rFonts w:hint="eastAsia"/>
-          <w:color w:val="000000"/>
-          <w:sz w:val="24"/>
-          <w:szCs w:val="24"/>
-        </w:rPr>
-        <w:t>北科技大學電資學士班資工組</w:t>
-      </w:r>
-    </w:p>
-    <w:p>
-      <w:pPr>
-        <w:pStyle w:val="afb"/>
-        <w:pBdr>
-          <w:top w:val="thinThickSmallGap" w:sz="24" w:space="0" w:color="auto"/>
-          <w:bottom w:val="thickThinSmallGap" w:sz="24" w:space="0" w:color="auto"/>
-        </w:pBdr>
-        <w:snapToGrid w:val="0"/>
-        <w:jc w:val="both"/>
-        <w:rPr>
-          <w:rFonts w:hint="eastAsia"/>
-          <w:color w:val="000000"/>
-          <w:sz w:val="24"/>
-          <w:szCs w:val="24"/>
-        </w:rPr>
-      </w:pPr>
-      <w:r>
-        <w:rPr>
-          <w:rFonts w:hint="eastAsia"/>
-          <w:color w:val="000000"/>
-          <w:sz w:val="24"/>
-          <w:szCs w:val="24"/>
-        </w:rPr>
-        <w:t>國立彰化師範大學機電工程學系</w:t>
+        <w:t>國立臺北科技大學電資學士班資工組</w:t>
       </w:r>
     </w:p>
     <w:p>
@@ -812,25 +776,7 @@
           <w:sz w:val="24"/>
           <w:szCs w:val="24"/>
         </w:rPr>
-        <w:t>國立臺</w:t>
-      </w:r>
-      <w:r>
-        <w:rPr>
-          <w:rFonts w:hint="eastAsia"/>
-          <w:color w:val="000000"/>
-          <w:sz w:val="24"/>
-          <w:szCs w:val="24"/>
-        </w:rPr>
-        <w:t>北科技大學</w:t>
-      </w:r>
-      <w:r>
-        <w:rPr>
-          <w:rFonts w:hint="eastAsia"/>
-          <w:color w:val="000000"/>
-          <w:sz w:val="24"/>
-          <w:szCs w:val="24"/>
-        </w:rPr>
-        <w:t>電子工程系</w:t>
+        <w:t>國立彰化師範大學機電工程學系</w:t>
       </w:r>
     </w:p>
     <w:p>
@@ -843,7 +789,31 @@
         <w:snapToGrid w:val="0"/>
         <w:jc w:val="both"/>
         <w:rPr>
+          <w:color w:val="000000"/>
+          <w:sz w:val="24"/>
+          <w:szCs w:val="24"/>
+        </w:rPr>
+      </w:pPr>
+      <w:r>
+        <w:rPr>
           <w:rFonts w:hint="eastAsia"/>
+          <w:color w:val="000000"/>
+          <w:sz w:val="24"/>
+          <w:szCs w:val="24"/>
+        </w:rPr>
+        <w:t>國立臺北科技大學電子工程系</w:t>
+      </w:r>
+    </w:p>
+    <w:p>
+      <w:pPr>
+        <w:pStyle w:val="afb"/>
+        <w:pBdr>
+          <w:top w:val="thinThickSmallGap" w:sz="24" w:space="0" w:color="auto"/>
+          <w:bottom w:val="thickThinSmallGap" w:sz="24" w:space="0" w:color="auto"/>
+        </w:pBdr>
+        <w:snapToGrid w:val="0"/>
+        <w:jc w:val="both"/>
+        <w:rPr>
           <w:color w:val="000000"/>
           <w:sz w:val="24"/>
           <w:szCs w:val="24"/>
@@ -928,7 +898,6 @@
         <w:snapToGrid w:val="0"/>
         <w:jc w:val="both"/>
         <w:rPr>
-          <w:rFonts w:hint="eastAsia"/>
           <w:color w:val="000000"/>
           <w:sz w:val="24"/>
           <w:szCs w:val="24"/>
@@ -1042,7 +1011,7 @@
         <w:snapToGrid w:val="0"/>
         <w:ind w:left="900"/>
         <w:rPr>
-          <w:rFonts w:eastAsia="標楷體" w:hint="eastAsia"/>
+          <w:rFonts w:eastAsia="標楷體"/>
           <w:bCs/>
           <w:color w:val="000000"/>
         </w:rPr>
@@ -1058,7 +1027,7 @@
         <w:snapToGrid w:val="0"/>
         <w:ind w:left="900"/>
         <w:rPr>
-          <w:rFonts w:eastAsia="標楷體" w:hint="eastAsia"/>
+          <w:rFonts w:eastAsia="標楷體"/>
           <w:bCs/>
           <w:color w:val="000000"/>
         </w:rPr>
@@ -1078,7 +1047,7 @@
         <w:snapToGrid w:val="0"/>
         <w:ind w:leftChars="169" w:left="406" w:firstLineChars="443" w:firstLine="1063"/>
         <w:rPr>
-          <w:rFonts w:eastAsia="標楷體" w:hint="eastAsia"/>
+          <w:rFonts w:eastAsia="標楷體"/>
           <w:bCs/>
           <w:color w:val="000000"/>
         </w:rPr>
@@ -1114,7 +1083,7 @@
         <w:snapToGrid w:val="0"/>
         <w:ind w:firstLineChars="379" w:firstLine="910"/>
         <w:rPr>
-          <w:rFonts w:eastAsia="標楷體" w:hint="eastAsia"/>
+          <w:rFonts w:eastAsia="標楷體"/>
           <w:bCs/>
           <w:color w:val="000000"/>
         </w:rPr>
@@ -1126,7 +1095,7 @@
         <w:snapToGrid w:val="0"/>
         <w:ind w:leftChars="175" w:left="420"/>
         <w:rPr>
-          <w:rFonts w:eastAsia="標楷體"/>
+          <w:rFonts w:eastAsia="標楷體" w:hint="eastAsia"/>
           <w:bCs/>
           <w:color w:val="000000"/>
         </w:rPr>
@@ -1151,6 +1120,18 @@
           <w:color w:val="000000"/>
         </w:rPr>
       </w:pPr>
+    </w:p>
+    <w:p>
+      <w:pPr>
+        <w:adjustRightInd w:val="0"/>
+        <w:snapToGrid w:val="0"/>
+        <w:ind w:leftChars="175" w:left="420"/>
+        <w:rPr>
+          <w:rFonts w:eastAsia="標楷體"/>
+          <w:bCs/>
+          <w:color w:val="000000"/>
+        </w:rPr>
+      </w:pPr>
       <w:r>
         <w:rPr>
           <w:rFonts w:eastAsia="標楷體"/>
@@ -1166,7 +1147,7 @@
         <w:snapToGrid w:val="0"/>
         <w:ind w:leftChars="186" w:left="446" w:firstLineChars="379" w:firstLine="910"/>
         <w:rPr>
-          <w:rFonts w:eastAsia="標楷體" w:hint="eastAsia"/>
+          <w:rFonts w:eastAsia="標楷體"/>
           <w:bCs/>
           <w:color w:val="000000"/>
         </w:rPr>
@@ -1242,7 +1223,7 @@
         <w:snapToGrid w:val="0"/>
         <w:ind w:leftChars="175" w:left="420"/>
         <w:rPr>
-          <w:rFonts w:eastAsia="標楷體" w:hint="eastAsia"/>
+          <w:rFonts w:eastAsia="標楷體"/>
           <w:bCs/>
           <w:color w:val="000000"/>
         </w:rPr>
@@ -1254,7 +1235,7 @@
         <w:snapToGrid w:val="0"/>
         <w:ind w:leftChars="175" w:left="420"/>
         <w:rPr>
-          <w:rFonts w:eastAsia="標楷體"/>
+          <w:rFonts w:eastAsia="標楷體" w:hint="eastAsia"/>
           <w:bCs/>
           <w:color w:val="000000"/>
         </w:rPr>
@@ -1279,14 +1260,28 @@
           <w:color w:val="000000"/>
         </w:rPr>
       </w:pPr>
+    </w:p>
+    <w:p>
+      <w:pPr>
+        <w:adjustRightInd w:val="0"/>
+        <w:snapToGrid w:val="0"/>
+        <w:ind w:leftChars="175" w:left="420"/>
+        <w:rPr>
+          <w:rFonts w:eastAsia="標楷體" w:hint="eastAsia"/>
+          <w:bCs/>
+          <w:color w:val="000000"/>
+        </w:rPr>
+      </w:pPr>
       <w:r>
         <w:rPr>
           <w:rFonts w:eastAsia="標楷體"/>
           <w:bCs/>
           <w:color w:val="000000"/>
         </w:rPr>
-        <w:t>六、系統使用對象</w:t>
+        <w:t>六、系統使用對</w:t>
       </w:r>
+      <w:bookmarkStart w:id="0" w:name="_GoBack"/>
+      <w:bookmarkEnd w:id="0"/>
     </w:p>
     <w:p>
       <w:pPr>
@@ -1309,7 +1304,7 @@
       </w:r>
     </w:p>
     <w:sectPr>
-      <w:headerReference w:type="default" r:id="rId8"/>
+      <w:headerReference w:type="default" r:id="rId9"/>
       <w:pgSz w:w="11906" w:h="16838" w:code="9"/>
       <w:pgMar w:top="851" w:right="1134" w:bottom="851" w:left="1259" w:header="567" w:footer="567" w:gutter="0"/>
       <w:cols w:space="425"/>
@@ -1320,7 +1315,7 @@
 </file>
 
 <file path=word/endnotes.xml><?xml version="1.0" encoding="utf-8"?>
-<w:endnotes xmlns:wpc="http://schemas.microsoft.com/office/word/2010/wordprocessingCanvas" xmlns:cx="http://schemas.microsoft.com/office/drawing/2014/chartex" xmlns:cx1="http://schemas.microsoft.com/office/drawing/2015/9/8/chartex" xmlns:cx2="http://schemas.microsoft.com/office/drawing/2015/10/21/chartex" xmlns:cx3="http://schemas.microsoft.com/office/drawing/2016/5/9/chartex" xmlns:cx4="http://schemas.microsoft.com/office/drawing/2016/5/10/chartex" xmlns:cx5="http://schemas.microsoft.com/office/drawing/2016/5/11/chartex" xmlns:cx6="http://schemas.microsoft.com/office/drawing/2016/5/12/chartex" xmlns:cx7="http://schemas.microsoft.com/office/drawing/2016/5/13/chartex" xmlns:cx8="http://schemas.microsoft.com/office/drawing/2016/5/14/chartex" xmlns:mc="http://schemas.openxmlformats.org/markup-compatibility/2006" xmlns:aink="http://schemas.microsoft.com/office/drawing/2016/ink" xmlns:am3d="http://schemas.microsoft.com/office/drawing/2017/model3d" xmlns:o="urn:schemas-microsoft-com:office:office" xmlns:r="http://schemas.openxmlformats.org/officeDocument/2006/relationships" xmlns:m="http://schemas.openxmlformats.org/officeDocument/2006/math" xmlns:v="urn:schemas-microsoft-com:vml" xmlns:wp14="http://schemas.microsoft.com/office/word/2010/wordprocessingDrawing" xmlns:wp="http://schemas.openxmlformats.org/drawingml/2006/wordprocessingDrawing" xmlns:w10="urn:schemas-microsoft-com:office:word" xmlns:w="http://schemas.openxmlformats.org/wordprocessingml/2006/main" xmlns:w14="http://schemas.microsoft.com/office/word/2010/wordml" xmlns:w15="http://schemas.microsoft.com/office/word/2012/wordml" xmlns:w16cid="http://schemas.microsoft.com/office/word/2016/wordml/cid" xmlns:w16se="http://schemas.microsoft.com/office/word/2015/wordml/symex" xmlns:wpg="http://schemas.microsoft.com/office/word/2010/wordprocessingGroup" xmlns:wpi="http://schemas.microsoft.com/office/word/2010/wordprocessingInk" xmlns:wne="http://schemas.microsoft.com/office/word/2006/wordml" xmlns:wps="http://schemas.microsoft.com/office/word/2010/wordprocessingShape" mc:Ignorable="w14 w15 w16se w16cid wp14">
+<w:endnotes xmlns:wpc="http://schemas.microsoft.com/office/word/2010/wordprocessingCanvas" xmlns:mc="http://schemas.openxmlformats.org/markup-compatibility/2006" xmlns:o="urn:schemas-microsoft-com:office:office" xmlns:r="http://schemas.openxmlformats.org/officeDocument/2006/relationships" xmlns:m="http://schemas.openxmlformats.org/officeDocument/2006/math" xmlns:v="urn:schemas-microsoft-com:vml" xmlns:wp14="http://schemas.microsoft.com/office/word/2010/wordprocessingDrawing" xmlns:wp="http://schemas.openxmlformats.org/drawingml/2006/wordprocessingDrawing" xmlns:w10="urn:schemas-microsoft-com:office:word" xmlns:w="http://schemas.openxmlformats.org/wordprocessingml/2006/main" xmlns:w14="http://schemas.microsoft.com/office/word/2010/wordml" xmlns:wpg="http://schemas.microsoft.com/office/word/2010/wordprocessingGroup" xmlns:wpi="http://schemas.microsoft.com/office/word/2010/wordprocessingInk" xmlns:wne="http://schemas.microsoft.com/office/word/2006/wordml" xmlns:wps="http://schemas.microsoft.com/office/word/2010/wordprocessingShape" mc:Ignorable="w14 wp14">
   <w:endnote w:type="separator" w:id="-1">
     <w:p>
       <w:r>
@@ -1339,7 +1334,7 @@
 </file>
 
 <file path=word/footnotes.xml><?xml version="1.0" encoding="utf-8"?>
-<w:footnotes xmlns:wpc="http://schemas.microsoft.com/office/word/2010/wordprocessingCanvas" xmlns:cx="http://schemas.microsoft.com/office/drawing/2014/chartex" xmlns:cx1="http://schemas.microsoft.com/office/drawing/2015/9/8/chartex" xmlns:cx2="http://schemas.microsoft.com/office/drawing/2015/10/21/chartex" xmlns:cx3="http://schemas.microsoft.com/office/drawing/2016/5/9/chartex" xmlns:cx4="http://schemas.microsoft.com/office/drawing/2016/5/10/chartex" xmlns:cx5="http://schemas.microsoft.com/office/drawing/2016/5/11/chartex" xmlns:cx6="http://schemas.microsoft.com/office/drawing/2016/5/12/chartex" xmlns:cx7="http://schemas.microsoft.com/office/drawing/2016/5/13/chartex" xmlns:cx8="http://schemas.microsoft.com/office/drawing/2016/5/14/chartex" xmlns:mc="http://schemas.openxmlformats.org/markup-compatibility/2006" xmlns:aink="http://schemas.microsoft.com/office/drawing/2016/ink" xmlns:am3d="http://schemas.microsoft.com/office/drawing/2017/model3d" xmlns:o="urn:schemas-microsoft-com:office:office" xmlns:r="http://schemas.openxmlformats.org/officeDocument/2006/relationships" xmlns:m="http://schemas.openxmlformats.org/officeDocument/2006/math" xmlns:v="urn:schemas-microsoft-com:vml" xmlns:wp14="http://schemas.microsoft.com/office/word/2010/wordprocessingDrawing" xmlns:wp="http://schemas.openxmlformats.org/drawingml/2006/wordprocessingDrawing" xmlns:w10="urn:schemas-microsoft-com:office:word" xmlns:w="http://schemas.openxmlformats.org/wordprocessingml/2006/main" xmlns:w14="http://schemas.microsoft.com/office/word/2010/wordml" xmlns:w15="http://schemas.microsoft.com/office/word/2012/wordml" xmlns:w16cid="http://schemas.microsoft.com/office/word/2016/wordml/cid" xmlns:w16se="http://schemas.microsoft.com/office/word/2015/wordml/symex" xmlns:wpg="http://schemas.microsoft.com/office/word/2010/wordprocessingGroup" xmlns:wpi="http://schemas.microsoft.com/office/word/2010/wordprocessingInk" xmlns:wne="http://schemas.microsoft.com/office/word/2006/wordml" xmlns:wps="http://schemas.microsoft.com/office/word/2010/wordprocessingShape" mc:Ignorable="w14 w15 w16se w16cid wp14">
+<w:footnotes xmlns:wpc="http://schemas.microsoft.com/office/word/2010/wordprocessingCanvas" xmlns:mc="http://schemas.openxmlformats.org/markup-compatibility/2006" xmlns:o="urn:schemas-microsoft-com:office:office" xmlns:r="http://schemas.openxmlformats.org/officeDocument/2006/relationships" xmlns:m="http://schemas.openxmlformats.org/officeDocument/2006/math" xmlns:v="urn:schemas-microsoft-com:vml" xmlns:wp14="http://schemas.microsoft.com/office/word/2010/wordprocessingDrawing" xmlns:wp="http://schemas.openxmlformats.org/drawingml/2006/wordprocessingDrawing" xmlns:w10="urn:schemas-microsoft-com:office:word" xmlns:w="http://schemas.openxmlformats.org/wordprocessingml/2006/main" xmlns:w14="http://schemas.microsoft.com/office/word/2010/wordml" xmlns:wpg="http://schemas.microsoft.com/office/word/2010/wordprocessingGroup" xmlns:wpi="http://schemas.microsoft.com/office/word/2010/wordprocessingInk" xmlns:wne="http://schemas.microsoft.com/office/word/2006/wordml" xmlns:wps="http://schemas.microsoft.com/office/word/2010/wordprocessingShape" mc:Ignorable="w14 wp14">
   <w:footnote w:type="separator" w:id="-1">
     <w:p>
       <w:r>
@@ -1358,7 +1353,7 @@
 </file>
 
 <file path=word/header1.xml><?xml version="1.0" encoding="utf-8"?>
-<w:hdr xmlns:wpc="http://schemas.microsoft.com/office/word/2010/wordprocessingCanvas" xmlns:cx="http://schemas.microsoft.com/office/drawing/2014/chartex" xmlns:cx1="http://schemas.microsoft.com/office/drawing/2015/9/8/chartex" xmlns:cx2="http://schemas.microsoft.com/office/drawing/2015/10/21/chartex" xmlns:cx3="http://schemas.microsoft.com/office/drawing/2016/5/9/chartex" xmlns:cx4="http://schemas.microsoft.com/office/drawing/2016/5/10/chartex" xmlns:cx5="http://schemas.microsoft.com/office/drawing/2016/5/11/chartex" xmlns:cx6="http://schemas.microsoft.com/office/drawing/2016/5/12/chartex" xmlns:cx7="http://schemas.microsoft.com/office/drawing/2016/5/13/chartex" xmlns:cx8="http://schemas.microsoft.com/office/drawing/2016/5/14/chartex" xmlns:mc="http://schemas.openxmlformats.org/markup-compatibility/2006" xmlns:aink="http://schemas.microsoft.com/office/drawing/2016/ink" xmlns:am3d="http://schemas.microsoft.com/office/drawing/2017/model3d" xmlns:o="urn:schemas-microsoft-com:office:office" xmlns:r="http://schemas.openxmlformats.org/officeDocument/2006/relationships" xmlns:m="http://schemas.openxmlformats.org/officeDocument/2006/math" xmlns:v="urn:schemas-microsoft-com:vml" xmlns:wp14="http://schemas.microsoft.com/office/word/2010/wordprocessingDrawing" xmlns:wp="http://schemas.openxmlformats.org/drawingml/2006/wordprocessingDrawing" xmlns:w10="urn:schemas-microsoft-com:office:word" xmlns:w="http://schemas.openxmlformats.org/wordprocessingml/2006/main" xmlns:w14="http://schemas.microsoft.com/office/word/2010/wordml" xmlns:w15="http://schemas.microsoft.com/office/word/2012/wordml" xmlns:w16cid="http://schemas.microsoft.com/office/word/2016/wordml/cid" xmlns:w16se="http://schemas.microsoft.com/office/word/2015/wordml/symex" xmlns:wpg="http://schemas.microsoft.com/office/word/2010/wordprocessingGroup" xmlns:wpi="http://schemas.microsoft.com/office/word/2010/wordprocessingInk" xmlns:wne="http://schemas.microsoft.com/office/word/2006/wordml" xmlns:wps="http://schemas.microsoft.com/office/word/2010/wordprocessingShape" mc:Ignorable="w14 w15 w16se w16cid wp14">
+<w:hdr xmlns:wpc="http://schemas.microsoft.com/office/word/2010/wordprocessingCanvas" xmlns:mc="http://schemas.openxmlformats.org/markup-compatibility/2006" xmlns:o="urn:schemas-microsoft-com:office:office" xmlns:r="http://schemas.openxmlformats.org/officeDocument/2006/relationships" xmlns:m="http://schemas.openxmlformats.org/officeDocument/2006/math" xmlns:v="urn:schemas-microsoft-com:vml" xmlns:wp14="http://schemas.microsoft.com/office/word/2010/wordprocessingDrawing" xmlns:wp="http://schemas.openxmlformats.org/drawingml/2006/wordprocessingDrawing" xmlns:w10="urn:schemas-microsoft-com:office:word" xmlns:w="http://schemas.openxmlformats.org/wordprocessingml/2006/main" xmlns:w14="http://schemas.microsoft.com/office/word/2010/wordml" xmlns:wpg="http://schemas.microsoft.com/office/word/2010/wordprocessingGroup" xmlns:wpi="http://schemas.microsoft.com/office/word/2010/wordprocessingInk" xmlns:wne="http://schemas.microsoft.com/office/word/2006/wordml" xmlns:wps="http://schemas.microsoft.com/office/word/2010/wordprocessingShape" mc:Ignorable="w14 wp14">
   <w:p>
     <w:pPr>
       <w:pStyle w:val="ad"/>
@@ -1387,7 +1382,7 @@
           <v:path o:extrusionok="f" gradientshapeok="t" o:connecttype="rect"/>
           <o:lock v:ext="edit" aspectratio="t"/>
         </v:shapetype>
-        <v:shape id="圖片 5" o:spid="_x0000_i1025" type="#_x0000_t75" alt="經濟部logo" style="width:89pt;height:28pt;visibility:visible">
+        <v:shape id="圖片 5" o:spid="_x0000_i1025" type="#_x0000_t75" alt="經濟部logo" style="width:89.05pt;height:27.9pt;visibility:visible">
           <v:imagedata r:id="rId1" o:title="經濟部logo"/>
         </v:shape>
       </w:pict>
@@ -1397,8 +1392,8 @@
 </file>
 
 <file path=word/numbering.xml><?xml version="1.0" encoding="utf-8"?>
-<w:numbering xmlns:wpc="http://schemas.microsoft.com/office/word/2010/wordprocessingCanvas" xmlns:cx="http://schemas.microsoft.com/office/drawing/2014/chartex" xmlns:cx1="http://schemas.microsoft.com/office/drawing/2015/9/8/chartex" xmlns:cx2="http://schemas.microsoft.com/office/drawing/2015/10/21/chartex" xmlns:cx3="http://schemas.microsoft.com/office/drawing/2016/5/9/chartex" xmlns:cx4="http://schemas.microsoft.com/office/drawing/2016/5/10/chartex" xmlns:cx5="http://schemas.microsoft.com/office/drawing/2016/5/11/chartex" xmlns:cx6="http://schemas.microsoft.com/office/drawing/2016/5/12/chartex" xmlns:cx7="http://schemas.microsoft.com/office/drawing/2016/5/13/chartex" xmlns:cx8="http://schemas.microsoft.com/office/drawing/2016/5/14/chartex" xmlns:mc="http://schemas.openxmlformats.org/markup-compatibility/2006" xmlns:aink="http://schemas.microsoft.com/office/drawing/2016/ink" xmlns:am3d="http://schemas.microsoft.com/office/drawing/2017/model3d" xmlns:o="urn:schemas-microsoft-com:office:office" xmlns:r="http://schemas.openxmlformats.org/officeDocument/2006/relationships" xmlns:m="http://schemas.openxmlformats.org/officeDocument/2006/math" xmlns:v="urn:schemas-microsoft-com:vml" xmlns:wp14="http://schemas.microsoft.com/office/word/2010/wordprocessingDrawing" xmlns:wp="http://schemas.openxmlformats.org/drawingml/2006/wordprocessingDrawing" xmlns:w10="urn:schemas-microsoft-com:office:word" xmlns:w="http://schemas.openxmlformats.org/wordprocessingml/2006/main" xmlns:w14="http://schemas.microsoft.com/office/word/2010/wordml" xmlns:w15="http://schemas.microsoft.com/office/word/2012/wordml" xmlns:w16cid="http://schemas.microsoft.com/office/word/2016/wordml/cid" xmlns:w16se="http://schemas.microsoft.com/office/word/2015/wordml/symex" xmlns:wpg="http://schemas.microsoft.com/office/word/2010/wordprocessingGroup" xmlns:wpi="http://schemas.microsoft.com/office/word/2010/wordprocessingInk" xmlns:wne="http://schemas.microsoft.com/office/word/2006/wordml" xmlns:wps="http://schemas.microsoft.com/office/word/2010/wordprocessingShape" mc:Ignorable="w14 w15 w16se w16cid wp14">
-  <w:abstractNum w:abstractNumId="0" w15:restartNumberingAfterBreak="0">
+<w:numbering xmlns:wpc="http://schemas.microsoft.com/office/word/2010/wordprocessingCanvas" xmlns:mc="http://schemas.openxmlformats.org/markup-compatibility/2006" xmlns:o="urn:schemas-microsoft-com:office:office" xmlns:r="http://schemas.openxmlformats.org/officeDocument/2006/relationships" xmlns:m="http://schemas.openxmlformats.org/officeDocument/2006/math" xmlns:v="urn:schemas-microsoft-com:vml" xmlns:wp14="http://schemas.microsoft.com/office/word/2010/wordprocessingDrawing" xmlns:wp="http://schemas.openxmlformats.org/drawingml/2006/wordprocessingDrawing" xmlns:w10="urn:schemas-microsoft-com:office:word" xmlns:w="http://schemas.openxmlformats.org/wordprocessingml/2006/main" xmlns:w14="http://schemas.microsoft.com/office/word/2010/wordml" xmlns:wpg="http://schemas.microsoft.com/office/word/2010/wordprocessingGroup" xmlns:wpi="http://schemas.microsoft.com/office/word/2010/wordprocessingInk" xmlns:wne="http://schemas.microsoft.com/office/word/2006/wordml" xmlns:wps="http://schemas.microsoft.com/office/word/2010/wordprocessingShape" mc:Ignorable="w14 wp14">
+  <w:abstractNum w:abstractNumId="0">
     <w:nsid w:val="01B40C9D"/>
     <w:multiLevelType w:val="hybridMultilevel"/>
     <w:tmpl w:val="FF5E6E60"/>
@@ -1516,7 +1511,7 @@
       </w:pPr>
     </w:lvl>
   </w:abstractNum>
-  <w:abstractNum w:abstractNumId="1" w15:restartNumberingAfterBreak="0">
+  <w:abstractNum w:abstractNumId="1">
     <w:nsid w:val="061920ED"/>
     <w:multiLevelType w:val="hybridMultilevel"/>
     <w:tmpl w:val="A7FA9298"/>
@@ -1654,7 +1649,7 @@
       </w:pPr>
     </w:lvl>
   </w:abstractNum>
-  <w:abstractNum w:abstractNumId="2" w15:restartNumberingAfterBreak="0">
+  <w:abstractNum w:abstractNumId="2">
     <w:nsid w:val="07015C71"/>
     <w:multiLevelType w:val="hybridMultilevel"/>
     <w:tmpl w:val="620A85AE"/>
@@ -1767,7 +1762,7 @@
       </w:rPr>
     </w:lvl>
   </w:abstractNum>
-  <w:abstractNum w:abstractNumId="3" w15:restartNumberingAfterBreak="0">
+  <w:abstractNum w:abstractNumId="3">
     <w:nsid w:val="07BD0038"/>
     <w:multiLevelType w:val="hybridMultilevel"/>
     <w:tmpl w:val="382A3082"/>
@@ -1909,7 +1904,7 @@
       </w:rPr>
     </w:lvl>
   </w:abstractNum>
-  <w:abstractNum w:abstractNumId="4" w15:restartNumberingAfterBreak="0">
+  <w:abstractNum w:abstractNumId="4">
     <w:nsid w:val="11E76E6A"/>
     <w:multiLevelType w:val="hybridMultilevel"/>
     <w:tmpl w:val="7396C5BE"/>
@@ -2026,7 +2021,7 @@
       </w:pPr>
     </w:lvl>
   </w:abstractNum>
-  <w:abstractNum w:abstractNumId="5" w15:restartNumberingAfterBreak="0">
+  <w:abstractNum w:abstractNumId="5">
     <w:nsid w:val="16487F9D"/>
     <w:multiLevelType w:val="hybridMultilevel"/>
     <w:tmpl w:val="A57AACE8"/>
@@ -2143,7 +2138,7 @@
       </w:pPr>
     </w:lvl>
   </w:abstractNum>
-  <w:abstractNum w:abstractNumId="6" w15:restartNumberingAfterBreak="0">
+  <w:abstractNum w:abstractNumId="6">
     <w:nsid w:val="1C575B2A"/>
     <w:multiLevelType w:val="hybridMultilevel"/>
     <w:tmpl w:val="98FC71FA"/>
@@ -2232,7 +2227,7 @@
       </w:pPr>
     </w:lvl>
   </w:abstractNum>
-  <w:abstractNum w:abstractNumId="7" w15:restartNumberingAfterBreak="0">
+  <w:abstractNum w:abstractNumId="7">
     <w:nsid w:val="1EB36B04"/>
     <w:multiLevelType w:val="hybridMultilevel"/>
     <w:tmpl w:val="BCF6A37C"/>
@@ -2348,7 +2343,7 @@
       </w:pPr>
     </w:lvl>
   </w:abstractNum>
-  <w:abstractNum w:abstractNumId="8" w15:restartNumberingAfterBreak="0">
+  <w:abstractNum w:abstractNumId="8">
     <w:nsid w:val="1FA366DF"/>
     <w:multiLevelType w:val="hybridMultilevel"/>
     <w:tmpl w:val="FF5E6E60"/>
@@ -2466,7 +2461,7 @@
       </w:pPr>
     </w:lvl>
   </w:abstractNum>
-  <w:abstractNum w:abstractNumId="9" w15:restartNumberingAfterBreak="0">
+  <w:abstractNum w:abstractNumId="9">
     <w:nsid w:val="217A0C1E"/>
     <w:multiLevelType w:val="hybridMultilevel"/>
     <w:tmpl w:val="A4303044"/>
@@ -2556,7 +2551,7 @@
       </w:pPr>
     </w:lvl>
   </w:abstractNum>
-  <w:abstractNum w:abstractNumId="10" w15:restartNumberingAfterBreak="0">
+  <w:abstractNum w:abstractNumId="10">
     <w:nsid w:val="24B4473F"/>
     <w:multiLevelType w:val="hybridMultilevel"/>
     <w:tmpl w:val="1F7067E2"/>
@@ -2679,7 +2674,7 @@
       </w:pPr>
     </w:lvl>
   </w:abstractNum>
-  <w:abstractNum w:abstractNumId="11" w15:restartNumberingAfterBreak="0">
+  <w:abstractNum w:abstractNumId="11">
     <w:nsid w:val="25A15BAA"/>
     <w:multiLevelType w:val="hybridMultilevel"/>
     <w:tmpl w:val="FF5E6E60"/>
@@ -2797,7 +2792,7 @@
       </w:pPr>
     </w:lvl>
   </w:abstractNum>
-  <w:abstractNum w:abstractNumId="12" w15:restartNumberingAfterBreak="0">
+  <w:abstractNum w:abstractNumId="12">
     <w:nsid w:val="27DF4C6D"/>
     <w:multiLevelType w:val="singleLevel"/>
     <w:tmpl w:val="D44C1110"/>
@@ -2820,7 +2815,7 @@
       </w:rPr>
     </w:lvl>
   </w:abstractNum>
-  <w:abstractNum w:abstractNumId="13" w15:restartNumberingAfterBreak="0">
+  <w:abstractNum w:abstractNumId="13">
     <w:nsid w:val="288B07FD"/>
     <w:multiLevelType w:val="hybridMultilevel"/>
     <w:tmpl w:val="7B2EF9D8"/>
@@ -2913,7 +2908,7 @@
       </w:pPr>
     </w:lvl>
   </w:abstractNum>
-  <w:abstractNum w:abstractNumId="14" w15:restartNumberingAfterBreak="0">
+  <w:abstractNum w:abstractNumId="14">
     <w:nsid w:val="28F74A83"/>
     <w:multiLevelType w:val="hybridMultilevel"/>
     <w:tmpl w:val="FF5E6E60"/>
@@ -3031,7 +3026,7 @@
       </w:pPr>
     </w:lvl>
   </w:abstractNum>
-  <w:abstractNum w:abstractNumId="15" w15:restartNumberingAfterBreak="0">
+  <w:abstractNum w:abstractNumId="15">
     <w:nsid w:val="2D973BF0"/>
     <w:multiLevelType w:val="hybridMultilevel"/>
     <w:tmpl w:val="EE76DAB8"/>
@@ -3120,7 +3115,7 @@
       </w:pPr>
     </w:lvl>
   </w:abstractNum>
-  <w:abstractNum w:abstractNumId="16" w15:restartNumberingAfterBreak="0">
+  <w:abstractNum w:abstractNumId="16">
     <w:nsid w:val="2E8136D9"/>
     <w:multiLevelType w:val="multilevel"/>
     <w:tmpl w:val="CDE8DD5C"/>
@@ -3269,7 +3264,7 @@
       </w:rPr>
     </w:lvl>
   </w:abstractNum>
-  <w:abstractNum w:abstractNumId="17" w15:restartNumberingAfterBreak="0">
+  <w:abstractNum w:abstractNumId="17">
     <w:nsid w:val="2EB802C4"/>
     <w:multiLevelType w:val="hybridMultilevel"/>
     <w:tmpl w:val="AC76B3AA"/>
@@ -3385,7 +3380,7 @@
       </w:pPr>
     </w:lvl>
   </w:abstractNum>
-  <w:abstractNum w:abstractNumId="18" w15:restartNumberingAfterBreak="0">
+  <w:abstractNum w:abstractNumId="18">
     <w:nsid w:val="2EF23842"/>
     <w:multiLevelType w:val="hybridMultilevel"/>
     <w:tmpl w:val="B4884D3A"/>
@@ -3527,7 +3522,7 @@
       </w:rPr>
     </w:lvl>
   </w:abstractNum>
-  <w:abstractNum w:abstractNumId="19" w15:restartNumberingAfterBreak="0">
+  <w:abstractNum w:abstractNumId="19">
     <w:nsid w:val="30A13D79"/>
     <w:multiLevelType w:val="hybridMultilevel"/>
     <w:tmpl w:val="CC569E3A"/>
@@ -3650,7 +3645,7 @@
       </w:pPr>
     </w:lvl>
   </w:abstractNum>
-  <w:abstractNum w:abstractNumId="20" w15:restartNumberingAfterBreak="0">
+  <w:abstractNum w:abstractNumId="20">
     <w:nsid w:val="32E1239C"/>
     <w:multiLevelType w:val="multilevel"/>
     <w:tmpl w:val="AD4E36B8"/>
@@ -3799,7 +3794,7 @@
       </w:rPr>
     </w:lvl>
   </w:abstractNum>
-  <w:abstractNum w:abstractNumId="21" w15:restartNumberingAfterBreak="0">
+  <w:abstractNum w:abstractNumId="21">
     <w:nsid w:val="34073EFD"/>
     <w:multiLevelType w:val="hybridMultilevel"/>
     <w:tmpl w:val="FF5E6E60"/>
@@ -3917,7 +3912,7 @@
       </w:pPr>
     </w:lvl>
   </w:abstractNum>
-  <w:abstractNum w:abstractNumId="22" w15:restartNumberingAfterBreak="0">
+  <w:abstractNum w:abstractNumId="22">
     <w:nsid w:val="34CC23F9"/>
     <w:multiLevelType w:val="hybridMultilevel"/>
     <w:tmpl w:val="FF5E6E60"/>
@@ -4035,7 +4030,7 @@
       </w:pPr>
     </w:lvl>
   </w:abstractNum>
-  <w:abstractNum w:abstractNumId="23" w15:restartNumberingAfterBreak="0">
+  <w:abstractNum w:abstractNumId="23">
     <w:nsid w:val="35094922"/>
     <w:multiLevelType w:val="hybridMultilevel"/>
     <w:tmpl w:val="71A8D806"/>
@@ -4121,7 +4116,7 @@
       </w:pPr>
     </w:lvl>
   </w:abstractNum>
-  <w:abstractNum w:abstractNumId="24" w15:restartNumberingAfterBreak="0">
+  <w:abstractNum w:abstractNumId="24">
     <w:nsid w:val="364667ED"/>
     <w:multiLevelType w:val="hybridMultilevel"/>
     <w:tmpl w:val="143E0A92"/>
@@ -4211,7 +4206,7 @@
       </w:pPr>
     </w:lvl>
   </w:abstractNum>
-  <w:abstractNum w:abstractNumId="25" w15:restartNumberingAfterBreak="0">
+  <w:abstractNum w:abstractNumId="25">
     <w:nsid w:val="37FC003C"/>
     <w:multiLevelType w:val="hybridMultilevel"/>
     <w:tmpl w:val="71A8D806"/>
@@ -4297,7 +4292,7 @@
       </w:pPr>
     </w:lvl>
   </w:abstractNum>
-  <w:abstractNum w:abstractNumId="26" w15:restartNumberingAfterBreak="0">
+  <w:abstractNum w:abstractNumId="26">
     <w:nsid w:val="38392BFD"/>
     <w:multiLevelType w:val="hybridMultilevel"/>
     <w:tmpl w:val="FF5E6E60"/>
@@ -4415,7 +4410,7 @@
       </w:pPr>
     </w:lvl>
   </w:abstractNum>
-  <w:abstractNum w:abstractNumId="27" w15:restartNumberingAfterBreak="0">
+  <w:abstractNum w:abstractNumId="27">
     <w:nsid w:val="3C8D3B00"/>
     <w:multiLevelType w:val="hybridMultilevel"/>
     <w:tmpl w:val="56EAE1E6"/>
@@ -4508,7 +4503,7 @@
       </w:pPr>
     </w:lvl>
   </w:abstractNum>
-  <w:abstractNum w:abstractNumId="28" w15:restartNumberingAfterBreak="0">
+  <w:abstractNum w:abstractNumId="28">
     <w:nsid w:val="3EC25921"/>
     <w:multiLevelType w:val="multilevel"/>
     <w:tmpl w:val="30C2F11E"/>
@@ -4657,7 +4652,7 @@
       </w:rPr>
     </w:lvl>
   </w:abstractNum>
-  <w:abstractNum w:abstractNumId="29" w15:restartNumberingAfterBreak="0">
+  <w:abstractNum w:abstractNumId="29">
     <w:nsid w:val="3FC6517F"/>
     <w:multiLevelType w:val="hybridMultilevel"/>
     <w:tmpl w:val="3ED4C054"/>
@@ -4774,7 +4769,7 @@
       </w:pPr>
     </w:lvl>
   </w:abstractNum>
-  <w:abstractNum w:abstractNumId="30" w15:restartNumberingAfterBreak="0">
+  <w:abstractNum w:abstractNumId="30">
     <w:nsid w:val="3FEF7DA3"/>
     <w:multiLevelType w:val="hybridMultilevel"/>
     <w:tmpl w:val="68A2A17C"/>
@@ -4893,7 +4888,7 @@
       </w:pPr>
     </w:lvl>
   </w:abstractNum>
-  <w:abstractNum w:abstractNumId="31" w15:restartNumberingAfterBreak="0">
+  <w:abstractNum w:abstractNumId="31">
     <w:nsid w:val="41E407A2"/>
     <w:multiLevelType w:val="hybridMultilevel"/>
     <w:tmpl w:val="013004C0"/>
@@ -4979,7 +4974,7 @@
       </w:pPr>
     </w:lvl>
   </w:abstractNum>
-  <w:abstractNum w:abstractNumId="32" w15:restartNumberingAfterBreak="0">
+  <w:abstractNum w:abstractNumId="32">
     <w:nsid w:val="4302762A"/>
     <w:multiLevelType w:val="hybridMultilevel"/>
     <w:tmpl w:val="9A82F014"/>
@@ -5095,7 +5090,7 @@
       </w:pPr>
     </w:lvl>
   </w:abstractNum>
-  <w:abstractNum w:abstractNumId="33" w15:restartNumberingAfterBreak="0">
+  <w:abstractNum w:abstractNumId="33">
     <w:nsid w:val="45AE56F6"/>
     <w:multiLevelType w:val="hybridMultilevel"/>
     <w:tmpl w:val="FF5E6E60"/>
@@ -5213,7 +5208,7 @@
       </w:pPr>
     </w:lvl>
   </w:abstractNum>
-  <w:abstractNum w:abstractNumId="34" w15:restartNumberingAfterBreak="0">
+  <w:abstractNum w:abstractNumId="34">
     <w:nsid w:val="48EE15C6"/>
     <w:multiLevelType w:val="hybridMultilevel"/>
     <w:tmpl w:val="99B42868"/>
@@ -5330,7 +5325,7 @@
       </w:pPr>
     </w:lvl>
   </w:abstractNum>
-  <w:abstractNum w:abstractNumId="35" w15:restartNumberingAfterBreak="0">
+  <w:abstractNum w:abstractNumId="35">
     <w:nsid w:val="51C06B5A"/>
     <w:multiLevelType w:val="hybridMultilevel"/>
     <w:tmpl w:val="55389834"/>
@@ -5419,7 +5414,7 @@
       </w:pPr>
     </w:lvl>
   </w:abstractNum>
-  <w:abstractNum w:abstractNumId="36" w15:restartNumberingAfterBreak="0">
+  <w:abstractNum w:abstractNumId="36">
     <w:nsid w:val="55C533DB"/>
     <w:multiLevelType w:val="multilevel"/>
     <w:tmpl w:val="3F4811C0"/>
@@ -5568,7 +5563,7 @@
       </w:rPr>
     </w:lvl>
   </w:abstractNum>
-  <w:abstractNum w:abstractNumId="37" w15:restartNumberingAfterBreak="0">
+  <w:abstractNum w:abstractNumId="37">
     <w:nsid w:val="5BDB2ED9"/>
     <w:multiLevelType w:val="hybridMultilevel"/>
     <w:tmpl w:val="9A9AACA2"/>
@@ -5710,7 +5705,7 @@
       </w:rPr>
     </w:lvl>
   </w:abstractNum>
-  <w:abstractNum w:abstractNumId="38" w15:restartNumberingAfterBreak="0">
+  <w:abstractNum w:abstractNumId="38">
     <w:nsid w:val="5CD21CA7"/>
     <w:multiLevelType w:val="hybridMultilevel"/>
     <w:tmpl w:val="F522CA48"/>
@@ -5850,7 +5845,7 @@
       </w:rPr>
     </w:lvl>
   </w:abstractNum>
-  <w:abstractNum w:abstractNumId="39" w15:restartNumberingAfterBreak="0">
+  <w:abstractNum w:abstractNumId="39">
     <w:nsid w:val="5FD41A11"/>
     <w:multiLevelType w:val="hybridMultilevel"/>
     <w:tmpl w:val="4D1454B6"/>
@@ -5936,7 +5931,7 @@
       </w:pPr>
     </w:lvl>
   </w:abstractNum>
-  <w:abstractNum w:abstractNumId="40" w15:restartNumberingAfterBreak="0">
+  <w:abstractNum w:abstractNumId="40">
     <w:nsid w:val="606D1061"/>
     <w:multiLevelType w:val="hybridMultilevel"/>
     <w:tmpl w:val="3B0E0C5A"/>
@@ -6052,7 +6047,7 @@
       </w:pPr>
     </w:lvl>
   </w:abstractNum>
-  <w:abstractNum w:abstractNumId="41" w15:restartNumberingAfterBreak="0">
+  <w:abstractNum w:abstractNumId="41">
     <w:nsid w:val="663E255D"/>
     <w:multiLevelType w:val="hybridMultilevel"/>
     <w:tmpl w:val="FF5E6E60"/>
@@ -6170,7 +6165,7 @@
       </w:pPr>
     </w:lvl>
   </w:abstractNum>
-  <w:abstractNum w:abstractNumId="42" w15:restartNumberingAfterBreak="0">
+  <w:abstractNum w:abstractNumId="42">
     <w:nsid w:val="667E4404"/>
     <w:multiLevelType w:val="hybridMultilevel"/>
     <w:tmpl w:val="FF5E6E60"/>
@@ -6288,7 +6283,7 @@
       </w:pPr>
     </w:lvl>
   </w:abstractNum>
-  <w:abstractNum w:abstractNumId="43" w15:restartNumberingAfterBreak="0">
+  <w:abstractNum w:abstractNumId="43">
     <w:nsid w:val="69A23AFF"/>
     <w:multiLevelType w:val="multilevel"/>
     <w:tmpl w:val="FD9CD78C"/>
@@ -6437,7 +6432,7 @@
       </w:rPr>
     </w:lvl>
   </w:abstractNum>
-  <w:abstractNum w:abstractNumId="44" w15:restartNumberingAfterBreak="0">
+  <w:abstractNum w:abstractNumId="44">
     <w:nsid w:val="6A242DAC"/>
     <w:multiLevelType w:val="hybridMultilevel"/>
     <w:tmpl w:val="FF5E6E60"/>
@@ -6555,7 +6550,7 @@
       </w:pPr>
     </w:lvl>
   </w:abstractNum>
-  <w:abstractNum w:abstractNumId="45" w15:restartNumberingAfterBreak="0">
+  <w:abstractNum w:abstractNumId="45">
     <w:nsid w:val="6A6D18AF"/>
     <w:multiLevelType w:val="hybridMultilevel"/>
     <w:tmpl w:val="685283AA"/>
@@ -6672,7 +6667,7 @@
       </w:pPr>
     </w:lvl>
   </w:abstractNum>
-  <w:abstractNum w:abstractNumId="46" w15:restartNumberingAfterBreak="0">
+  <w:abstractNum w:abstractNumId="46">
     <w:nsid w:val="6C967EE3"/>
     <w:multiLevelType w:val="hybridMultilevel"/>
     <w:tmpl w:val="FF5E6E60"/>
@@ -6790,7 +6785,7 @@
       </w:pPr>
     </w:lvl>
   </w:abstractNum>
-  <w:abstractNum w:abstractNumId="47" w15:restartNumberingAfterBreak="0">
+  <w:abstractNum w:abstractNumId="47">
     <w:nsid w:val="6CD86CE8"/>
     <w:multiLevelType w:val="hybridMultilevel"/>
     <w:tmpl w:val="F412E368"/>
@@ -6879,7 +6874,7 @@
       </w:pPr>
     </w:lvl>
   </w:abstractNum>
-  <w:abstractNum w:abstractNumId="48" w15:restartNumberingAfterBreak="0">
+  <w:abstractNum w:abstractNumId="48">
     <w:nsid w:val="6DE8235F"/>
     <w:multiLevelType w:val="hybridMultilevel"/>
     <w:tmpl w:val="3FDC592E"/>
@@ -6992,7 +6987,7 @@
       </w:pPr>
     </w:lvl>
   </w:abstractNum>
-  <w:abstractNum w:abstractNumId="49" w15:restartNumberingAfterBreak="0">
+  <w:abstractNum w:abstractNumId="49">
     <w:nsid w:val="6F724339"/>
     <w:multiLevelType w:val="hybridMultilevel"/>
     <w:tmpl w:val="4888FA2C"/>
@@ -7105,7 +7100,7 @@
       </w:rPr>
     </w:lvl>
   </w:abstractNum>
-  <w:abstractNum w:abstractNumId="50" w15:restartNumberingAfterBreak="0">
+  <w:abstractNum w:abstractNumId="50">
     <w:nsid w:val="7289376C"/>
     <w:multiLevelType w:val="hybridMultilevel"/>
     <w:tmpl w:val="6B82C452"/>
@@ -7222,7 +7217,7 @@
       </w:pPr>
     </w:lvl>
   </w:abstractNum>
-  <w:abstractNum w:abstractNumId="51" w15:restartNumberingAfterBreak="0">
+  <w:abstractNum w:abstractNumId="51">
     <w:nsid w:val="75016E9C"/>
     <w:multiLevelType w:val="hybridMultilevel"/>
     <w:tmpl w:val="56EAE1E6"/>
@@ -7315,7 +7310,7 @@
       </w:pPr>
     </w:lvl>
   </w:abstractNum>
-  <w:abstractNum w:abstractNumId="52" w15:restartNumberingAfterBreak="0">
+  <w:abstractNum w:abstractNumId="52">
     <w:nsid w:val="784A73C2"/>
     <w:multiLevelType w:val="hybridMultilevel"/>
     <w:tmpl w:val="FF5E6E60"/>
@@ -7433,7 +7428,7 @@
       </w:pPr>
     </w:lvl>
   </w:abstractNum>
-  <w:abstractNum w:abstractNumId="53" w15:restartNumberingAfterBreak="0">
+  <w:abstractNum w:abstractNumId="53">
     <w:nsid w:val="786806ED"/>
     <w:multiLevelType w:val="hybridMultilevel"/>
     <w:tmpl w:val="B900B7E2"/>
@@ -7552,7 +7547,7 @@
       </w:pPr>
     </w:lvl>
   </w:abstractNum>
-  <w:abstractNum w:abstractNumId="54" w15:restartNumberingAfterBreak="0">
+  <w:abstractNum w:abstractNumId="54">
     <w:nsid w:val="7ADA50E6"/>
     <w:multiLevelType w:val="hybridMultilevel"/>
     <w:tmpl w:val="B5F8A31A"/>
@@ -7642,7 +7637,7 @@
       </w:pPr>
     </w:lvl>
   </w:abstractNum>
-  <w:abstractNum w:abstractNumId="55" w15:restartNumberingAfterBreak="0">
+  <w:abstractNum w:abstractNumId="55">
     <w:nsid w:val="7CB9169A"/>
     <w:multiLevelType w:val="hybridMultilevel"/>
     <w:tmpl w:val="56EAE1E6"/>
@@ -7735,7 +7730,7 @@
       </w:pPr>
     </w:lvl>
   </w:abstractNum>
-  <w:abstractNum w:abstractNumId="56" w15:restartNumberingAfterBreak="0">
+  <w:abstractNum w:abstractNumId="56">
     <w:nsid w:val="7D9B6937"/>
     <w:multiLevelType w:val="hybridMultilevel"/>
     <w:tmpl w:val="62E42DDE"/>
@@ -8065,7 +8060,7 @@
 </file>
 
 <file path=word/styles.xml><?xml version="1.0" encoding="utf-8"?>
-<w:styles xmlns:mc="http://schemas.openxmlformats.org/markup-compatibility/2006" xmlns:r="http://schemas.openxmlformats.org/officeDocument/2006/relationships" xmlns:w="http://schemas.openxmlformats.org/wordprocessingml/2006/main" xmlns:w14="http://schemas.microsoft.com/office/word/2010/wordml" xmlns:w15="http://schemas.microsoft.com/office/word/2012/wordml" xmlns:w16cid="http://schemas.microsoft.com/office/word/2016/wordml/cid" xmlns:w16se="http://schemas.microsoft.com/office/word/2015/wordml/symex" mc:Ignorable="w14 w15 w16se w16cid">
+<w:styles xmlns:mc="http://schemas.openxmlformats.org/markup-compatibility/2006" xmlns:r="http://schemas.openxmlformats.org/officeDocument/2006/relationships" xmlns:w="http://schemas.openxmlformats.org/wordprocessingml/2006/main" xmlns:w14="http://schemas.microsoft.com/office/word/2010/wordml" mc:Ignorable="w14">
   <w:docDefaults>
     <w:rPrDefault>
       <w:rPr>
@@ -8075,7 +8070,7 @@
     </w:rPrDefault>
     <w:pPrDefault/>
   </w:docDefaults>
-  <w:latentStyles w:defLockedState="0" w:defUIPriority="0" w:defSemiHidden="0" w:defUnhideWhenUsed="0" w:defQFormat="0" w:count="376">
+  <w:latentStyles w:defLockedState="0" w:defUIPriority="0" w:defSemiHidden="0" w:defUnhideWhenUsed="0" w:defQFormat="0" w:count="267">
     <w:lsdException w:name="Normal" w:qFormat="1"/>
     <w:lsdException w:name="heading 1" w:qFormat="1"/>
     <w:lsdException w:name="heading 2" w:qFormat="1"/>
@@ -8205,115 +8200,6 @@
     <w:lsdException w:name="Book Title" w:uiPriority="33" w:qFormat="1"/>
     <w:lsdException w:name="Bibliography" w:semiHidden="1" w:uiPriority="37" w:unhideWhenUsed="1"/>
     <w:lsdException w:name="TOC Heading" w:semiHidden="1" w:uiPriority="39" w:unhideWhenUsed="1" w:qFormat="1"/>
-    <w:lsdException w:name="Plain Table 1" w:uiPriority="41"/>
-    <w:lsdException w:name="Plain Table 2" w:uiPriority="42"/>
-    <w:lsdException w:name="Plain Table 3" w:uiPriority="43"/>
-    <w:lsdException w:name="Plain Table 4" w:uiPriority="44"/>
-    <w:lsdException w:name="Plain Table 5" w:uiPriority="45"/>
-    <w:lsdException w:name="Grid Table Light" w:uiPriority="40"/>
-    <w:lsdException w:name="Grid Table 1 Light" w:uiPriority="46"/>
-    <w:lsdException w:name="Grid Table 2" w:uiPriority="47"/>
-    <w:lsdException w:name="Grid Table 3" w:uiPriority="48"/>
-    <w:lsdException w:name="Grid Table 4" w:uiPriority="49"/>
-    <w:lsdException w:name="Grid Table 5 Dark" w:uiPriority="50"/>
-    <w:lsdException w:name="Grid Table 6 Colorful" w:uiPriority="51"/>
-    <w:lsdException w:name="Grid Table 7 Colorful" w:uiPriority="52"/>
-    <w:lsdException w:name="Grid Table 1 Light Accent 1" w:uiPriority="46"/>
-    <w:lsdException w:name="Grid Table 2 Accent 1" w:uiPriority="47"/>
-    <w:lsdException w:name="Grid Table 3 Accent 1" w:uiPriority="48"/>
-    <w:lsdException w:name="Grid Table 4 Accent 1" w:uiPriority="49"/>
-    <w:lsdException w:name="Grid Table 5 Dark Accent 1" w:uiPriority="50"/>
-    <w:lsdException w:name="Grid Table 6 Colorful Accent 1" w:uiPriority="51"/>
-    <w:lsdException w:name="Grid Table 7 Colorful Accent 1" w:uiPriority="52"/>
-    <w:lsdException w:name="Grid Table 1 Light Accent 2" w:uiPriority="46"/>
-    <w:lsdException w:name="Grid Table 2 Accent 2" w:uiPriority="47"/>
-    <w:lsdException w:name="Grid Table 3 Accent 2" w:uiPriority="48"/>
-    <w:lsdException w:name="Grid Table 4 Accent 2" w:uiPriority="49"/>
-    <w:lsdException w:name="Grid Table 5 Dark Accent 2" w:uiPriority="50"/>
-    <w:lsdException w:name="Grid Table 6 Colorful Accent 2" w:uiPriority="51"/>
-    <w:lsdException w:name="Grid Table 7 Colorful Accent 2" w:uiPriority="52"/>
-    <w:lsdException w:name="Grid Table 1 Light Accent 3" w:uiPriority="46"/>
-    <w:lsdException w:name="Grid Table 2 Accent 3" w:uiPriority="47"/>
-    <w:lsdException w:name="Grid Table 3 Accent 3" w:uiPriority="48"/>
-    <w:lsdException w:name="Grid Table 4 Accent 3" w:uiPriority="49"/>
-    <w:lsdException w:name="Grid Table 5 Dark Accent 3" w:uiPriority="50"/>
-    <w:lsdException w:name="Grid Table 6 Colorful Accent 3" w:uiPriority="51"/>
-    <w:lsdException w:name="Grid Table 7 Colorful Accent 3" w:uiPriority="52"/>
-    <w:lsdException w:name="Grid Table 1 Light Accent 4" w:uiPriority="46"/>
-    <w:lsdException w:name="Grid Table 2 Accent 4" w:uiPriority="47"/>
-    <w:lsdException w:name="Grid Table 3 Accent 4" w:uiPriority="48"/>
-    <w:lsdException w:name="Grid Table 4 Accent 4" w:uiPriority="49"/>
-    <w:lsdException w:name="Grid Table 5 Dark Accent 4" w:uiPriority="50"/>
-    <w:lsdException w:name="Grid Table 6 Colorful Accent 4" w:uiPriority="51"/>
-    <w:lsdException w:name="Grid Table 7 Colorful Accent 4" w:uiPriority="52"/>
-    <w:lsdException w:name="Grid Table 1 Light Accent 5" w:uiPriority="46"/>
-    <w:lsdException w:name="Grid Table 2 Accent 5" w:uiPriority="47"/>
-    <w:lsdException w:name="Grid Table 3 Accent 5" w:uiPriority="48"/>
-    <w:lsdException w:name="Grid Table 4 Accent 5" w:uiPriority="49"/>
-    <w:lsdException w:name="Grid Table 5 Dark Accent 5" w:uiPriority="50"/>
-    <w:lsdException w:name="Grid Table 6 Colorful Accent 5" w:uiPriority="51"/>
-    <w:lsdException w:name="Grid Table 7 Colorful Accent 5" w:uiPriority="52"/>
-    <w:lsdException w:name="Grid Table 1 Light Accent 6" w:uiPriority="46"/>
-    <w:lsdException w:name="Grid Table 2 Accent 6" w:uiPriority="47"/>
-    <w:lsdException w:name="Grid Table 3 Accent 6" w:uiPriority="48"/>
-    <w:lsdException w:name="Grid Table 4 Accent 6" w:uiPriority="49"/>
-    <w:lsdException w:name="Grid Table 5 Dark Accent 6" w:uiPriority="50"/>
-    <w:lsdException w:name="Grid Table 6 Colorful Accent 6" w:uiPriority="51"/>
-    <w:lsdException w:name="Grid Table 7 Colorful Accent 6" w:uiPriority="52"/>
-    <w:lsdException w:name="List Table 1 Light" w:uiPriority="46"/>
-    <w:lsdException w:name="List Table 2" w:uiPriority="47"/>
-    <w:lsdException w:name="List Table 3" w:uiPriority="48"/>
-    <w:lsdException w:name="List Table 4" w:uiPriority="49"/>
-    <w:lsdException w:name="List Table 5 Dark" w:uiPriority="50"/>
-    <w:lsdException w:name="List Table 6 Colorful" w:uiPriority="51"/>
-    <w:lsdException w:name="List Table 7 Colorful" w:uiPriority="52"/>
-    <w:lsdException w:name="List Table 1 Light Accent 1" w:uiPriority="46"/>
-    <w:lsdException w:name="List Table 2 Accent 1" w:uiPriority="47"/>
-    <w:lsdException w:name="List Table 3 Accent 1" w:uiPriority="48"/>
-    <w:lsdException w:name="List Table 4 Accent 1" w:uiPriority="49"/>
-    <w:lsdException w:name="List Table 5 Dark Accent 1" w:uiPriority="50"/>
-    <w:lsdException w:name="List Table 6 Colorful Accent 1" w:uiPriority="51"/>
-    <w:lsdException w:name="List Table 7 Colorful Accent 1" w:uiPriority="52"/>
-    <w:lsdException w:name="List Table 1 Light Accent 2" w:uiPriority="46"/>
-    <w:lsdException w:name="List Table 2 Accent 2" w:uiPriority="47"/>
-    <w:lsdException w:name="List Table 3 Accent 2" w:uiPriority="48"/>
-    <w:lsdException w:name="List Table 4 Accent 2" w:uiPriority="49"/>
-    <w:lsdException w:name="List Table 5 Dark Accent 2" w:uiPriority="50"/>
-    <w:lsdException w:name="List Table 6 Colorful Accent 2" w:uiPriority="51"/>
-    <w:lsdException w:name="List Table 7 Colorful Accent 2" w:uiPriority="52"/>
-    <w:lsdException w:name="List Table 1 Light Accent 3" w:uiPriority="46"/>
-    <w:lsdException w:name="List Table 2 Accent 3" w:uiPriority="47"/>
-    <w:lsdException w:name="List Table 3 Accent 3" w:uiPriority="48"/>
-    <w:lsdException w:name="List Table 4 Accent 3" w:uiPriority="49"/>
-    <w:lsdException w:name="List Table 5 Dark Accent 3" w:uiPriority="50"/>
-    <w:lsdException w:name="List Table 6 Colorful Accent 3" w:uiPriority="51"/>
-    <w:lsdException w:name="List Table 7 Colorful Accent 3" w:uiPriority="52"/>
-    <w:lsdException w:name="List Table 1 Light Accent 4" w:uiPriority="46"/>
-    <w:lsdException w:name="List Table 2 Accent 4" w:uiPriority="47"/>
-    <w:lsdException w:name="List Table 3 Accent 4" w:uiPriority="48"/>
-    <w:lsdException w:name="List Table 4 Accent 4" w:uiPriority="49"/>
-    <w:lsdException w:name="List Table 5 Dark Accent 4" w:uiPriority="50"/>
-    <w:lsdException w:name="List Table 6 Colorful Accent 4" w:uiPriority="51"/>
-    <w:lsdException w:name="List Table 7 Colorful Accent 4" w:uiPriority="52"/>
-    <w:lsdException w:name="List Table 1 Light Accent 5" w:uiPriority="46"/>
-    <w:lsdException w:name="List Table 2 Accent 5" w:uiPriority="47"/>
-    <w:lsdException w:name="List Table 3 Accent 5" w:uiPriority="48"/>
-    <w:lsdException w:name="List Table 4 Accent 5" w:uiPriority="49"/>
-    <w:lsdException w:name="List Table 5 Dark Accent 5" w:uiPriority="50"/>
-    <w:lsdException w:name="List Table 6 Colorful Accent 5" w:uiPriority="51"/>
-    <w:lsdException w:name="List Table 7 Colorful Accent 5" w:uiPriority="52"/>
-    <w:lsdException w:name="List Table 1 Light Accent 6" w:uiPriority="46"/>
-    <w:lsdException w:name="List Table 2 Accent 6" w:uiPriority="47"/>
-    <w:lsdException w:name="List Table 3 Accent 6" w:uiPriority="48"/>
-    <w:lsdException w:name="List Table 4 Accent 6" w:uiPriority="49"/>
-    <w:lsdException w:name="List Table 5 Dark Accent 6" w:uiPriority="50"/>
-    <w:lsdException w:name="List Table 6 Colorful Accent 6" w:uiPriority="51"/>
-    <w:lsdException w:name="List Table 7 Colorful Accent 6" w:uiPriority="52"/>
-    <w:lsdException w:name="Mention" w:semiHidden="1" w:uiPriority="99" w:unhideWhenUsed="1"/>
-    <w:lsdException w:name="Smart Hyperlink" w:semiHidden="1" w:uiPriority="99" w:unhideWhenUsed="1"/>
-    <w:lsdException w:name="Hashtag" w:semiHidden="1" w:uiPriority="99" w:unhideWhenUsed="1"/>
-    <w:lsdException w:name="Unresolved Mention" w:semiHidden="1" w:uiPriority="99" w:unhideWhenUsed="1"/>
-    <w:lsdException w:name="Smart Link" w:semiHidden="1" w:uiPriority="99" w:unhideWhenUsed="1"/>
   </w:latentStyles>
   <w:style w:type="paragraph" w:default="1" w:styleId="a5">
     <w:name w:val="Normal"/>
@@ -8410,6 +8296,7 @@
   <w:style w:type="character" w:default="1" w:styleId="a6">
     <w:name w:val="Default Paragraph Font"/>
     <w:uiPriority w:val="1"/>
+    <w:semiHidden/>
     <w:unhideWhenUsed/>
   </w:style>
   <w:style w:type="table" w:default="1" w:styleId="a7">
@@ -12398,7 +12285,7 @@
         <w:tab w:val="left" w:pos="142"/>
       </w:tabs>
       <w:spacing w:beforeLines="50" w:before="180" w:afterLines="50" w:after="180"/>
-      <w:ind w:leftChars="0" w:firstLineChars="0"/>
+      <w:ind w:leftChars="0" w:left="0" w:firstLineChars="0" w:firstLine="0"/>
       <w:jc w:val="both"/>
     </w:pPr>
     <w:rPr>
@@ -12772,6 +12659,196 @@
       <w:szCs w:val="22"/>
       <w:lang w:val="zh-TW" w:bidi="zh-TW"/>
     </w:rPr>
+  </w:style>
+</w:styles>
+</file>
+
+<file path=word/stylesWithEffects.xml><?xml version="1.0" encoding="utf-8"?>
+<w:styles xmlns:wpc="http://schemas.microsoft.com/office/word/2010/wordprocessingCanvas" xmlns:mc="http://schemas.openxmlformats.org/markup-compatibility/2006" xmlns:o="urn:schemas-microsoft-com:office:office" xmlns:r="http://schemas.openxmlformats.org/officeDocument/2006/relationships" xmlns:m="http://schemas.openxmlformats.org/officeDocument/2006/math" xmlns:v="urn:schemas-microsoft-com:vml" xmlns:wp14="http://schemas.microsoft.com/office/word/2010/wordprocessingDrawing" xmlns:wp="http://schemas.openxmlformats.org/drawingml/2006/wordprocessingDrawing" xmlns:w10="urn:schemas-microsoft-com:office:word" xmlns:w="http://schemas.openxmlformats.org/wordprocessingml/2006/main" xmlns:w14="http://schemas.microsoft.com/office/word/2010/wordml" xmlns:wpg="http://schemas.microsoft.com/office/word/2010/wordprocessingGroup" xmlns:wpi="http://schemas.microsoft.com/office/word/2010/wordprocessingInk" xmlns:wne="http://schemas.microsoft.com/office/word/2006/wordml" xmlns:wps="http://schemas.microsoft.com/office/word/2010/wordprocessingShape" mc:Ignorable="w14 wp14">
+  <w:docDefaults>
+    <w:rPrDefault>
+      <w:rPr>
+        <w:rFonts w:asciiTheme="minorHAnsi" w:eastAsiaTheme="minorEastAsia" w:hAnsiTheme="minorHAnsi" w:cstheme="minorBidi"/>
+        <w:kern w:val="2"/>
+        <w:sz w:val="24"/>
+        <w:szCs w:val="22"/>
+        <w:lang w:val="en-US" w:eastAsia="zh-TW" w:bidi="ar-SA"/>
+      </w:rPr>
+    </w:rPrDefault>
+    <w:pPrDefault/>
+  </w:docDefaults>
+  <w:latentStyles w:defLockedState="0" w:defUIPriority="99" w:defSemiHidden="1" w:defUnhideWhenUsed="1" w:defQFormat="0" w:count="267">
+    <w:lsdException w:name="Normal" w:semiHidden="0" w:uiPriority="0" w:unhideWhenUsed="0" w:qFormat="1"/>
+    <w:lsdException w:name="heading 1" w:semiHidden="0" w:uiPriority="9" w:unhideWhenUsed="0" w:qFormat="1"/>
+    <w:lsdException w:name="heading 2" w:uiPriority="9" w:qFormat="1"/>
+    <w:lsdException w:name="heading 3" w:uiPriority="9" w:qFormat="1"/>
+    <w:lsdException w:name="heading 4" w:uiPriority="9" w:qFormat="1"/>
+    <w:lsdException w:name="heading 5" w:uiPriority="9" w:qFormat="1"/>
+    <w:lsdException w:name="heading 6" w:uiPriority="9" w:qFormat="1"/>
+    <w:lsdException w:name="heading 7" w:uiPriority="9" w:qFormat="1"/>
+    <w:lsdException w:name="heading 8" w:uiPriority="9" w:qFormat="1"/>
+    <w:lsdException w:name="heading 9" w:uiPriority="9" w:qFormat="1"/>
+    <w:lsdException w:name="toc 1" w:uiPriority="39"/>
+    <w:lsdException w:name="toc 2" w:uiPriority="39"/>
+    <w:lsdException w:name="toc 3" w:uiPriority="39"/>
+    <w:lsdException w:name="toc 4" w:uiPriority="39"/>
+    <w:lsdException w:name="toc 5" w:uiPriority="39"/>
+    <w:lsdException w:name="toc 6" w:uiPriority="39"/>
+    <w:lsdException w:name="toc 7" w:uiPriority="39"/>
+    <w:lsdException w:name="toc 8" w:uiPriority="39"/>
+    <w:lsdException w:name="toc 9" w:uiPriority="39"/>
+    <w:lsdException w:name="caption" w:uiPriority="35" w:qFormat="1"/>
+    <w:lsdException w:name="Title" w:semiHidden="0" w:uiPriority="10" w:unhideWhenUsed="0" w:qFormat="1"/>
+    <w:lsdException w:name="Default Paragraph Font" w:uiPriority="1"/>
+    <w:lsdException w:name="Subtitle" w:semiHidden="0" w:uiPriority="11" w:unhideWhenUsed="0" w:qFormat="1"/>
+    <w:lsdException w:name="Strong" w:semiHidden="0" w:uiPriority="22" w:unhideWhenUsed="0" w:qFormat="1"/>
+    <w:lsdException w:name="Emphasis" w:semiHidden="0" w:uiPriority="20" w:unhideWhenUsed="0" w:qFormat="1"/>
+    <w:lsdException w:name="Table Grid" w:semiHidden="0" w:uiPriority="59" w:unhideWhenUsed="0"/>
+    <w:lsdException w:name="Placeholder Text" w:unhideWhenUsed="0"/>
+    <w:lsdException w:name="No Spacing" w:semiHidden="0" w:uiPriority="1" w:unhideWhenUsed="0" w:qFormat="1"/>
+    <w:lsdException w:name="Light Shading" w:semiHidden="0" w:uiPriority="60" w:unhideWhenUsed="0"/>
+    <w:lsdException w:name="Light List" w:semiHidden="0" w:uiPriority="61" w:unhideWhenUsed="0"/>
+    <w:lsdException w:name="Light Grid" w:semiHidden="0" w:uiPriority="62" w:unhideWhenUsed="0"/>
+    <w:lsdException w:name="Medium Shading 1" w:semiHidden="0" w:uiPriority="63" w:unhideWhenUsed="0"/>
+    <w:lsdException w:name="Medium Shading 2" w:semiHidden="0" w:uiPriority="64" w:unhideWhenUsed="0"/>
+    <w:lsdException w:name="Medium List 1" w:semiHidden="0" w:uiPriority="65" w:unhideWhenUsed="0"/>
+    <w:lsdException w:name="Medium List 2" w:semiHidden="0" w:uiPriority="66" w:unhideWhenUsed="0"/>
+    <w:lsdException w:name="Medium Grid 1" w:semiHidden="0" w:uiPriority="67" w:unhideWhenUsed="0"/>
+    <w:lsdException w:name="Medium Grid 2" w:semiHidden="0" w:uiPriority="68" w:unhideWhenUsed="0"/>
+    <w:lsdException w:name="Medium Grid 3" w:semiHidden="0" w:uiPriority="69" w:unhideWhenUsed="0"/>
+    <w:lsdException w:name="Dark List" w:semiHidden="0" w:uiPriority="70" w:unhideWhenUsed="0"/>
+    <w:lsdException w:name="Colorful Shading" w:semiHidden="0" w:uiPriority="71" w:unhideWhenUsed="0"/>
+    <w:lsdException w:name="Colorful List" w:semiHidden="0" w:uiPriority="72" w:unhideWhenUsed="0"/>
+    <w:lsdException w:name="Colorful Grid" w:semiHidden="0" w:uiPriority="73" w:unhideWhenUsed="0"/>
+    <w:lsdException w:name="Light Shading Accent 1" w:semiHidden="0" w:uiPriority="60" w:unhideWhenUsed="0"/>
+    <w:lsdException w:name="Light List Accent 1" w:semiHidden="0" w:uiPriority="61" w:unhideWhenUsed="0"/>
+    <w:lsdException w:name="Light Grid Accent 1" w:semiHidden="0" w:uiPriority="62" w:unhideWhenUsed="0"/>
+    <w:lsdException w:name="Medium Shading 1 Accent 1" w:semiHidden="0" w:uiPriority="63" w:unhideWhenUsed="0"/>
+    <w:lsdException w:name="Medium Shading 2 Accent 1" w:semiHidden="0" w:uiPriority="64" w:unhideWhenUsed="0"/>
+    <w:lsdException w:name="Medium List 1 Accent 1" w:semiHidden="0" w:uiPriority="65" w:unhideWhenUsed="0"/>
+    <w:lsdException w:name="Revision" w:unhideWhenUsed="0"/>
+    <w:lsdException w:name="List Paragraph" w:semiHidden="0" w:uiPriority="34" w:unhideWhenUsed="0" w:qFormat="1"/>
+    <w:lsdException w:name="Quote" w:semiHidden="0" w:uiPriority="29" w:unhideWhenUsed="0" w:qFormat="1"/>
+    <w:lsdException w:name="Intense Quote" w:semiHidden="0" w:uiPriority="30" w:unhideWhenUsed="0" w:qFormat="1"/>
+    <w:lsdException w:name="Medium List 2 Accent 1" w:semiHidden="0" w:uiPriority="66" w:unhideWhenUsed="0"/>
+    <w:lsdException w:name="Medium Grid 1 Accent 1" w:semiHidden="0" w:uiPriority="67" w:unhideWhenUsed="0"/>
+    <w:lsdException w:name="Medium Grid 2 Accent 1" w:semiHidden="0" w:uiPriority="68" w:unhideWhenUsed="0"/>
+    <w:lsdException w:name="Medium Grid 3 Accent 1" w:semiHidden="0" w:uiPriority="69" w:unhideWhenUsed="0"/>
+    <w:lsdException w:name="Dark List Accent 1" w:semiHidden="0" w:uiPriority="70" w:unhideWhenUsed="0"/>
+    <w:lsdException w:name="Colorful Shading Accent 1" w:semiHidden="0" w:uiPriority="71" w:unhideWhenUsed="0"/>
+    <w:lsdException w:name="Colorful List Accent 1" w:semiHidden="0" w:uiPriority="72" w:unhideWhenUsed="0"/>
+    <w:lsdException w:name="Colorful Grid Accent 1" w:semiHidden="0" w:uiPriority="73" w:unhideWhenUsed="0"/>
+    <w:lsdException w:name="Light Shading Accent 2" w:semiHidden="0" w:uiPriority="60" w:unhideWhenUsed="0"/>
+    <w:lsdException w:name="Light List Accent 2" w:semiHidden="0" w:uiPriority="61" w:unhideWhenUsed="0"/>
+    <w:lsdException w:name="Light Grid Accent 2" w:semiHidden="0" w:uiPriority="62" w:unhideWhenUsed="0"/>
+    <w:lsdException w:name="Medium Shading 1 Accent 2" w:semiHidden="0" w:uiPriority="63" w:unhideWhenUsed="0"/>
+    <w:lsdException w:name="Medium Shading 2 Accent 2" w:semiHidden="0" w:uiPriority="64" w:unhideWhenUsed="0"/>
+    <w:lsdException w:name="Medium List 1 Accent 2" w:semiHidden="0" w:uiPriority="65" w:unhideWhenUsed="0"/>
+    <w:lsdException w:name="Medium List 2 Accent 2" w:semiHidden="0" w:uiPriority="66" w:unhideWhenUsed="0"/>
+    <w:lsdException w:name="Medium Grid 1 Accent 2" w:semiHidden="0" w:uiPriority="67" w:unhideWhenUsed="0"/>
+    <w:lsdException w:name="Medium Grid 2 Accent 2" w:semiHidden="0" w:uiPriority="68" w:unhideWhenUsed="0"/>
+    <w:lsdException w:name="Medium Grid 3 Accent 2" w:semiHidden="0" w:uiPriority="69" w:unhideWhenUsed="0"/>
+    <w:lsdException w:name="Dark List Accent 2" w:semiHidden="0" w:uiPriority="70" w:unhideWhenUsed="0"/>
+    <w:lsdException w:name="Colorful Shading Accent 2" w:semiHidden="0" w:uiPriority="71" w:unhideWhenUsed="0"/>
+    <w:lsdException w:name="Colorful List Accent 2" w:semiHidden="0" w:uiPriority="72" w:unhideWhenUsed="0"/>
+    <w:lsdException w:name="Colorful Grid Accent 2" w:semiHidden="0" w:uiPriority="73" w:unhideWhenUsed="0"/>
+    <w:lsdException w:name="Light Shading Accent 3" w:semiHidden="0" w:uiPriority="60" w:unhideWhenUsed="0"/>
+    <w:lsdException w:name="Light List Accent 3" w:semiHidden="0" w:uiPriority="61" w:unhideWhenUsed="0"/>
+    <w:lsdException w:name="Light Grid Accent 3" w:semiHidden="0" w:uiPriority="62" w:unhideWhenUsed="0"/>
+    <w:lsdException w:name="Medium Shading 1 Accent 3" w:semiHidden="0" w:uiPriority="63" w:unhideWhenUsed="0"/>
+    <w:lsdException w:name="Medium Shading 2 Accent 3" w:semiHidden="0" w:uiPriority="64" w:unhideWhenUsed="0"/>
+    <w:lsdException w:name="Medium List 1 Accent 3" w:semiHidden="0" w:uiPriority="65" w:unhideWhenUsed="0"/>
+    <w:lsdException w:name="Medium List 2 Accent 3" w:semiHidden="0" w:uiPriority="66" w:unhideWhenUsed="0"/>
+    <w:lsdException w:name="Medium Grid 1 Accent 3" w:semiHidden="0" w:uiPriority="67" w:unhideWhenUsed="0"/>
+    <w:lsdException w:name="Medium Grid 2 Accent 3" w:semiHidden="0" w:uiPriority="68" w:unhideWhenUsed="0"/>
+    <w:lsdException w:name="Medium Grid 3 Accent 3" w:semiHidden="0" w:uiPriority="69" w:unhideWhenUsed="0"/>
+    <w:lsdException w:name="Dark List Accent 3" w:semiHidden="0" w:uiPriority="70" w:unhideWhenUsed="0"/>
+    <w:lsdException w:name="Colorful Shading Accent 3" w:semiHidden="0" w:uiPriority="71" w:unhideWhenUsed="0"/>
+    <w:lsdException w:name="Colorful List Accent 3" w:semiHidden="0" w:uiPriority="72" w:unhideWhenUsed="0"/>
+    <w:lsdException w:name="Colorful Grid Accent 3" w:semiHidden="0" w:uiPriority="73" w:unhideWhenUsed="0"/>
+    <w:lsdException w:name="Light Shading Accent 4" w:semiHidden="0" w:uiPriority="60" w:unhideWhenUsed="0"/>
+    <w:lsdException w:name="Light List Accent 4" w:semiHidden="0" w:uiPriority="61" w:unhideWhenUsed="0"/>
+    <w:lsdException w:name="Light Grid Accent 4" w:semiHidden="0" w:uiPriority="62" w:unhideWhenUsed="0"/>
+    <w:lsdException w:name="Medium Shading 1 Accent 4" w:semiHidden="0" w:uiPriority="63" w:unhideWhenUsed="0"/>
+    <w:lsdException w:name="Medium Shading 2 Accent 4" w:semiHidden="0" w:uiPriority="64" w:unhideWhenUsed="0"/>
+    <w:lsdException w:name="Medium List 1 Accent 4" w:semiHidden="0" w:uiPriority="65" w:unhideWhenUsed="0"/>
+    <w:lsdException w:name="Medium List 2 Accent 4" w:semiHidden="0" w:uiPriority="66" w:unhideWhenUsed="0"/>
+    <w:lsdException w:name="Medium Grid 1 Accent 4" w:semiHidden="0" w:uiPriority="67" w:unhideWhenUsed="0"/>
+    <w:lsdException w:name="Medium Grid 2 Accent 4" w:semiHidden="0" w:uiPriority="68" w:unhideWhenUsed="0"/>
+    <w:lsdException w:name="Medium Grid 3 Accent 4" w:semiHidden="0" w:uiPriority="69" w:unhideWhenUsed="0"/>
+    <w:lsdException w:name="Dark List Accent 4" w:semiHidden="0" w:uiPriority="70" w:unhideWhenUsed="0"/>
+    <w:lsdException w:name="Colorful Shading Accent 4" w:semiHidden="0" w:uiPriority="71" w:unhideWhenUsed="0"/>
+    <w:lsdException w:name="Colorful List Accent 4" w:semiHidden="0" w:uiPriority="72" w:unhideWhenUsed="0"/>
+    <w:lsdException w:name="Colorful Grid Accent 4" w:semiHidden="0" w:uiPriority="73" w:unhideWhenUsed="0"/>
+    <w:lsdException w:name="Light Shading Accent 5" w:semiHidden="0" w:uiPriority="60" w:unhideWhenUsed="0"/>
+    <w:lsdException w:name="Light List Accent 5" w:semiHidden="0" w:uiPriority="61" w:unhideWhenUsed="0"/>
+    <w:lsdException w:name="Light Grid Accent 5" w:semiHidden="0" w:uiPriority="62" w:unhideWhenUsed="0"/>
+    <w:lsdException w:name="Medium Shading 1 Accent 5" w:semiHidden="0" w:uiPriority="63" w:unhideWhenUsed="0"/>
+    <w:lsdException w:name="Medium Shading 2 Accent 5" w:semiHidden="0" w:uiPriority="64" w:unhideWhenUsed="0"/>
+    <w:lsdException w:name="Medium List 1 Accent 5" w:semiHidden="0" w:uiPriority="65" w:unhideWhenUsed="0"/>
+    <w:lsdException w:name="Medium List 2 Accent 5" w:semiHidden="0" w:uiPriority="66" w:unhideWhenUsed="0"/>
+    <w:lsdException w:name="Medium Grid 1 Accent 5" w:semiHidden="0" w:uiPriority="67" w:unhideWhenUsed="0"/>
+    <w:lsdException w:name="Medium Grid 2 Accent 5" w:semiHidden="0" w:uiPriority="68" w:unhideWhenUsed="0"/>
+    <w:lsdException w:name="Medium Grid 3 Accent 5" w:semiHidden="0" w:uiPriority="69" w:unhideWhenUsed="0"/>
+    <w:lsdException w:name="Dark List Accent 5" w:semiHidden="0" w:uiPriority="70" w:unhideWhenUsed="0"/>
+    <w:lsdException w:name="Colorful Shading Accent 5" w:semiHidden="0" w:uiPriority="71" w:unhideWhenUsed="0"/>
+    <w:lsdException w:name="Colorful List Accent 5" w:semiHidden="0" w:uiPriority="72" w:unhideWhenUsed="0"/>
+    <w:lsdException w:name="Colorful Grid Accent 5" w:semiHidden="0" w:uiPriority="73" w:unhideWhenUsed="0"/>
+    <w:lsdException w:name="Light Shading Accent 6" w:semiHidden="0" w:uiPriority="60" w:unhideWhenUsed="0"/>
+    <w:lsdException w:name="Light List Accent 6" w:semiHidden="0" w:uiPriority="61" w:unhideWhenUsed="0"/>
+    <w:lsdException w:name="Light Grid Accent 6" w:semiHidden="0" w:uiPriority="62" w:unhideWhenUsed="0"/>
+    <w:lsdException w:name="Medium Shading 1 Accent 6" w:semiHidden="0" w:uiPriority="63" w:unhideWhenUsed="0"/>
+    <w:lsdException w:name="Medium Shading 2 Accent 6" w:semiHidden="0" w:uiPriority="64" w:unhideWhenUsed="0"/>
+    <w:lsdException w:name="Medium List 1 Accent 6" w:semiHidden="0" w:uiPriority="65" w:unhideWhenUsed="0"/>
+    <w:lsdException w:name="Medium List 2 Accent 6" w:semiHidden="0" w:uiPriority="66" w:unhideWhenUsed="0"/>
+    <w:lsdException w:name="Medium Grid 1 Accent 6" w:semiHidden="0" w:uiPriority="67" w:unhideWhenUsed="0"/>
+    <w:lsdException w:name="Medium Grid 2 Accent 6" w:semiHidden="0" w:uiPriority="68" w:unhideWhenUsed="0"/>
+    <w:lsdException w:name="Medium Grid 3 Accent 6" w:semiHidden="0" w:uiPriority="69" w:unhideWhenUsed="0"/>
+    <w:lsdException w:name="Dark List Accent 6" w:semiHidden="0" w:uiPriority="70" w:unhideWhenUsed="0"/>
+    <w:lsdException w:name="Colorful Shading Accent 6" w:semiHidden="0" w:uiPriority="71" w:unhideWhenUsed="0"/>
+    <w:lsdException w:name="Colorful List Accent 6" w:semiHidden="0" w:uiPriority="72" w:unhideWhenUsed="0"/>
+    <w:lsdException w:name="Colorful Grid Accent 6" w:semiHidden="0" w:uiPriority="73" w:unhideWhenUsed="0"/>
+    <w:lsdException w:name="Subtle Emphasis" w:semiHidden="0" w:uiPriority="19" w:unhideWhenUsed="0" w:qFormat="1"/>
+    <w:lsdException w:name="Intense Emphasis" w:semiHidden="0" w:uiPriority="21" w:unhideWhenUsed="0" w:qFormat="1"/>
+    <w:lsdException w:name="Subtle Reference" w:semiHidden="0" w:uiPriority="31" w:unhideWhenUsed="0" w:qFormat="1"/>
+    <w:lsdException w:name="Intense Reference" w:semiHidden="0" w:uiPriority="32" w:unhideWhenUsed="0" w:qFormat="1"/>
+    <w:lsdException w:name="Book Title" w:semiHidden="0" w:uiPriority="33" w:unhideWhenUsed="0" w:qFormat="1"/>
+    <w:lsdException w:name="Bibliography" w:uiPriority="37"/>
+    <w:lsdException w:name="TOC Heading" w:uiPriority="39" w:qFormat="1"/>
+  </w:latentStyles>
+  <w:style w:type="paragraph" w:default="1" w:styleId="a5">
+    <w:name w:val="Normal"/>
+    <w:qFormat/>
+    <w:pPr>
+      <w:widowControl w:val="0"/>
+    </w:pPr>
+  </w:style>
+  <w:style w:type="character" w:default="1" w:styleId="a6">
+    <w:name w:val="Default Paragraph Font"/>
+    <w:uiPriority w:val="1"/>
+    <w:semiHidden/>
+    <w:unhideWhenUsed/>
+  </w:style>
+  <w:style w:type="table" w:default="1" w:styleId="a7">
+    <w:name w:val="Normal Table"/>
+    <w:uiPriority w:val="99"/>
+    <w:semiHidden/>
+    <w:unhideWhenUsed/>
+    <w:tblPr>
+      <w:tblInd w:w="0" w:type="dxa"/>
+      <w:tblCellMar>
+        <w:top w:w="0" w:type="dxa"/>
+        <w:left w:w="108" w:type="dxa"/>
+        <w:bottom w:w="0" w:type="dxa"/>
+        <w:right w:w="108" w:type="dxa"/>
+      </w:tblCellMar>
+    </w:tblPr>
+  </w:style>
+  <w:style w:type="numbering" w:default="1" w:styleId="a8">
+    <w:name w:val="No List"/>
+    <w:uiPriority w:val="99"/>
+    <w:semiHidden/>
+    <w:unhideWhenUsed/>
   </w:style>
 </w:styles>
 </file>
@@ -13065,7 +13142,7 @@
   <a:extraClrSchemeLst/>
   <a:extLst>
     <a:ext uri="{05A4C25C-085E-4340-85A3-A5531E510DB2}">
-      <thm15:themeFamily xmlns:thm15="http://schemas.microsoft.com/office/thememl/2012/main" name="Office Theme" id="{62F939B6-93AF-4DB8-9C6B-D6C7DFDC589F}" vid="{4A3C46E8-61CC-4603-A589-7422A47A8E4A}"/>
+      <thm15:themeFamily xmlns:thm15="http://schemas.microsoft.com/office/thememl/2012/main" xmlns="" name="Office Theme" id="{62F939B6-93AF-4DB8-9C6B-D6C7DFDC589F}" vid="{4A3C46E8-61CC-4603-A589-7422A47A8E4A}"/>
     </a:ext>
   </a:extLst>
 </a:theme>
@@ -13076,7 +13153,7 @@
 </file>
 
 <file path=customXml/itemProps1.xml><?xml version="1.0" encoding="utf-8"?>
-<ds:datastoreItem xmlns:ds="http://schemas.openxmlformats.org/officeDocument/2006/customXml" ds:itemID="{FD654A43-ADC8-4F3F-ABF5-06FA997C8E2B}">
+<ds:datastoreItem xmlns:ds="http://schemas.openxmlformats.org/officeDocument/2006/customXml" ds:itemID="{CD69AE1A-B177-40E6-B8DF-D1553CBAC094}">
   <ds:schemaRefs>
     <ds:schemaRef ds:uri="http://schemas.openxmlformats.org/officeDocument/2006/bibliography"/>
   </ds:schemaRefs>

</xml_diff>

<commit_message>
demo code and word OK
</commit_message>
<xml_diff>
--- a/附件1-1：系統概述文件.docx
+++ b/附件1-1：系統概述文件.docx
@@ -1,6 +1,6 @@
 
 <file path=word/document.xml><?xml version="1.0" encoding="utf-8"?>
-<w:document xmlns:wpc="http://schemas.microsoft.com/office/word/2010/wordprocessingCanvas" xmlns:mc="http://schemas.openxmlformats.org/markup-compatibility/2006" xmlns:o="urn:schemas-microsoft-com:office:office" xmlns:r="http://schemas.openxmlformats.org/officeDocument/2006/relationships" xmlns:m="http://schemas.openxmlformats.org/officeDocument/2006/math" xmlns:v="urn:schemas-microsoft-com:vml" xmlns:wp14="http://schemas.microsoft.com/office/word/2010/wordprocessingDrawing" xmlns:wp="http://schemas.openxmlformats.org/drawingml/2006/wordprocessingDrawing" xmlns:w10="urn:schemas-microsoft-com:office:word" xmlns:w="http://schemas.openxmlformats.org/wordprocessingml/2006/main" xmlns:w14="http://schemas.microsoft.com/office/word/2010/wordml" xmlns:wpg="http://schemas.microsoft.com/office/word/2010/wordprocessingGroup" xmlns:wpi="http://schemas.microsoft.com/office/word/2010/wordprocessingInk" xmlns:wne="http://schemas.microsoft.com/office/word/2006/wordml" xmlns:wps="http://schemas.microsoft.com/office/word/2010/wordprocessingShape" mc:Ignorable="w14 wp14">
+<w:document xmlns:wpc="http://schemas.microsoft.com/office/word/2010/wordprocessingCanvas" xmlns:cx="http://schemas.microsoft.com/office/drawing/2014/chartex" xmlns:cx1="http://schemas.microsoft.com/office/drawing/2015/9/8/chartex" xmlns:cx2="http://schemas.microsoft.com/office/drawing/2015/10/21/chartex" xmlns:cx3="http://schemas.microsoft.com/office/drawing/2016/5/9/chartex" xmlns:cx4="http://schemas.microsoft.com/office/drawing/2016/5/10/chartex" xmlns:cx5="http://schemas.microsoft.com/office/drawing/2016/5/11/chartex" xmlns:cx6="http://schemas.microsoft.com/office/drawing/2016/5/12/chartex" xmlns:cx7="http://schemas.microsoft.com/office/drawing/2016/5/13/chartex" xmlns:cx8="http://schemas.microsoft.com/office/drawing/2016/5/14/chartex" xmlns:mc="http://schemas.openxmlformats.org/markup-compatibility/2006" xmlns:aink="http://schemas.microsoft.com/office/drawing/2016/ink" xmlns:am3d="http://schemas.microsoft.com/office/drawing/2017/model3d" xmlns:o="urn:schemas-microsoft-com:office:office" xmlns:r="http://schemas.openxmlformats.org/officeDocument/2006/relationships" xmlns:m="http://schemas.openxmlformats.org/officeDocument/2006/math" xmlns:v="urn:schemas-microsoft-com:vml" xmlns:wp14="http://schemas.microsoft.com/office/word/2010/wordprocessingDrawing" xmlns:wp="http://schemas.openxmlformats.org/drawingml/2006/wordprocessingDrawing" xmlns:w10="urn:schemas-microsoft-com:office:word" xmlns:w="http://schemas.openxmlformats.org/wordprocessingml/2006/main" xmlns:w14="http://schemas.microsoft.com/office/word/2010/wordml" xmlns:w15="http://schemas.microsoft.com/office/word/2012/wordml" xmlns:w16cex="http://schemas.microsoft.com/office/word/2018/wordml/cex" xmlns:w16cid="http://schemas.microsoft.com/office/word/2016/wordml/cid" xmlns:w16="http://schemas.microsoft.com/office/word/2018/wordml" xmlns:w16se="http://schemas.microsoft.com/office/word/2015/wordml/symex" xmlns:wpg="http://schemas.microsoft.com/office/word/2010/wordprocessingGroup" xmlns:wpi="http://schemas.microsoft.com/office/word/2010/wordprocessingInk" xmlns:wne="http://schemas.microsoft.com/office/word/2006/wordml" xmlns:wps="http://schemas.microsoft.com/office/word/2010/wordprocessingShape" mc:Ignorable="w14 w15 w16se w16cid w16 w16cex wp14">
   <w:body>
     <w:p>
       <w:pPr>
@@ -967,7 +967,65 @@
           <w:sz w:val="24"/>
           <w:szCs w:val="24"/>
         </w:rPr>
-        <w:t>潘建蒼、曲亮羽、游凱翔、莊子杰、陳相元、邱佳玲、蘇筑安</w:t>
+        <w:t>潘建蒼、</w:t>
+      </w:r>
+      <w:r>
+        <w:rPr>
+          <w:rFonts w:hint="eastAsia"/>
+          <w:color w:val="000000"/>
+          <w:sz w:val="24"/>
+          <w:szCs w:val="24"/>
+        </w:rPr>
+        <w:t>屈</w:t>
+      </w:r>
+      <w:r>
+        <w:rPr>
+          <w:rFonts w:hint="eastAsia"/>
+          <w:color w:val="000000"/>
+          <w:sz w:val="24"/>
+          <w:szCs w:val="24"/>
+        </w:rPr>
+        <w:t>亮羽、</w:t>
+      </w:r>
+      <w:proofErr w:type="gramStart"/>
+      <w:r>
+        <w:rPr>
+          <w:rFonts w:hint="eastAsia"/>
+          <w:color w:val="000000"/>
+          <w:sz w:val="24"/>
+          <w:szCs w:val="24"/>
+        </w:rPr>
+        <w:t>游凱</w:t>
+      </w:r>
+      <w:proofErr w:type="gramEnd"/>
+      <w:r>
+        <w:rPr>
+          <w:rFonts w:hint="eastAsia"/>
+          <w:color w:val="000000"/>
+          <w:sz w:val="24"/>
+          <w:szCs w:val="24"/>
+        </w:rPr>
+        <w:t>翔、莊子杰、陳相元、邱佳玲、蘇</w:t>
+      </w:r>
+      <w:proofErr w:type="gramStart"/>
+      <w:r>
+        <w:rPr>
+          <w:rFonts w:hint="eastAsia"/>
+          <w:color w:val="000000"/>
+          <w:sz w:val="24"/>
+          <w:szCs w:val="24"/>
+        </w:rPr>
+        <w:t>筑</w:t>
+      </w:r>
+      <w:proofErr w:type="gramEnd"/>
+      <w:r>
+        <w:rPr>
+          <w:rFonts w:hint="eastAsia"/>
+          <w:color w:val="000000"/>
+          <w:sz w:val="24"/>
+          <w:szCs w:val="24"/>
+        </w:rPr>
+        <w:t>安</w:t>
       </w:r>
     </w:p>
     <w:p>
@@ -1009,13 +1067,141 @@
       <w:pPr>
         <w:adjustRightInd w:val="0"/>
         <w:snapToGrid w:val="0"/>
-        <w:ind w:left="900"/>
+        <w:ind w:left="1440"/>
+        <w:rPr>
+          <w:rFonts w:eastAsia="標楷體" w:hint="eastAsia"/>
+          <w:bCs/>
+          <w:color w:val="000000"/>
+        </w:rPr>
+      </w:pPr>
+      <w:r>
+        <w:rPr>
+          <w:rFonts w:eastAsia="標楷體" w:hint="eastAsia"/>
+          <w:bCs/>
+          <w:color w:val="000000"/>
+        </w:rPr>
+        <w:t>本計畫由成員屈亮羽所發想。這個提案其實源自於我在生活中</w:t>
+      </w:r>
+      <w:r>
+        <w:rPr>
+          <w:rFonts w:eastAsia="標楷體" w:hint="eastAsia"/>
+          <w:bCs/>
+          <w:color w:val="000000"/>
+        </w:rPr>
+        <w:t>辦信用卡</w:t>
+      </w:r>
+      <w:r>
+        <w:rPr>
+          <w:rFonts w:eastAsia="標楷體" w:hint="eastAsia"/>
+          <w:bCs/>
+          <w:color w:val="000000"/>
+        </w:rPr>
+        <w:t>的經驗，由於每家銀行的卡片都會有不同的核卡標準</w:t>
+      </w:r>
+      <w:r>
+        <w:rPr>
+          <w:rFonts w:eastAsia="標楷體" w:hint="eastAsia"/>
+          <w:bCs/>
+          <w:color w:val="000000"/>
+        </w:rPr>
+        <w:t>(</w:t>
+      </w:r>
+      <w:r>
+        <w:rPr>
+          <w:rFonts w:eastAsia="標楷體" w:hint="eastAsia"/>
+          <w:bCs/>
+          <w:color w:val="000000"/>
+        </w:rPr>
+        <w:t>年所得、財力證明</w:t>
+      </w:r>
+      <w:r>
         <w:rPr>
           <w:rFonts w:eastAsia="標楷體"/>
           <w:bCs/>
           <w:color w:val="000000"/>
         </w:rPr>
-      </w:pPr>
+        <w:t>…</w:t>
+      </w:r>
+      <w:r>
+        <w:rPr>
+          <w:rFonts w:eastAsia="標楷體" w:hint="eastAsia"/>
+          <w:bCs/>
+          <w:color w:val="000000"/>
+        </w:rPr>
+        <w:t>)</w:t>
+      </w:r>
+      <w:r>
+        <w:rPr>
+          <w:rFonts w:eastAsia="標楷體" w:hint="eastAsia"/>
+          <w:bCs/>
+          <w:color w:val="000000"/>
+        </w:rPr>
+        <w:t>，且每個人也都會想找符合自己消費習慣的信用卡</w:t>
+      </w:r>
+      <w:r>
+        <w:rPr>
+          <w:rFonts w:eastAsia="標楷體" w:hint="eastAsia"/>
+          <w:bCs/>
+          <w:color w:val="000000"/>
+        </w:rPr>
+        <w:t>(</w:t>
+      </w:r>
+      <w:r>
+        <w:rPr>
+          <w:rFonts w:eastAsia="標楷體" w:hint="eastAsia"/>
+          <w:bCs/>
+          <w:color w:val="000000"/>
+        </w:rPr>
+        <w:t>回饋、禮遇</w:t>
+      </w:r>
+      <w:r>
+        <w:rPr>
+          <w:rFonts w:eastAsia="標楷體"/>
+          <w:bCs/>
+          <w:color w:val="000000"/>
+        </w:rPr>
+        <w:t>…</w:t>
+      </w:r>
+      <w:r>
+        <w:rPr>
+          <w:rFonts w:eastAsia="標楷體" w:hint="eastAsia"/>
+          <w:bCs/>
+          <w:color w:val="000000"/>
+        </w:rPr>
+        <w:t>)</w:t>
+      </w:r>
+      <w:r>
+        <w:rPr>
+          <w:rFonts w:eastAsia="標楷體" w:hint="eastAsia"/>
+          <w:bCs/>
+          <w:color w:val="000000"/>
+        </w:rPr>
+        <w:t>，</w:t>
+      </w:r>
+      <w:r>
+        <w:rPr>
+          <w:rFonts w:eastAsia="標楷體" w:hint="eastAsia"/>
+          <w:bCs/>
+          <w:color w:val="000000"/>
+        </w:rPr>
+        <w:t>雙方都有達到彼此的期望，這個業務才能實現。</w:t>
+      </w:r>
+      <w:r>
+        <w:rPr>
+          <w:rFonts w:eastAsia="標楷體" w:hint="eastAsia"/>
+          <w:bCs/>
+          <w:color w:val="000000"/>
+        </w:rPr>
+        <w:t>所以我們想</w:t>
+      </w:r>
+      <w:r>
+        <w:rPr>
+          <w:rFonts w:eastAsia="標楷體" w:hint="eastAsia"/>
+          <w:bCs/>
+          <w:color w:val="000000"/>
+        </w:rPr>
+        <w:t>要做一套程式，讓使用者能知道自己目前能力所及的情況下，申辦能夠一定核卡且最適合他的卡片。</w:t>
+      </w:r>
     </w:p>
     <w:p>
       <w:pPr>
@@ -1066,7 +1252,7 @@
           <w:bCs/>
           <w:color w:val="000000"/>
         </w:rPr>
-        <w:t>10</w:t>
+        <w:t>6</w:t>
       </w:r>
       <w:r>
         <w:rPr>
@@ -1095,7 +1281,7 @@
         <w:snapToGrid w:val="0"/>
         <w:ind w:leftChars="175" w:left="420"/>
         <w:rPr>
-          <w:rFonts w:eastAsia="標楷體" w:hint="eastAsia"/>
+          <w:rFonts w:eastAsia="標楷體"/>
           <w:bCs/>
           <w:color w:val="000000"/>
         </w:rPr>
@@ -1235,7 +1421,7 @@
         <w:snapToGrid w:val="0"/>
         <w:ind w:leftChars="175" w:left="420"/>
         <w:rPr>
-          <w:rFonts w:eastAsia="標楷體" w:hint="eastAsia"/>
+          <w:rFonts w:eastAsia="標楷體"/>
           <w:bCs/>
           <w:color w:val="000000"/>
         </w:rPr>
@@ -1267,21 +1453,19 @@
         <w:snapToGrid w:val="0"/>
         <w:ind w:leftChars="175" w:left="420"/>
         <w:rPr>
-          <w:rFonts w:eastAsia="標楷體" w:hint="eastAsia"/>
-          <w:bCs/>
-          <w:color w:val="000000"/>
-        </w:rPr>
-      </w:pPr>
-      <w:r>
-        <w:rPr>
           <w:rFonts w:eastAsia="標楷體"/>
           <w:bCs/>
           <w:color w:val="000000"/>
         </w:rPr>
+      </w:pPr>
+      <w:r>
+        <w:rPr>
+          <w:rFonts w:eastAsia="標楷體"/>
+          <w:bCs/>
+          <w:color w:val="000000"/>
+        </w:rPr>
         <w:t>六、系統使用對</w:t>
       </w:r>
-      <w:bookmarkStart w:id="0" w:name="_GoBack"/>
-      <w:bookmarkEnd w:id="0"/>
     </w:p>
     <w:p>
       <w:pPr>
@@ -1304,7 +1488,7 @@
       </w:r>
     </w:p>
     <w:sectPr>
-      <w:headerReference w:type="default" r:id="rId9"/>
+      <w:headerReference w:type="default" r:id="rId8"/>
       <w:pgSz w:w="11906" w:h="16838" w:code="9"/>
       <w:pgMar w:top="851" w:right="1134" w:bottom="851" w:left="1259" w:header="567" w:footer="567" w:gutter="0"/>
       <w:cols w:space="425"/>
@@ -1315,7 +1499,7 @@
 </file>
 
 <file path=word/endnotes.xml><?xml version="1.0" encoding="utf-8"?>
-<w:endnotes xmlns:wpc="http://schemas.microsoft.com/office/word/2010/wordprocessingCanvas" xmlns:mc="http://schemas.openxmlformats.org/markup-compatibility/2006" xmlns:o="urn:schemas-microsoft-com:office:office" xmlns:r="http://schemas.openxmlformats.org/officeDocument/2006/relationships" xmlns:m="http://schemas.openxmlformats.org/officeDocument/2006/math" xmlns:v="urn:schemas-microsoft-com:vml" xmlns:wp14="http://schemas.microsoft.com/office/word/2010/wordprocessingDrawing" xmlns:wp="http://schemas.openxmlformats.org/drawingml/2006/wordprocessingDrawing" xmlns:w10="urn:schemas-microsoft-com:office:word" xmlns:w="http://schemas.openxmlformats.org/wordprocessingml/2006/main" xmlns:w14="http://schemas.microsoft.com/office/word/2010/wordml" xmlns:wpg="http://schemas.microsoft.com/office/word/2010/wordprocessingGroup" xmlns:wpi="http://schemas.microsoft.com/office/word/2010/wordprocessingInk" xmlns:wne="http://schemas.microsoft.com/office/word/2006/wordml" xmlns:wps="http://schemas.microsoft.com/office/word/2010/wordprocessingShape" mc:Ignorable="w14 wp14">
+<w:endnotes xmlns:wpc="http://schemas.microsoft.com/office/word/2010/wordprocessingCanvas" xmlns:cx="http://schemas.microsoft.com/office/drawing/2014/chartex" xmlns:cx1="http://schemas.microsoft.com/office/drawing/2015/9/8/chartex" xmlns:cx2="http://schemas.microsoft.com/office/drawing/2015/10/21/chartex" xmlns:cx3="http://schemas.microsoft.com/office/drawing/2016/5/9/chartex" xmlns:cx4="http://schemas.microsoft.com/office/drawing/2016/5/10/chartex" xmlns:cx5="http://schemas.microsoft.com/office/drawing/2016/5/11/chartex" xmlns:cx6="http://schemas.microsoft.com/office/drawing/2016/5/12/chartex" xmlns:cx7="http://schemas.microsoft.com/office/drawing/2016/5/13/chartex" xmlns:cx8="http://schemas.microsoft.com/office/drawing/2016/5/14/chartex" xmlns:mc="http://schemas.openxmlformats.org/markup-compatibility/2006" xmlns:aink="http://schemas.microsoft.com/office/drawing/2016/ink" xmlns:am3d="http://schemas.microsoft.com/office/drawing/2017/model3d" xmlns:o="urn:schemas-microsoft-com:office:office" xmlns:r="http://schemas.openxmlformats.org/officeDocument/2006/relationships" xmlns:m="http://schemas.openxmlformats.org/officeDocument/2006/math" xmlns:v="urn:schemas-microsoft-com:vml" xmlns:wp14="http://schemas.microsoft.com/office/word/2010/wordprocessingDrawing" xmlns:wp="http://schemas.openxmlformats.org/drawingml/2006/wordprocessingDrawing" xmlns:w10="urn:schemas-microsoft-com:office:word" xmlns:w="http://schemas.openxmlformats.org/wordprocessingml/2006/main" xmlns:w14="http://schemas.microsoft.com/office/word/2010/wordml" xmlns:w15="http://schemas.microsoft.com/office/word/2012/wordml" xmlns:w16cex="http://schemas.microsoft.com/office/word/2018/wordml/cex" xmlns:w16cid="http://schemas.microsoft.com/office/word/2016/wordml/cid" xmlns:w16="http://schemas.microsoft.com/office/word/2018/wordml" xmlns:w16se="http://schemas.microsoft.com/office/word/2015/wordml/symex" xmlns:wpg="http://schemas.microsoft.com/office/word/2010/wordprocessingGroup" xmlns:wpi="http://schemas.microsoft.com/office/word/2010/wordprocessingInk" xmlns:wne="http://schemas.microsoft.com/office/word/2006/wordml" xmlns:wps="http://schemas.microsoft.com/office/word/2010/wordprocessingShape" mc:Ignorable="w14 w15 w16se w16cid w16 w16cex wp14">
   <w:endnote w:type="separator" w:id="-1">
     <w:p>
       <w:r>
@@ -1334,7 +1518,7 @@
 </file>
 
 <file path=word/footnotes.xml><?xml version="1.0" encoding="utf-8"?>
-<w:footnotes xmlns:wpc="http://schemas.microsoft.com/office/word/2010/wordprocessingCanvas" xmlns:mc="http://schemas.openxmlformats.org/markup-compatibility/2006" xmlns:o="urn:schemas-microsoft-com:office:office" xmlns:r="http://schemas.openxmlformats.org/officeDocument/2006/relationships" xmlns:m="http://schemas.openxmlformats.org/officeDocument/2006/math" xmlns:v="urn:schemas-microsoft-com:vml" xmlns:wp14="http://schemas.microsoft.com/office/word/2010/wordprocessingDrawing" xmlns:wp="http://schemas.openxmlformats.org/drawingml/2006/wordprocessingDrawing" xmlns:w10="urn:schemas-microsoft-com:office:word" xmlns:w="http://schemas.openxmlformats.org/wordprocessingml/2006/main" xmlns:w14="http://schemas.microsoft.com/office/word/2010/wordml" xmlns:wpg="http://schemas.microsoft.com/office/word/2010/wordprocessingGroup" xmlns:wpi="http://schemas.microsoft.com/office/word/2010/wordprocessingInk" xmlns:wne="http://schemas.microsoft.com/office/word/2006/wordml" xmlns:wps="http://schemas.microsoft.com/office/word/2010/wordprocessingShape" mc:Ignorable="w14 wp14">
+<w:footnotes xmlns:wpc="http://schemas.microsoft.com/office/word/2010/wordprocessingCanvas" xmlns:cx="http://schemas.microsoft.com/office/drawing/2014/chartex" xmlns:cx1="http://schemas.microsoft.com/office/drawing/2015/9/8/chartex" xmlns:cx2="http://schemas.microsoft.com/office/drawing/2015/10/21/chartex" xmlns:cx3="http://schemas.microsoft.com/office/drawing/2016/5/9/chartex" xmlns:cx4="http://schemas.microsoft.com/office/drawing/2016/5/10/chartex" xmlns:cx5="http://schemas.microsoft.com/office/drawing/2016/5/11/chartex" xmlns:cx6="http://schemas.microsoft.com/office/drawing/2016/5/12/chartex" xmlns:cx7="http://schemas.microsoft.com/office/drawing/2016/5/13/chartex" xmlns:cx8="http://schemas.microsoft.com/office/drawing/2016/5/14/chartex" xmlns:mc="http://schemas.openxmlformats.org/markup-compatibility/2006" xmlns:aink="http://schemas.microsoft.com/office/drawing/2016/ink" xmlns:am3d="http://schemas.microsoft.com/office/drawing/2017/model3d" xmlns:o="urn:schemas-microsoft-com:office:office" xmlns:r="http://schemas.openxmlformats.org/officeDocument/2006/relationships" xmlns:m="http://schemas.openxmlformats.org/officeDocument/2006/math" xmlns:v="urn:schemas-microsoft-com:vml" xmlns:wp14="http://schemas.microsoft.com/office/word/2010/wordprocessingDrawing" xmlns:wp="http://schemas.openxmlformats.org/drawingml/2006/wordprocessingDrawing" xmlns:w10="urn:schemas-microsoft-com:office:word" xmlns:w="http://schemas.openxmlformats.org/wordprocessingml/2006/main" xmlns:w14="http://schemas.microsoft.com/office/word/2010/wordml" xmlns:w15="http://schemas.microsoft.com/office/word/2012/wordml" xmlns:w16cex="http://schemas.microsoft.com/office/word/2018/wordml/cex" xmlns:w16cid="http://schemas.microsoft.com/office/word/2016/wordml/cid" xmlns:w16="http://schemas.microsoft.com/office/word/2018/wordml" xmlns:w16se="http://schemas.microsoft.com/office/word/2015/wordml/symex" xmlns:wpg="http://schemas.microsoft.com/office/word/2010/wordprocessingGroup" xmlns:wpi="http://schemas.microsoft.com/office/word/2010/wordprocessingInk" xmlns:wne="http://schemas.microsoft.com/office/word/2006/wordml" xmlns:wps="http://schemas.microsoft.com/office/word/2010/wordprocessingShape" mc:Ignorable="w14 w15 w16se w16cid w16 w16cex wp14">
   <w:footnote w:type="separator" w:id="-1">
     <w:p>
       <w:r>
@@ -1353,7 +1537,7 @@
 </file>
 
 <file path=word/header1.xml><?xml version="1.0" encoding="utf-8"?>
-<w:hdr xmlns:wpc="http://schemas.microsoft.com/office/word/2010/wordprocessingCanvas" xmlns:mc="http://schemas.openxmlformats.org/markup-compatibility/2006" xmlns:o="urn:schemas-microsoft-com:office:office" xmlns:r="http://schemas.openxmlformats.org/officeDocument/2006/relationships" xmlns:m="http://schemas.openxmlformats.org/officeDocument/2006/math" xmlns:v="urn:schemas-microsoft-com:vml" xmlns:wp14="http://schemas.microsoft.com/office/word/2010/wordprocessingDrawing" xmlns:wp="http://schemas.openxmlformats.org/drawingml/2006/wordprocessingDrawing" xmlns:w10="urn:schemas-microsoft-com:office:word" xmlns:w="http://schemas.openxmlformats.org/wordprocessingml/2006/main" xmlns:w14="http://schemas.microsoft.com/office/word/2010/wordml" xmlns:wpg="http://schemas.microsoft.com/office/word/2010/wordprocessingGroup" xmlns:wpi="http://schemas.microsoft.com/office/word/2010/wordprocessingInk" xmlns:wne="http://schemas.microsoft.com/office/word/2006/wordml" xmlns:wps="http://schemas.microsoft.com/office/word/2010/wordprocessingShape" mc:Ignorable="w14 wp14">
+<w:hdr xmlns:wpc="http://schemas.microsoft.com/office/word/2010/wordprocessingCanvas" xmlns:cx="http://schemas.microsoft.com/office/drawing/2014/chartex" xmlns:cx1="http://schemas.microsoft.com/office/drawing/2015/9/8/chartex" xmlns:cx2="http://schemas.microsoft.com/office/drawing/2015/10/21/chartex" xmlns:cx3="http://schemas.microsoft.com/office/drawing/2016/5/9/chartex" xmlns:cx4="http://schemas.microsoft.com/office/drawing/2016/5/10/chartex" xmlns:cx5="http://schemas.microsoft.com/office/drawing/2016/5/11/chartex" xmlns:cx6="http://schemas.microsoft.com/office/drawing/2016/5/12/chartex" xmlns:cx7="http://schemas.microsoft.com/office/drawing/2016/5/13/chartex" xmlns:cx8="http://schemas.microsoft.com/office/drawing/2016/5/14/chartex" xmlns:mc="http://schemas.openxmlformats.org/markup-compatibility/2006" xmlns:aink="http://schemas.microsoft.com/office/drawing/2016/ink" xmlns:am3d="http://schemas.microsoft.com/office/drawing/2017/model3d" xmlns:o="urn:schemas-microsoft-com:office:office" xmlns:r="http://schemas.openxmlformats.org/officeDocument/2006/relationships" xmlns:m="http://schemas.openxmlformats.org/officeDocument/2006/math" xmlns:v="urn:schemas-microsoft-com:vml" xmlns:wp14="http://schemas.microsoft.com/office/word/2010/wordprocessingDrawing" xmlns:wp="http://schemas.openxmlformats.org/drawingml/2006/wordprocessingDrawing" xmlns:w10="urn:schemas-microsoft-com:office:word" xmlns:w="http://schemas.openxmlformats.org/wordprocessingml/2006/main" xmlns:w14="http://schemas.microsoft.com/office/word/2010/wordml" xmlns:w15="http://schemas.microsoft.com/office/word/2012/wordml" xmlns:w16cex="http://schemas.microsoft.com/office/word/2018/wordml/cex" xmlns:w16cid="http://schemas.microsoft.com/office/word/2016/wordml/cid" xmlns:w16="http://schemas.microsoft.com/office/word/2018/wordml" xmlns:w16se="http://schemas.microsoft.com/office/word/2015/wordml/symex" xmlns:wpg="http://schemas.microsoft.com/office/word/2010/wordprocessingGroup" xmlns:wpi="http://schemas.microsoft.com/office/word/2010/wordprocessingInk" xmlns:wne="http://schemas.microsoft.com/office/word/2006/wordml" xmlns:wps="http://schemas.microsoft.com/office/word/2010/wordprocessingShape" mc:Ignorable="w14 w15 w16se w16cid w16 w16cex wp14">
   <w:p>
     <w:pPr>
       <w:pStyle w:val="ad"/>
@@ -1382,7 +1566,7 @@
           <v:path o:extrusionok="f" gradientshapeok="t" o:connecttype="rect"/>
           <o:lock v:ext="edit" aspectratio="t"/>
         </v:shapetype>
-        <v:shape id="圖片 5" o:spid="_x0000_i1025" type="#_x0000_t75" alt="經濟部logo" style="width:89.05pt;height:27.9pt;visibility:visible">
+        <v:shape id="圖片 5" o:spid="_x0000_i1025" type="#_x0000_t75" alt="經濟部logo" style="width:89.25pt;height:27.75pt;visibility:visible">
           <v:imagedata r:id="rId1" o:title="經濟部logo"/>
         </v:shape>
       </w:pict>
@@ -1392,8 +1576,8 @@
 </file>
 
 <file path=word/numbering.xml><?xml version="1.0" encoding="utf-8"?>
-<w:numbering xmlns:wpc="http://schemas.microsoft.com/office/word/2010/wordprocessingCanvas" xmlns:mc="http://schemas.openxmlformats.org/markup-compatibility/2006" xmlns:o="urn:schemas-microsoft-com:office:office" xmlns:r="http://schemas.openxmlformats.org/officeDocument/2006/relationships" xmlns:m="http://schemas.openxmlformats.org/officeDocument/2006/math" xmlns:v="urn:schemas-microsoft-com:vml" xmlns:wp14="http://schemas.microsoft.com/office/word/2010/wordprocessingDrawing" xmlns:wp="http://schemas.openxmlformats.org/drawingml/2006/wordprocessingDrawing" xmlns:w10="urn:schemas-microsoft-com:office:word" xmlns:w="http://schemas.openxmlformats.org/wordprocessingml/2006/main" xmlns:w14="http://schemas.microsoft.com/office/word/2010/wordml" xmlns:wpg="http://schemas.microsoft.com/office/word/2010/wordprocessingGroup" xmlns:wpi="http://schemas.microsoft.com/office/word/2010/wordprocessingInk" xmlns:wne="http://schemas.microsoft.com/office/word/2006/wordml" xmlns:wps="http://schemas.microsoft.com/office/word/2010/wordprocessingShape" mc:Ignorable="w14 wp14">
-  <w:abstractNum w:abstractNumId="0">
+<w:numbering xmlns:wpc="http://schemas.microsoft.com/office/word/2010/wordprocessingCanvas" xmlns:cx="http://schemas.microsoft.com/office/drawing/2014/chartex" xmlns:cx1="http://schemas.microsoft.com/office/drawing/2015/9/8/chartex" xmlns:cx2="http://schemas.microsoft.com/office/drawing/2015/10/21/chartex" xmlns:cx3="http://schemas.microsoft.com/office/drawing/2016/5/9/chartex" xmlns:cx4="http://schemas.microsoft.com/office/drawing/2016/5/10/chartex" xmlns:cx5="http://schemas.microsoft.com/office/drawing/2016/5/11/chartex" xmlns:cx6="http://schemas.microsoft.com/office/drawing/2016/5/12/chartex" xmlns:cx7="http://schemas.microsoft.com/office/drawing/2016/5/13/chartex" xmlns:cx8="http://schemas.microsoft.com/office/drawing/2016/5/14/chartex" xmlns:mc="http://schemas.openxmlformats.org/markup-compatibility/2006" xmlns:aink="http://schemas.microsoft.com/office/drawing/2016/ink" xmlns:am3d="http://schemas.microsoft.com/office/drawing/2017/model3d" xmlns:o="urn:schemas-microsoft-com:office:office" xmlns:r="http://schemas.openxmlformats.org/officeDocument/2006/relationships" xmlns:m="http://schemas.openxmlformats.org/officeDocument/2006/math" xmlns:v="urn:schemas-microsoft-com:vml" xmlns:wp14="http://schemas.microsoft.com/office/word/2010/wordprocessingDrawing" xmlns:wp="http://schemas.openxmlformats.org/drawingml/2006/wordprocessingDrawing" xmlns:w10="urn:schemas-microsoft-com:office:word" xmlns:w="http://schemas.openxmlformats.org/wordprocessingml/2006/main" xmlns:w14="http://schemas.microsoft.com/office/word/2010/wordml" xmlns:w15="http://schemas.microsoft.com/office/word/2012/wordml" xmlns:w16cex="http://schemas.microsoft.com/office/word/2018/wordml/cex" xmlns:w16cid="http://schemas.microsoft.com/office/word/2016/wordml/cid" xmlns:w16="http://schemas.microsoft.com/office/word/2018/wordml" xmlns:w16se="http://schemas.microsoft.com/office/word/2015/wordml/symex" xmlns:wpg="http://schemas.microsoft.com/office/word/2010/wordprocessingGroup" xmlns:wpi="http://schemas.microsoft.com/office/word/2010/wordprocessingInk" xmlns:wne="http://schemas.microsoft.com/office/word/2006/wordml" xmlns:wps="http://schemas.microsoft.com/office/word/2010/wordprocessingShape" mc:Ignorable="w14 w15 w16se w16cid w16 w16cex wp14">
+  <w:abstractNum w:abstractNumId="0" w15:restartNumberingAfterBreak="0">
     <w:nsid w:val="01B40C9D"/>
     <w:multiLevelType w:val="hybridMultilevel"/>
     <w:tmpl w:val="FF5E6E60"/>
@@ -1511,7 +1695,7 @@
       </w:pPr>
     </w:lvl>
   </w:abstractNum>
-  <w:abstractNum w:abstractNumId="1">
+  <w:abstractNum w:abstractNumId="1" w15:restartNumberingAfterBreak="0">
     <w:nsid w:val="061920ED"/>
     <w:multiLevelType w:val="hybridMultilevel"/>
     <w:tmpl w:val="A7FA9298"/>
@@ -1649,7 +1833,7 @@
       </w:pPr>
     </w:lvl>
   </w:abstractNum>
-  <w:abstractNum w:abstractNumId="2">
+  <w:abstractNum w:abstractNumId="2" w15:restartNumberingAfterBreak="0">
     <w:nsid w:val="07015C71"/>
     <w:multiLevelType w:val="hybridMultilevel"/>
     <w:tmpl w:val="620A85AE"/>
@@ -1762,7 +1946,7 @@
       </w:rPr>
     </w:lvl>
   </w:abstractNum>
-  <w:abstractNum w:abstractNumId="3">
+  <w:abstractNum w:abstractNumId="3" w15:restartNumberingAfterBreak="0">
     <w:nsid w:val="07BD0038"/>
     <w:multiLevelType w:val="hybridMultilevel"/>
     <w:tmpl w:val="382A3082"/>
@@ -1904,7 +2088,7 @@
       </w:rPr>
     </w:lvl>
   </w:abstractNum>
-  <w:abstractNum w:abstractNumId="4">
+  <w:abstractNum w:abstractNumId="4" w15:restartNumberingAfterBreak="0">
     <w:nsid w:val="11E76E6A"/>
     <w:multiLevelType w:val="hybridMultilevel"/>
     <w:tmpl w:val="7396C5BE"/>
@@ -2021,7 +2205,7 @@
       </w:pPr>
     </w:lvl>
   </w:abstractNum>
-  <w:abstractNum w:abstractNumId="5">
+  <w:abstractNum w:abstractNumId="5" w15:restartNumberingAfterBreak="0">
     <w:nsid w:val="16487F9D"/>
     <w:multiLevelType w:val="hybridMultilevel"/>
     <w:tmpl w:val="A57AACE8"/>
@@ -2138,7 +2322,7 @@
       </w:pPr>
     </w:lvl>
   </w:abstractNum>
-  <w:abstractNum w:abstractNumId="6">
+  <w:abstractNum w:abstractNumId="6" w15:restartNumberingAfterBreak="0">
     <w:nsid w:val="1C575B2A"/>
     <w:multiLevelType w:val="hybridMultilevel"/>
     <w:tmpl w:val="98FC71FA"/>
@@ -2227,7 +2411,7 @@
       </w:pPr>
     </w:lvl>
   </w:abstractNum>
-  <w:abstractNum w:abstractNumId="7">
+  <w:abstractNum w:abstractNumId="7" w15:restartNumberingAfterBreak="0">
     <w:nsid w:val="1EB36B04"/>
     <w:multiLevelType w:val="hybridMultilevel"/>
     <w:tmpl w:val="BCF6A37C"/>
@@ -2343,7 +2527,7 @@
       </w:pPr>
     </w:lvl>
   </w:abstractNum>
-  <w:abstractNum w:abstractNumId="8">
+  <w:abstractNum w:abstractNumId="8" w15:restartNumberingAfterBreak="0">
     <w:nsid w:val="1FA366DF"/>
     <w:multiLevelType w:val="hybridMultilevel"/>
     <w:tmpl w:val="FF5E6E60"/>
@@ -2461,7 +2645,7 @@
       </w:pPr>
     </w:lvl>
   </w:abstractNum>
-  <w:abstractNum w:abstractNumId="9">
+  <w:abstractNum w:abstractNumId="9" w15:restartNumberingAfterBreak="0">
     <w:nsid w:val="217A0C1E"/>
     <w:multiLevelType w:val="hybridMultilevel"/>
     <w:tmpl w:val="A4303044"/>
@@ -2551,7 +2735,7 @@
       </w:pPr>
     </w:lvl>
   </w:abstractNum>
-  <w:abstractNum w:abstractNumId="10">
+  <w:abstractNum w:abstractNumId="10" w15:restartNumberingAfterBreak="0">
     <w:nsid w:val="24B4473F"/>
     <w:multiLevelType w:val="hybridMultilevel"/>
     <w:tmpl w:val="1F7067E2"/>
@@ -2674,7 +2858,7 @@
       </w:pPr>
     </w:lvl>
   </w:abstractNum>
-  <w:abstractNum w:abstractNumId="11">
+  <w:abstractNum w:abstractNumId="11" w15:restartNumberingAfterBreak="0">
     <w:nsid w:val="25A15BAA"/>
     <w:multiLevelType w:val="hybridMultilevel"/>
     <w:tmpl w:val="FF5E6E60"/>
@@ -2792,7 +2976,7 @@
       </w:pPr>
     </w:lvl>
   </w:abstractNum>
-  <w:abstractNum w:abstractNumId="12">
+  <w:abstractNum w:abstractNumId="12" w15:restartNumberingAfterBreak="0">
     <w:nsid w:val="27DF4C6D"/>
     <w:multiLevelType w:val="singleLevel"/>
     <w:tmpl w:val="D44C1110"/>
@@ -2815,7 +2999,7 @@
       </w:rPr>
     </w:lvl>
   </w:abstractNum>
-  <w:abstractNum w:abstractNumId="13">
+  <w:abstractNum w:abstractNumId="13" w15:restartNumberingAfterBreak="0">
     <w:nsid w:val="288B07FD"/>
     <w:multiLevelType w:val="hybridMultilevel"/>
     <w:tmpl w:val="7B2EF9D8"/>
@@ -2908,7 +3092,7 @@
       </w:pPr>
     </w:lvl>
   </w:abstractNum>
-  <w:abstractNum w:abstractNumId="14">
+  <w:abstractNum w:abstractNumId="14" w15:restartNumberingAfterBreak="0">
     <w:nsid w:val="28F74A83"/>
     <w:multiLevelType w:val="hybridMultilevel"/>
     <w:tmpl w:val="FF5E6E60"/>
@@ -3026,7 +3210,7 @@
       </w:pPr>
     </w:lvl>
   </w:abstractNum>
-  <w:abstractNum w:abstractNumId="15">
+  <w:abstractNum w:abstractNumId="15" w15:restartNumberingAfterBreak="0">
     <w:nsid w:val="2D973BF0"/>
     <w:multiLevelType w:val="hybridMultilevel"/>
     <w:tmpl w:val="EE76DAB8"/>
@@ -3115,7 +3299,7 @@
       </w:pPr>
     </w:lvl>
   </w:abstractNum>
-  <w:abstractNum w:abstractNumId="16">
+  <w:abstractNum w:abstractNumId="16" w15:restartNumberingAfterBreak="0">
     <w:nsid w:val="2E8136D9"/>
     <w:multiLevelType w:val="multilevel"/>
     <w:tmpl w:val="CDE8DD5C"/>
@@ -3264,7 +3448,7 @@
       </w:rPr>
     </w:lvl>
   </w:abstractNum>
-  <w:abstractNum w:abstractNumId="17">
+  <w:abstractNum w:abstractNumId="17" w15:restartNumberingAfterBreak="0">
     <w:nsid w:val="2EB802C4"/>
     <w:multiLevelType w:val="hybridMultilevel"/>
     <w:tmpl w:val="AC76B3AA"/>
@@ -3380,7 +3564,7 @@
       </w:pPr>
     </w:lvl>
   </w:abstractNum>
-  <w:abstractNum w:abstractNumId="18">
+  <w:abstractNum w:abstractNumId="18" w15:restartNumberingAfterBreak="0">
     <w:nsid w:val="2EF23842"/>
     <w:multiLevelType w:val="hybridMultilevel"/>
     <w:tmpl w:val="B4884D3A"/>
@@ -3522,7 +3706,7 @@
       </w:rPr>
     </w:lvl>
   </w:abstractNum>
-  <w:abstractNum w:abstractNumId="19">
+  <w:abstractNum w:abstractNumId="19" w15:restartNumberingAfterBreak="0">
     <w:nsid w:val="30A13D79"/>
     <w:multiLevelType w:val="hybridMultilevel"/>
     <w:tmpl w:val="CC569E3A"/>
@@ -3645,7 +3829,7 @@
       </w:pPr>
     </w:lvl>
   </w:abstractNum>
-  <w:abstractNum w:abstractNumId="20">
+  <w:abstractNum w:abstractNumId="20" w15:restartNumberingAfterBreak="0">
     <w:nsid w:val="32E1239C"/>
     <w:multiLevelType w:val="multilevel"/>
     <w:tmpl w:val="AD4E36B8"/>
@@ -3794,7 +3978,7 @@
       </w:rPr>
     </w:lvl>
   </w:abstractNum>
-  <w:abstractNum w:abstractNumId="21">
+  <w:abstractNum w:abstractNumId="21" w15:restartNumberingAfterBreak="0">
     <w:nsid w:val="34073EFD"/>
     <w:multiLevelType w:val="hybridMultilevel"/>
     <w:tmpl w:val="FF5E6E60"/>
@@ -3912,7 +4096,7 @@
       </w:pPr>
     </w:lvl>
   </w:abstractNum>
-  <w:abstractNum w:abstractNumId="22">
+  <w:abstractNum w:abstractNumId="22" w15:restartNumberingAfterBreak="0">
     <w:nsid w:val="34CC23F9"/>
     <w:multiLevelType w:val="hybridMultilevel"/>
     <w:tmpl w:val="FF5E6E60"/>
@@ -4030,7 +4214,7 @@
       </w:pPr>
     </w:lvl>
   </w:abstractNum>
-  <w:abstractNum w:abstractNumId="23">
+  <w:abstractNum w:abstractNumId="23" w15:restartNumberingAfterBreak="0">
     <w:nsid w:val="35094922"/>
     <w:multiLevelType w:val="hybridMultilevel"/>
     <w:tmpl w:val="71A8D806"/>
@@ -4116,7 +4300,7 @@
       </w:pPr>
     </w:lvl>
   </w:abstractNum>
-  <w:abstractNum w:abstractNumId="24">
+  <w:abstractNum w:abstractNumId="24" w15:restartNumberingAfterBreak="0">
     <w:nsid w:val="364667ED"/>
     <w:multiLevelType w:val="hybridMultilevel"/>
     <w:tmpl w:val="143E0A92"/>
@@ -4206,7 +4390,7 @@
       </w:pPr>
     </w:lvl>
   </w:abstractNum>
-  <w:abstractNum w:abstractNumId="25">
+  <w:abstractNum w:abstractNumId="25" w15:restartNumberingAfterBreak="0">
     <w:nsid w:val="37FC003C"/>
     <w:multiLevelType w:val="hybridMultilevel"/>
     <w:tmpl w:val="71A8D806"/>
@@ -4292,7 +4476,7 @@
       </w:pPr>
     </w:lvl>
   </w:abstractNum>
-  <w:abstractNum w:abstractNumId="26">
+  <w:abstractNum w:abstractNumId="26" w15:restartNumberingAfterBreak="0">
     <w:nsid w:val="38392BFD"/>
     <w:multiLevelType w:val="hybridMultilevel"/>
     <w:tmpl w:val="FF5E6E60"/>
@@ -4410,7 +4594,7 @@
       </w:pPr>
     </w:lvl>
   </w:abstractNum>
-  <w:abstractNum w:abstractNumId="27">
+  <w:abstractNum w:abstractNumId="27" w15:restartNumberingAfterBreak="0">
     <w:nsid w:val="3C8D3B00"/>
     <w:multiLevelType w:val="hybridMultilevel"/>
     <w:tmpl w:val="56EAE1E6"/>
@@ -4503,7 +4687,7 @@
       </w:pPr>
     </w:lvl>
   </w:abstractNum>
-  <w:abstractNum w:abstractNumId="28">
+  <w:abstractNum w:abstractNumId="28" w15:restartNumberingAfterBreak="0">
     <w:nsid w:val="3EC25921"/>
     <w:multiLevelType w:val="multilevel"/>
     <w:tmpl w:val="30C2F11E"/>
@@ -4652,7 +4836,7 @@
       </w:rPr>
     </w:lvl>
   </w:abstractNum>
-  <w:abstractNum w:abstractNumId="29">
+  <w:abstractNum w:abstractNumId="29" w15:restartNumberingAfterBreak="0">
     <w:nsid w:val="3FC6517F"/>
     <w:multiLevelType w:val="hybridMultilevel"/>
     <w:tmpl w:val="3ED4C054"/>
@@ -4769,7 +4953,7 @@
       </w:pPr>
     </w:lvl>
   </w:abstractNum>
-  <w:abstractNum w:abstractNumId="30">
+  <w:abstractNum w:abstractNumId="30" w15:restartNumberingAfterBreak="0">
     <w:nsid w:val="3FEF7DA3"/>
     <w:multiLevelType w:val="hybridMultilevel"/>
     <w:tmpl w:val="68A2A17C"/>
@@ -4888,7 +5072,7 @@
       </w:pPr>
     </w:lvl>
   </w:abstractNum>
-  <w:abstractNum w:abstractNumId="31">
+  <w:abstractNum w:abstractNumId="31" w15:restartNumberingAfterBreak="0">
     <w:nsid w:val="41E407A2"/>
     <w:multiLevelType w:val="hybridMultilevel"/>
     <w:tmpl w:val="013004C0"/>
@@ -4974,7 +5158,7 @@
       </w:pPr>
     </w:lvl>
   </w:abstractNum>
-  <w:abstractNum w:abstractNumId="32">
+  <w:abstractNum w:abstractNumId="32" w15:restartNumberingAfterBreak="0">
     <w:nsid w:val="4302762A"/>
     <w:multiLevelType w:val="hybridMultilevel"/>
     <w:tmpl w:val="9A82F014"/>
@@ -5090,7 +5274,7 @@
       </w:pPr>
     </w:lvl>
   </w:abstractNum>
-  <w:abstractNum w:abstractNumId="33">
+  <w:abstractNum w:abstractNumId="33" w15:restartNumberingAfterBreak="0">
     <w:nsid w:val="45AE56F6"/>
     <w:multiLevelType w:val="hybridMultilevel"/>
     <w:tmpl w:val="FF5E6E60"/>
@@ -5208,7 +5392,7 @@
       </w:pPr>
     </w:lvl>
   </w:abstractNum>
-  <w:abstractNum w:abstractNumId="34">
+  <w:abstractNum w:abstractNumId="34" w15:restartNumberingAfterBreak="0">
     <w:nsid w:val="48EE15C6"/>
     <w:multiLevelType w:val="hybridMultilevel"/>
     <w:tmpl w:val="99B42868"/>
@@ -5325,7 +5509,7 @@
       </w:pPr>
     </w:lvl>
   </w:abstractNum>
-  <w:abstractNum w:abstractNumId="35">
+  <w:abstractNum w:abstractNumId="35" w15:restartNumberingAfterBreak="0">
     <w:nsid w:val="51C06B5A"/>
     <w:multiLevelType w:val="hybridMultilevel"/>
     <w:tmpl w:val="55389834"/>
@@ -5414,7 +5598,7 @@
       </w:pPr>
     </w:lvl>
   </w:abstractNum>
-  <w:abstractNum w:abstractNumId="36">
+  <w:abstractNum w:abstractNumId="36" w15:restartNumberingAfterBreak="0">
     <w:nsid w:val="55C533DB"/>
     <w:multiLevelType w:val="multilevel"/>
     <w:tmpl w:val="3F4811C0"/>
@@ -5563,7 +5747,7 @@
       </w:rPr>
     </w:lvl>
   </w:abstractNum>
-  <w:abstractNum w:abstractNumId="37">
+  <w:abstractNum w:abstractNumId="37" w15:restartNumberingAfterBreak="0">
     <w:nsid w:val="5BDB2ED9"/>
     <w:multiLevelType w:val="hybridMultilevel"/>
     <w:tmpl w:val="9A9AACA2"/>
@@ -5705,7 +5889,7 @@
       </w:rPr>
     </w:lvl>
   </w:abstractNum>
-  <w:abstractNum w:abstractNumId="38">
+  <w:abstractNum w:abstractNumId="38" w15:restartNumberingAfterBreak="0">
     <w:nsid w:val="5CD21CA7"/>
     <w:multiLevelType w:val="hybridMultilevel"/>
     <w:tmpl w:val="F522CA48"/>
@@ -5845,7 +6029,7 @@
       </w:rPr>
     </w:lvl>
   </w:abstractNum>
-  <w:abstractNum w:abstractNumId="39">
+  <w:abstractNum w:abstractNumId="39" w15:restartNumberingAfterBreak="0">
     <w:nsid w:val="5FD41A11"/>
     <w:multiLevelType w:val="hybridMultilevel"/>
     <w:tmpl w:val="4D1454B6"/>
@@ -5931,7 +6115,7 @@
       </w:pPr>
     </w:lvl>
   </w:abstractNum>
-  <w:abstractNum w:abstractNumId="40">
+  <w:abstractNum w:abstractNumId="40" w15:restartNumberingAfterBreak="0">
     <w:nsid w:val="606D1061"/>
     <w:multiLevelType w:val="hybridMultilevel"/>
     <w:tmpl w:val="3B0E0C5A"/>
@@ -6047,7 +6231,7 @@
       </w:pPr>
     </w:lvl>
   </w:abstractNum>
-  <w:abstractNum w:abstractNumId="41">
+  <w:abstractNum w:abstractNumId="41" w15:restartNumberingAfterBreak="0">
     <w:nsid w:val="663E255D"/>
     <w:multiLevelType w:val="hybridMultilevel"/>
     <w:tmpl w:val="FF5E6E60"/>
@@ -6165,7 +6349,7 @@
       </w:pPr>
     </w:lvl>
   </w:abstractNum>
-  <w:abstractNum w:abstractNumId="42">
+  <w:abstractNum w:abstractNumId="42" w15:restartNumberingAfterBreak="0">
     <w:nsid w:val="667E4404"/>
     <w:multiLevelType w:val="hybridMultilevel"/>
     <w:tmpl w:val="FF5E6E60"/>
@@ -6283,7 +6467,7 @@
       </w:pPr>
     </w:lvl>
   </w:abstractNum>
-  <w:abstractNum w:abstractNumId="43">
+  <w:abstractNum w:abstractNumId="43" w15:restartNumberingAfterBreak="0">
     <w:nsid w:val="69A23AFF"/>
     <w:multiLevelType w:val="multilevel"/>
     <w:tmpl w:val="FD9CD78C"/>
@@ -6432,7 +6616,7 @@
       </w:rPr>
     </w:lvl>
   </w:abstractNum>
-  <w:abstractNum w:abstractNumId="44">
+  <w:abstractNum w:abstractNumId="44" w15:restartNumberingAfterBreak="0">
     <w:nsid w:val="6A242DAC"/>
     <w:multiLevelType w:val="hybridMultilevel"/>
     <w:tmpl w:val="FF5E6E60"/>
@@ -6550,7 +6734,7 @@
       </w:pPr>
     </w:lvl>
   </w:abstractNum>
-  <w:abstractNum w:abstractNumId="45">
+  <w:abstractNum w:abstractNumId="45" w15:restartNumberingAfterBreak="0">
     <w:nsid w:val="6A6D18AF"/>
     <w:multiLevelType w:val="hybridMultilevel"/>
     <w:tmpl w:val="685283AA"/>
@@ -6667,7 +6851,7 @@
       </w:pPr>
     </w:lvl>
   </w:abstractNum>
-  <w:abstractNum w:abstractNumId="46">
+  <w:abstractNum w:abstractNumId="46" w15:restartNumberingAfterBreak="0">
     <w:nsid w:val="6C967EE3"/>
     <w:multiLevelType w:val="hybridMultilevel"/>
     <w:tmpl w:val="FF5E6E60"/>
@@ -6785,7 +6969,7 @@
       </w:pPr>
     </w:lvl>
   </w:abstractNum>
-  <w:abstractNum w:abstractNumId="47">
+  <w:abstractNum w:abstractNumId="47" w15:restartNumberingAfterBreak="0">
     <w:nsid w:val="6CD86CE8"/>
     <w:multiLevelType w:val="hybridMultilevel"/>
     <w:tmpl w:val="F412E368"/>
@@ -6874,7 +7058,7 @@
       </w:pPr>
     </w:lvl>
   </w:abstractNum>
-  <w:abstractNum w:abstractNumId="48">
+  <w:abstractNum w:abstractNumId="48" w15:restartNumberingAfterBreak="0">
     <w:nsid w:val="6DE8235F"/>
     <w:multiLevelType w:val="hybridMultilevel"/>
     <w:tmpl w:val="3FDC592E"/>
@@ -6987,7 +7171,7 @@
       </w:pPr>
     </w:lvl>
   </w:abstractNum>
-  <w:abstractNum w:abstractNumId="49">
+  <w:abstractNum w:abstractNumId="49" w15:restartNumberingAfterBreak="0">
     <w:nsid w:val="6F724339"/>
     <w:multiLevelType w:val="hybridMultilevel"/>
     <w:tmpl w:val="4888FA2C"/>
@@ -7100,7 +7284,7 @@
       </w:rPr>
     </w:lvl>
   </w:abstractNum>
-  <w:abstractNum w:abstractNumId="50">
+  <w:abstractNum w:abstractNumId="50" w15:restartNumberingAfterBreak="0">
     <w:nsid w:val="7289376C"/>
     <w:multiLevelType w:val="hybridMultilevel"/>
     <w:tmpl w:val="6B82C452"/>
@@ -7217,7 +7401,7 @@
       </w:pPr>
     </w:lvl>
   </w:abstractNum>
-  <w:abstractNum w:abstractNumId="51">
+  <w:abstractNum w:abstractNumId="51" w15:restartNumberingAfterBreak="0">
     <w:nsid w:val="75016E9C"/>
     <w:multiLevelType w:val="hybridMultilevel"/>
     <w:tmpl w:val="56EAE1E6"/>
@@ -7310,7 +7494,7 @@
       </w:pPr>
     </w:lvl>
   </w:abstractNum>
-  <w:abstractNum w:abstractNumId="52">
+  <w:abstractNum w:abstractNumId="52" w15:restartNumberingAfterBreak="0">
     <w:nsid w:val="784A73C2"/>
     <w:multiLevelType w:val="hybridMultilevel"/>
     <w:tmpl w:val="FF5E6E60"/>
@@ -7428,7 +7612,7 @@
       </w:pPr>
     </w:lvl>
   </w:abstractNum>
-  <w:abstractNum w:abstractNumId="53">
+  <w:abstractNum w:abstractNumId="53" w15:restartNumberingAfterBreak="0">
     <w:nsid w:val="786806ED"/>
     <w:multiLevelType w:val="hybridMultilevel"/>
     <w:tmpl w:val="B900B7E2"/>
@@ -7547,7 +7731,7 @@
       </w:pPr>
     </w:lvl>
   </w:abstractNum>
-  <w:abstractNum w:abstractNumId="54">
+  <w:abstractNum w:abstractNumId="54" w15:restartNumberingAfterBreak="0">
     <w:nsid w:val="7ADA50E6"/>
     <w:multiLevelType w:val="hybridMultilevel"/>
     <w:tmpl w:val="B5F8A31A"/>
@@ -7637,7 +7821,7 @@
       </w:pPr>
     </w:lvl>
   </w:abstractNum>
-  <w:abstractNum w:abstractNumId="55">
+  <w:abstractNum w:abstractNumId="55" w15:restartNumberingAfterBreak="0">
     <w:nsid w:val="7CB9169A"/>
     <w:multiLevelType w:val="hybridMultilevel"/>
     <w:tmpl w:val="56EAE1E6"/>
@@ -7730,7 +7914,7 @@
       </w:pPr>
     </w:lvl>
   </w:abstractNum>
-  <w:abstractNum w:abstractNumId="56">
+  <w:abstractNum w:abstractNumId="56" w15:restartNumberingAfterBreak="0">
     <w:nsid w:val="7D9B6937"/>
     <w:multiLevelType w:val="hybridMultilevel"/>
     <w:tmpl w:val="62E42DDE"/>
@@ -8060,7 +8244,7 @@
 </file>
 
 <file path=word/styles.xml><?xml version="1.0" encoding="utf-8"?>
-<w:styles xmlns:mc="http://schemas.openxmlformats.org/markup-compatibility/2006" xmlns:r="http://schemas.openxmlformats.org/officeDocument/2006/relationships" xmlns:w="http://schemas.openxmlformats.org/wordprocessingml/2006/main" xmlns:w14="http://schemas.microsoft.com/office/word/2010/wordml" mc:Ignorable="w14">
+<w:styles xmlns:mc="http://schemas.openxmlformats.org/markup-compatibility/2006" xmlns:r="http://schemas.openxmlformats.org/officeDocument/2006/relationships" xmlns:w="http://schemas.openxmlformats.org/wordprocessingml/2006/main" xmlns:w14="http://schemas.microsoft.com/office/word/2010/wordml" xmlns:w15="http://schemas.microsoft.com/office/word/2012/wordml" xmlns:w16cex="http://schemas.microsoft.com/office/word/2018/wordml/cex" xmlns:w16cid="http://schemas.microsoft.com/office/word/2016/wordml/cid" xmlns:w16="http://schemas.microsoft.com/office/word/2018/wordml" xmlns:w16se="http://schemas.microsoft.com/office/word/2015/wordml/symex" mc:Ignorable="w14 w15 w16se w16cid w16 w16cex">
   <w:docDefaults>
     <w:rPrDefault>
       <w:rPr>
@@ -8070,25 +8254,151 @@
     </w:rPrDefault>
     <w:pPrDefault/>
   </w:docDefaults>
-  <w:latentStyles w:defLockedState="0" w:defUIPriority="0" w:defSemiHidden="0" w:defUnhideWhenUsed="0" w:defQFormat="0" w:count="267">
+  <w:latentStyles w:defLockedState="0" w:defUIPriority="0" w:defSemiHidden="0" w:defUnhideWhenUsed="0" w:defQFormat="0" w:count="376">
     <w:lsdException w:name="Normal" w:qFormat="1"/>
     <w:lsdException w:name="heading 1" w:qFormat="1"/>
-    <w:lsdException w:name="heading 2" w:qFormat="1"/>
-    <w:lsdException w:name="heading 3" w:qFormat="1"/>
-    <w:lsdException w:name="heading 4" w:qFormat="1"/>
+    <w:lsdException w:name="heading 2" w:semiHidden="1" w:unhideWhenUsed="1" w:qFormat="1"/>
+    <w:lsdException w:name="heading 3" w:semiHidden="1" w:unhideWhenUsed="1" w:qFormat="1"/>
+    <w:lsdException w:name="heading 4" w:semiHidden="1" w:unhideWhenUsed="1" w:qFormat="1"/>
     <w:lsdException w:name="heading 5" w:semiHidden="1" w:unhideWhenUsed="1" w:qFormat="1"/>
     <w:lsdException w:name="heading 6" w:semiHidden="1" w:unhideWhenUsed="1" w:qFormat="1"/>
     <w:lsdException w:name="heading 7" w:semiHidden="1" w:unhideWhenUsed="1" w:qFormat="1"/>
     <w:lsdException w:name="heading 8" w:semiHidden="1" w:unhideWhenUsed="1" w:qFormat="1"/>
     <w:lsdException w:name="heading 9" w:semiHidden="1" w:unhideWhenUsed="1" w:qFormat="1"/>
+    <w:lsdException w:name="index 1" w:semiHidden="1" w:unhideWhenUsed="1"/>
+    <w:lsdException w:name="index 2" w:semiHidden="1" w:unhideWhenUsed="1"/>
+    <w:lsdException w:name="index 3" w:semiHidden="1" w:unhideWhenUsed="1"/>
+    <w:lsdException w:name="index 4" w:semiHidden="1" w:unhideWhenUsed="1"/>
+    <w:lsdException w:name="index 5" w:semiHidden="1" w:unhideWhenUsed="1"/>
+    <w:lsdException w:name="index 6" w:semiHidden="1" w:unhideWhenUsed="1"/>
+    <w:lsdException w:name="index 7" w:semiHidden="1" w:unhideWhenUsed="1"/>
+    <w:lsdException w:name="index 8" w:semiHidden="1" w:unhideWhenUsed="1"/>
+    <w:lsdException w:name="index 9" w:semiHidden="1" w:unhideWhenUsed="1"/>
+    <w:lsdException w:name="toc 1" w:semiHidden="1" w:unhideWhenUsed="1"/>
+    <w:lsdException w:name="toc 2" w:semiHidden="1" w:unhideWhenUsed="1"/>
+    <w:lsdException w:name="toc 3" w:semiHidden="1" w:unhideWhenUsed="1"/>
+    <w:lsdException w:name="toc 4" w:semiHidden="1" w:unhideWhenUsed="1"/>
+    <w:lsdException w:name="toc 5" w:semiHidden="1" w:unhideWhenUsed="1"/>
+    <w:lsdException w:name="toc 6" w:semiHidden="1" w:unhideWhenUsed="1"/>
+    <w:lsdException w:name="toc 7" w:semiHidden="1" w:unhideWhenUsed="1"/>
+    <w:lsdException w:name="toc 8" w:semiHidden="1" w:unhideWhenUsed="1"/>
+    <w:lsdException w:name="toc 9" w:semiHidden="1" w:unhideWhenUsed="1"/>
+    <w:lsdException w:name="Normal Indent" w:semiHidden="1" w:unhideWhenUsed="1"/>
+    <w:lsdException w:name="footnote text" w:semiHidden="1" w:unhideWhenUsed="1"/>
+    <w:lsdException w:name="annotation text" w:semiHidden="1" w:unhideWhenUsed="1"/>
+    <w:lsdException w:name="header" w:semiHidden="1" w:unhideWhenUsed="1"/>
+    <w:lsdException w:name="footer" w:semiHidden="1" w:unhideWhenUsed="1"/>
+    <w:lsdException w:name="index heading" w:semiHidden="1" w:unhideWhenUsed="1"/>
     <w:lsdException w:name="caption" w:semiHidden="1" w:unhideWhenUsed="1" w:qFormat="1"/>
+    <w:lsdException w:name="table of figures" w:semiHidden="1" w:unhideWhenUsed="1"/>
+    <w:lsdException w:name="envelope address" w:semiHidden="1" w:unhideWhenUsed="1"/>
+    <w:lsdException w:name="envelope return" w:semiHidden="1" w:unhideWhenUsed="1"/>
+    <w:lsdException w:name="footnote reference" w:semiHidden="1" w:unhideWhenUsed="1"/>
+    <w:lsdException w:name="annotation reference" w:semiHidden="1" w:unhideWhenUsed="1"/>
+    <w:lsdException w:name="line number" w:semiHidden="1" w:unhideWhenUsed="1"/>
+    <w:lsdException w:name="page number" w:semiHidden="1" w:unhideWhenUsed="1"/>
+    <w:lsdException w:name="endnote reference" w:semiHidden="1" w:unhideWhenUsed="1"/>
+    <w:lsdException w:name="endnote text" w:semiHidden="1" w:unhideWhenUsed="1"/>
+    <w:lsdException w:name="macro" w:semiHidden="1" w:unhideWhenUsed="1"/>
+    <w:lsdException w:name="toa heading" w:semiHidden="1" w:unhideWhenUsed="1"/>
+    <w:lsdException w:name="List Number" w:semiHidden="1" w:unhideWhenUsed="1"/>
+    <w:lsdException w:name="List 2" w:semiHidden="1" w:unhideWhenUsed="1"/>
+    <w:lsdException w:name="List 3" w:semiHidden="1" w:unhideWhenUsed="1"/>
+    <w:lsdException w:name="List 4" w:semiHidden="1" w:unhideWhenUsed="1"/>
+    <w:lsdException w:name="List 5" w:semiHidden="1" w:unhideWhenUsed="1"/>
+    <w:lsdException w:name="List Bullet 2" w:semiHidden="1" w:unhideWhenUsed="1"/>
+    <w:lsdException w:name="List Bullet 3" w:semiHidden="1" w:unhideWhenUsed="1"/>
+    <w:lsdException w:name="List Bullet 4" w:semiHidden="1" w:unhideWhenUsed="1"/>
+    <w:lsdException w:name="List Bullet 5" w:semiHidden="1" w:unhideWhenUsed="1"/>
+    <w:lsdException w:name="List Number 2" w:semiHidden="1" w:unhideWhenUsed="1"/>
+    <w:lsdException w:name="List Number 3" w:semiHidden="1" w:unhideWhenUsed="1"/>
+    <w:lsdException w:name="List Number 4" w:semiHidden="1" w:unhideWhenUsed="1"/>
+    <w:lsdException w:name="List Number 5" w:semiHidden="1" w:unhideWhenUsed="1"/>
     <w:lsdException w:name="Title" w:qFormat="1"/>
+    <w:lsdException w:name="Closing" w:semiHidden="1" w:unhideWhenUsed="1"/>
+    <w:lsdException w:name="Signature" w:semiHidden="1" w:unhideWhenUsed="1"/>
+    <w:lsdException w:name="Default Paragraph Font" w:semiHidden="1" w:unhideWhenUsed="1"/>
+    <w:lsdException w:name="Body Text" w:semiHidden="1" w:unhideWhenUsed="1"/>
+    <w:lsdException w:name="Body Text Indent" w:semiHidden="1" w:unhideWhenUsed="1"/>
+    <w:lsdException w:name="List Continue" w:semiHidden="1" w:unhideWhenUsed="1"/>
+    <w:lsdException w:name="Message Header" w:semiHidden="1" w:unhideWhenUsed="1"/>
     <w:lsdException w:name="Subtitle" w:qFormat="1"/>
-    <w:lsdException w:name="Hyperlink" w:uiPriority="99"/>
+    <w:lsdException w:name="Salutation" w:semiHidden="1" w:unhideWhenUsed="1"/>
+    <w:lsdException w:name="Date" w:semiHidden="1" w:unhideWhenUsed="1"/>
+    <w:lsdException w:name="Body Text First Indent" w:semiHidden="1" w:unhideWhenUsed="1"/>
+    <w:lsdException w:name="Body Text First Indent 2" w:semiHidden="1" w:unhideWhenUsed="1"/>
+    <w:lsdException w:name="Note Heading" w:semiHidden="1" w:unhideWhenUsed="1"/>
+    <w:lsdException w:name="Body Text 2" w:semiHidden="1" w:unhideWhenUsed="1"/>
+    <w:lsdException w:name="Body Text 3" w:semiHidden="1" w:unhideWhenUsed="1"/>
+    <w:lsdException w:name="Body Text Indent 2" w:semiHidden="1" w:unhideWhenUsed="1"/>
+    <w:lsdException w:name="Body Text Indent 3" w:semiHidden="1" w:unhideWhenUsed="1"/>
+    <w:lsdException w:name="Block Text" w:semiHidden="1" w:unhideWhenUsed="1"/>
+    <w:lsdException w:name="Hyperlink" w:semiHidden="1" w:uiPriority="99" w:unhideWhenUsed="1"/>
+    <w:lsdException w:name="FollowedHyperlink" w:semiHidden="1" w:unhideWhenUsed="1"/>
     <w:lsdException w:name="Strong" w:qFormat="1"/>
     <w:lsdException w:name="Emphasis" w:uiPriority="20" w:qFormat="1"/>
-    <w:lsdException w:name="Normal (Web)" w:uiPriority="99"/>
-    <w:lsdException w:name="No List" w:uiPriority="99"/>
+    <w:lsdException w:name="Document Map" w:semiHidden="1" w:unhideWhenUsed="1"/>
+    <w:lsdException w:name="Plain Text" w:semiHidden="1" w:unhideWhenUsed="1"/>
+    <w:lsdException w:name="E-mail Signature" w:semiHidden="1" w:unhideWhenUsed="1"/>
+    <w:lsdException w:name="HTML Top of Form" w:semiHidden="1" w:unhideWhenUsed="1"/>
+    <w:lsdException w:name="HTML Bottom of Form" w:semiHidden="1" w:unhideWhenUsed="1"/>
+    <w:lsdException w:name="Normal (Web)" w:semiHidden="1" w:uiPriority="99" w:unhideWhenUsed="1"/>
+    <w:lsdException w:name="HTML Acronym" w:semiHidden="1" w:unhideWhenUsed="1"/>
+    <w:lsdException w:name="HTML Address" w:semiHidden="1" w:unhideWhenUsed="1"/>
+    <w:lsdException w:name="HTML Cite" w:semiHidden="1" w:unhideWhenUsed="1"/>
+    <w:lsdException w:name="HTML Code" w:semiHidden="1" w:unhideWhenUsed="1"/>
+    <w:lsdException w:name="HTML Definition" w:semiHidden="1" w:unhideWhenUsed="1"/>
+    <w:lsdException w:name="HTML Keyboard" w:semiHidden="1" w:unhideWhenUsed="1"/>
+    <w:lsdException w:name="HTML Preformatted" w:semiHidden="1" w:unhideWhenUsed="1"/>
+    <w:lsdException w:name="HTML Sample" w:semiHidden="1" w:unhideWhenUsed="1"/>
+    <w:lsdException w:name="HTML Typewriter" w:semiHidden="1" w:unhideWhenUsed="1"/>
+    <w:lsdException w:name="HTML Variable" w:semiHidden="1" w:unhideWhenUsed="1"/>
+    <w:lsdException w:name="Normal Table" w:semiHidden="1" w:unhideWhenUsed="1"/>
+    <w:lsdException w:name="annotation subject" w:semiHidden="1" w:unhideWhenUsed="1"/>
+    <w:lsdException w:name="No List" w:semiHidden="1" w:uiPriority="99" w:unhideWhenUsed="1"/>
+    <w:lsdException w:name="Outline List 1" w:semiHidden="1" w:unhideWhenUsed="1"/>
+    <w:lsdException w:name="Outline List 2" w:semiHidden="1" w:unhideWhenUsed="1"/>
+    <w:lsdException w:name="Outline List 3" w:semiHidden="1" w:unhideWhenUsed="1"/>
+    <w:lsdException w:name="Table Simple 1" w:semiHidden="1" w:unhideWhenUsed="1"/>
+    <w:lsdException w:name="Table Simple 2" w:semiHidden="1" w:unhideWhenUsed="1"/>
+    <w:lsdException w:name="Table Simple 3" w:semiHidden="1" w:unhideWhenUsed="1"/>
+    <w:lsdException w:name="Table Classic 1" w:semiHidden="1" w:unhideWhenUsed="1"/>
+    <w:lsdException w:name="Table Classic 2" w:semiHidden="1" w:unhideWhenUsed="1"/>
+    <w:lsdException w:name="Table Classic 3" w:semiHidden="1" w:unhideWhenUsed="1"/>
+    <w:lsdException w:name="Table Classic 4" w:semiHidden="1" w:unhideWhenUsed="1"/>
+    <w:lsdException w:name="Table Colorful 1" w:semiHidden="1" w:unhideWhenUsed="1"/>
+    <w:lsdException w:name="Table Colorful 2" w:semiHidden="1" w:unhideWhenUsed="1"/>
+    <w:lsdException w:name="Table Colorful 3" w:semiHidden="1" w:unhideWhenUsed="1"/>
+    <w:lsdException w:name="Table Columns 1" w:semiHidden="1" w:unhideWhenUsed="1"/>
+    <w:lsdException w:name="Table Columns 2" w:semiHidden="1" w:unhideWhenUsed="1"/>
+    <w:lsdException w:name="Table Columns 3" w:semiHidden="1" w:unhideWhenUsed="1"/>
+    <w:lsdException w:name="Table Columns 4" w:semiHidden="1" w:unhideWhenUsed="1"/>
+    <w:lsdException w:name="Table Columns 5" w:semiHidden="1" w:unhideWhenUsed="1"/>
+    <w:lsdException w:name="Table Grid 1" w:semiHidden="1" w:unhideWhenUsed="1"/>
+    <w:lsdException w:name="Table Grid 2" w:semiHidden="1" w:unhideWhenUsed="1"/>
+    <w:lsdException w:name="Table Grid 3" w:semiHidden="1" w:unhideWhenUsed="1"/>
+    <w:lsdException w:name="Table Grid 4" w:semiHidden="1" w:unhideWhenUsed="1"/>
+    <w:lsdException w:name="Table Grid 5" w:semiHidden="1" w:unhideWhenUsed="1"/>
+    <w:lsdException w:name="Table Grid 6" w:semiHidden="1" w:unhideWhenUsed="1"/>
+    <w:lsdException w:name="Table Grid 7" w:semiHidden="1" w:unhideWhenUsed="1"/>
+    <w:lsdException w:name="Table Grid 8" w:semiHidden="1" w:unhideWhenUsed="1"/>
+    <w:lsdException w:name="Table List 1" w:semiHidden="1" w:unhideWhenUsed="1"/>
+    <w:lsdException w:name="Table List 2" w:semiHidden="1" w:unhideWhenUsed="1"/>
+    <w:lsdException w:name="Table List 3" w:semiHidden="1" w:unhideWhenUsed="1"/>
+    <w:lsdException w:name="Table List 4" w:semiHidden="1" w:unhideWhenUsed="1"/>
+    <w:lsdException w:name="Table List 5" w:semiHidden="1" w:unhideWhenUsed="1"/>
+    <w:lsdException w:name="Table List 6" w:semiHidden="1" w:unhideWhenUsed="1"/>
+    <w:lsdException w:name="Table List 7" w:semiHidden="1" w:unhideWhenUsed="1"/>
+    <w:lsdException w:name="Table List 8" w:semiHidden="1" w:unhideWhenUsed="1"/>
+    <w:lsdException w:name="Table 3D effects 1" w:semiHidden="1" w:unhideWhenUsed="1"/>
+    <w:lsdException w:name="Table 3D effects 2" w:semiHidden="1" w:unhideWhenUsed="1"/>
+    <w:lsdException w:name="Table 3D effects 3" w:semiHidden="1" w:unhideWhenUsed="1"/>
+    <w:lsdException w:name="Table Contemporary" w:semiHidden="1" w:unhideWhenUsed="1"/>
+    <w:lsdException w:name="Table Elegant" w:semiHidden="1" w:unhideWhenUsed="1"/>
+    <w:lsdException w:name="Table Professional" w:semiHidden="1" w:unhideWhenUsed="1"/>
+    <w:lsdException w:name="Table Subtle 1" w:semiHidden="1" w:unhideWhenUsed="1"/>
+    <w:lsdException w:name="Table Subtle 2" w:semiHidden="1" w:unhideWhenUsed="1"/>
+    <w:lsdException w:name="Table Web 1" w:semiHidden="1" w:unhideWhenUsed="1"/>
     <w:lsdException w:name="Placeholder Text" w:semiHidden="1" w:uiPriority="99"/>
     <w:lsdException w:name="No Spacing" w:uiPriority="1" w:qFormat="1"/>
     <w:lsdException w:name="Light Shading" w:uiPriority="60"/>
@@ -8200,6 +8510,115 @@
     <w:lsdException w:name="Book Title" w:uiPriority="33" w:qFormat="1"/>
     <w:lsdException w:name="Bibliography" w:semiHidden="1" w:uiPriority="37" w:unhideWhenUsed="1"/>
     <w:lsdException w:name="TOC Heading" w:semiHidden="1" w:uiPriority="39" w:unhideWhenUsed="1" w:qFormat="1"/>
+    <w:lsdException w:name="Plain Table 1" w:uiPriority="41"/>
+    <w:lsdException w:name="Plain Table 2" w:uiPriority="42"/>
+    <w:lsdException w:name="Plain Table 3" w:uiPriority="43"/>
+    <w:lsdException w:name="Plain Table 4" w:uiPriority="44"/>
+    <w:lsdException w:name="Plain Table 5" w:uiPriority="45"/>
+    <w:lsdException w:name="Grid Table Light" w:uiPriority="40"/>
+    <w:lsdException w:name="Grid Table 1 Light" w:uiPriority="46"/>
+    <w:lsdException w:name="Grid Table 2" w:uiPriority="47"/>
+    <w:lsdException w:name="Grid Table 3" w:uiPriority="48"/>
+    <w:lsdException w:name="Grid Table 4" w:uiPriority="49"/>
+    <w:lsdException w:name="Grid Table 5 Dark" w:uiPriority="50"/>
+    <w:lsdException w:name="Grid Table 6 Colorful" w:uiPriority="51"/>
+    <w:lsdException w:name="Grid Table 7 Colorful" w:uiPriority="52"/>
+    <w:lsdException w:name="Grid Table 1 Light Accent 1" w:uiPriority="46"/>
+    <w:lsdException w:name="Grid Table 2 Accent 1" w:uiPriority="47"/>
+    <w:lsdException w:name="Grid Table 3 Accent 1" w:uiPriority="48"/>
+    <w:lsdException w:name="Grid Table 4 Accent 1" w:uiPriority="49"/>
+    <w:lsdException w:name="Grid Table 5 Dark Accent 1" w:uiPriority="50"/>
+    <w:lsdException w:name="Grid Table 6 Colorful Accent 1" w:uiPriority="51"/>
+    <w:lsdException w:name="Grid Table 7 Colorful Accent 1" w:uiPriority="52"/>
+    <w:lsdException w:name="Grid Table 1 Light Accent 2" w:uiPriority="46"/>
+    <w:lsdException w:name="Grid Table 2 Accent 2" w:uiPriority="47"/>
+    <w:lsdException w:name="Grid Table 3 Accent 2" w:uiPriority="48"/>
+    <w:lsdException w:name="Grid Table 4 Accent 2" w:uiPriority="49"/>
+    <w:lsdException w:name="Grid Table 5 Dark Accent 2" w:uiPriority="50"/>
+    <w:lsdException w:name="Grid Table 6 Colorful Accent 2" w:uiPriority="51"/>
+    <w:lsdException w:name="Grid Table 7 Colorful Accent 2" w:uiPriority="52"/>
+    <w:lsdException w:name="Grid Table 1 Light Accent 3" w:uiPriority="46"/>
+    <w:lsdException w:name="Grid Table 2 Accent 3" w:uiPriority="47"/>
+    <w:lsdException w:name="Grid Table 3 Accent 3" w:uiPriority="48"/>
+    <w:lsdException w:name="Grid Table 4 Accent 3" w:uiPriority="49"/>
+    <w:lsdException w:name="Grid Table 5 Dark Accent 3" w:uiPriority="50"/>
+    <w:lsdException w:name="Grid Table 6 Colorful Accent 3" w:uiPriority="51"/>
+    <w:lsdException w:name="Grid Table 7 Colorful Accent 3" w:uiPriority="52"/>
+    <w:lsdException w:name="Grid Table 1 Light Accent 4" w:uiPriority="46"/>
+    <w:lsdException w:name="Grid Table 2 Accent 4" w:uiPriority="47"/>
+    <w:lsdException w:name="Grid Table 3 Accent 4" w:uiPriority="48"/>
+    <w:lsdException w:name="Grid Table 4 Accent 4" w:uiPriority="49"/>
+    <w:lsdException w:name="Grid Table 5 Dark Accent 4" w:uiPriority="50"/>
+    <w:lsdException w:name="Grid Table 6 Colorful Accent 4" w:uiPriority="51"/>
+    <w:lsdException w:name="Grid Table 7 Colorful Accent 4" w:uiPriority="52"/>
+    <w:lsdException w:name="Grid Table 1 Light Accent 5" w:uiPriority="46"/>
+    <w:lsdException w:name="Grid Table 2 Accent 5" w:uiPriority="47"/>
+    <w:lsdException w:name="Grid Table 3 Accent 5" w:uiPriority="48"/>
+    <w:lsdException w:name="Grid Table 4 Accent 5" w:uiPriority="49"/>
+    <w:lsdException w:name="Grid Table 5 Dark Accent 5" w:uiPriority="50"/>
+    <w:lsdException w:name="Grid Table 6 Colorful Accent 5" w:uiPriority="51"/>
+    <w:lsdException w:name="Grid Table 7 Colorful Accent 5" w:uiPriority="52"/>
+    <w:lsdException w:name="Grid Table 1 Light Accent 6" w:uiPriority="46"/>
+    <w:lsdException w:name="Grid Table 2 Accent 6" w:uiPriority="47"/>
+    <w:lsdException w:name="Grid Table 3 Accent 6" w:uiPriority="48"/>
+    <w:lsdException w:name="Grid Table 4 Accent 6" w:uiPriority="49"/>
+    <w:lsdException w:name="Grid Table 5 Dark Accent 6" w:uiPriority="50"/>
+    <w:lsdException w:name="Grid Table 6 Colorful Accent 6" w:uiPriority="51"/>
+    <w:lsdException w:name="Grid Table 7 Colorful Accent 6" w:uiPriority="52"/>
+    <w:lsdException w:name="List Table 1 Light" w:uiPriority="46"/>
+    <w:lsdException w:name="List Table 2" w:uiPriority="47"/>
+    <w:lsdException w:name="List Table 3" w:uiPriority="48"/>
+    <w:lsdException w:name="List Table 4" w:uiPriority="49"/>
+    <w:lsdException w:name="List Table 5 Dark" w:uiPriority="50"/>
+    <w:lsdException w:name="List Table 6 Colorful" w:uiPriority="51"/>
+    <w:lsdException w:name="List Table 7 Colorful" w:uiPriority="52"/>
+    <w:lsdException w:name="List Table 1 Light Accent 1" w:uiPriority="46"/>
+    <w:lsdException w:name="List Table 2 Accent 1" w:uiPriority="47"/>
+    <w:lsdException w:name="List Table 3 Accent 1" w:uiPriority="48"/>
+    <w:lsdException w:name="List Table 4 Accent 1" w:uiPriority="49"/>
+    <w:lsdException w:name="List Table 5 Dark Accent 1" w:uiPriority="50"/>
+    <w:lsdException w:name="List Table 6 Colorful Accent 1" w:uiPriority="51"/>
+    <w:lsdException w:name="List Table 7 Colorful Accent 1" w:uiPriority="52"/>
+    <w:lsdException w:name="List Table 1 Light Accent 2" w:uiPriority="46"/>
+    <w:lsdException w:name="List Table 2 Accent 2" w:uiPriority="47"/>
+    <w:lsdException w:name="List Table 3 Accent 2" w:uiPriority="48"/>
+    <w:lsdException w:name="List Table 4 Accent 2" w:uiPriority="49"/>
+    <w:lsdException w:name="List Table 5 Dark Accent 2" w:uiPriority="50"/>
+    <w:lsdException w:name="List Table 6 Colorful Accent 2" w:uiPriority="51"/>
+    <w:lsdException w:name="List Table 7 Colorful Accent 2" w:uiPriority="52"/>
+    <w:lsdException w:name="List Table 1 Light Accent 3" w:uiPriority="46"/>
+    <w:lsdException w:name="List Table 2 Accent 3" w:uiPriority="47"/>
+    <w:lsdException w:name="List Table 3 Accent 3" w:uiPriority="48"/>
+    <w:lsdException w:name="List Table 4 Accent 3" w:uiPriority="49"/>
+    <w:lsdException w:name="List Table 5 Dark Accent 3" w:uiPriority="50"/>
+    <w:lsdException w:name="List Table 6 Colorful Accent 3" w:uiPriority="51"/>
+    <w:lsdException w:name="List Table 7 Colorful Accent 3" w:uiPriority="52"/>
+    <w:lsdException w:name="List Table 1 Light Accent 4" w:uiPriority="46"/>
+    <w:lsdException w:name="List Table 2 Accent 4" w:uiPriority="47"/>
+    <w:lsdException w:name="List Table 3 Accent 4" w:uiPriority="48"/>
+    <w:lsdException w:name="List Table 4 Accent 4" w:uiPriority="49"/>
+    <w:lsdException w:name="List Table 5 Dark Accent 4" w:uiPriority="50"/>
+    <w:lsdException w:name="List Table 6 Colorful Accent 4" w:uiPriority="51"/>
+    <w:lsdException w:name="List Table 7 Colorful Accent 4" w:uiPriority="52"/>
+    <w:lsdException w:name="List Table 1 Light Accent 5" w:uiPriority="46"/>
+    <w:lsdException w:name="List Table 2 Accent 5" w:uiPriority="47"/>
+    <w:lsdException w:name="List Table 3 Accent 5" w:uiPriority="48"/>
+    <w:lsdException w:name="List Table 4 Accent 5" w:uiPriority="49"/>
+    <w:lsdException w:name="List Table 5 Dark Accent 5" w:uiPriority="50"/>
+    <w:lsdException w:name="List Table 6 Colorful Accent 5" w:uiPriority="51"/>
+    <w:lsdException w:name="List Table 7 Colorful Accent 5" w:uiPriority="52"/>
+    <w:lsdException w:name="List Table 1 Light Accent 6" w:uiPriority="46"/>
+    <w:lsdException w:name="List Table 2 Accent 6" w:uiPriority="47"/>
+    <w:lsdException w:name="List Table 3 Accent 6" w:uiPriority="48"/>
+    <w:lsdException w:name="List Table 4 Accent 6" w:uiPriority="49"/>
+    <w:lsdException w:name="List Table 5 Dark Accent 6" w:uiPriority="50"/>
+    <w:lsdException w:name="List Table 6 Colorful Accent 6" w:uiPriority="51"/>
+    <w:lsdException w:name="List Table 7 Colorful Accent 6" w:uiPriority="52"/>
+    <w:lsdException w:name="Mention" w:semiHidden="1" w:uiPriority="99" w:unhideWhenUsed="1"/>
+    <w:lsdException w:name="Smart Hyperlink" w:semiHidden="1" w:uiPriority="99" w:unhideWhenUsed="1"/>
+    <w:lsdException w:name="Hashtag" w:semiHidden="1" w:uiPriority="99" w:unhideWhenUsed="1"/>
+    <w:lsdException w:name="Unresolved Mention" w:semiHidden="1" w:uiPriority="99" w:unhideWhenUsed="1"/>
+    <w:lsdException w:name="Smart Link" w:semiHidden="1" w:uiPriority="99" w:unhideWhenUsed="1"/>
   </w:latentStyles>
   <w:style w:type="paragraph" w:default="1" w:styleId="a5">
     <w:name w:val="Normal"/>
@@ -12659,196 +13078,6 @@
       <w:szCs w:val="22"/>
       <w:lang w:val="zh-TW" w:bidi="zh-TW"/>
     </w:rPr>
-  </w:style>
-</w:styles>
-</file>
-
-<file path=word/stylesWithEffects.xml><?xml version="1.0" encoding="utf-8"?>
-<w:styles xmlns:wpc="http://schemas.microsoft.com/office/word/2010/wordprocessingCanvas" xmlns:mc="http://schemas.openxmlformats.org/markup-compatibility/2006" xmlns:o="urn:schemas-microsoft-com:office:office" xmlns:r="http://schemas.openxmlformats.org/officeDocument/2006/relationships" xmlns:m="http://schemas.openxmlformats.org/officeDocument/2006/math" xmlns:v="urn:schemas-microsoft-com:vml" xmlns:wp14="http://schemas.microsoft.com/office/word/2010/wordprocessingDrawing" xmlns:wp="http://schemas.openxmlformats.org/drawingml/2006/wordprocessingDrawing" xmlns:w10="urn:schemas-microsoft-com:office:word" xmlns:w="http://schemas.openxmlformats.org/wordprocessingml/2006/main" xmlns:w14="http://schemas.microsoft.com/office/word/2010/wordml" xmlns:wpg="http://schemas.microsoft.com/office/word/2010/wordprocessingGroup" xmlns:wpi="http://schemas.microsoft.com/office/word/2010/wordprocessingInk" xmlns:wne="http://schemas.microsoft.com/office/word/2006/wordml" xmlns:wps="http://schemas.microsoft.com/office/word/2010/wordprocessingShape" mc:Ignorable="w14 wp14">
-  <w:docDefaults>
-    <w:rPrDefault>
-      <w:rPr>
-        <w:rFonts w:asciiTheme="minorHAnsi" w:eastAsiaTheme="minorEastAsia" w:hAnsiTheme="minorHAnsi" w:cstheme="minorBidi"/>
-        <w:kern w:val="2"/>
-        <w:sz w:val="24"/>
-        <w:szCs w:val="22"/>
-        <w:lang w:val="en-US" w:eastAsia="zh-TW" w:bidi="ar-SA"/>
-      </w:rPr>
-    </w:rPrDefault>
-    <w:pPrDefault/>
-  </w:docDefaults>
-  <w:latentStyles w:defLockedState="0" w:defUIPriority="99" w:defSemiHidden="1" w:defUnhideWhenUsed="1" w:defQFormat="0" w:count="267">
-    <w:lsdException w:name="Normal" w:semiHidden="0" w:uiPriority="0" w:unhideWhenUsed="0" w:qFormat="1"/>
-    <w:lsdException w:name="heading 1" w:semiHidden="0" w:uiPriority="9" w:unhideWhenUsed="0" w:qFormat="1"/>
-    <w:lsdException w:name="heading 2" w:uiPriority="9" w:qFormat="1"/>
-    <w:lsdException w:name="heading 3" w:uiPriority="9" w:qFormat="1"/>
-    <w:lsdException w:name="heading 4" w:uiPriority="9" w:qFormat="1"/>
-    <w:lsdException w:name="heading 5" w:uiPriority="9" w:qFormat="1"/>
-    <w:lsdException w:name="heading 6" w:uiPriority="9" w:qFormat="1"/>
-    <w:lsdException w:name="heading 7" w:uiPriority="9" w:qFormat="1"/>
-    <w:lsdException w:name="heading 8" w:uiPriority="9" w:qFormat="1"/>
-    <w:lsdException w:name="heading 9" w:uiPriority="9" w:qFormat="1"/>
-    <w:lsdException w:name="toc 1" w:uiPriority="39"/>
-    <w:lsdException w:name="toc 2" w:uiPriority="39"/>
-    <w:lsdException w:name="toc 3" w:uiPriority="39"/>
-    <w:lsdException w:name="toc 4" w:uiPriority="39"/>
-    <w:lsdException w:name="toc 5" w:uiPriority="39"/>
-    <w:lsdException w:name="toc 6" w:uiPriority="39"/>
-    <w:lsdException w:name="toc 7" w:uiPriority="39"/>
-    <w:lsdException w:name="toc 8" w:uiPriority="39"/>
-    <w:lsdException w:name="toc 9" w:uiPriority="39"/>
-    <w:lsdException w:name="caption" w:uiPriority="35" w:qFormat="1"/>
-    <w:lsdException w:name="Title" w:semiHidden="0" w:uiPriority="10" w:unhideWhenUsed="0" w:qFormat="1"/>
-    <w:lsdException w:name="Default Paragraph Font" w:uiPriority="1"/>
-    <w:lsdException w:name="Subtitle" w:semiHidden="0" w:uiPriority="11" w:unhideWhenUsed="0" w:qFormat="1"/>
-    <w:lsdException w:name="Strong" w:semiHidden="0" w:uiPriority="22" w:unhideWhenUsed="0" w:qFormat="1"/>
-    <w:lsdException w:name="Emphasis" w:semiHidden="0" w:uiPriority="20" w:unhideWhenUsed="0" w:qFormat="1"/>
-    <w:lsdException w:name="Table Grid" w:semiHidden="0" w:uiPriority="59" w:unhideWhenUsed="0"/>
-    <w:lsdException w:name="Placeholder Text" w:unhideWhenUsed="0"/>
-    <w:lsdException w:name="No Spacing" w:semiHidden="0" w:uiPriority="1" w:unhideWhenUsed="0" w:qFormat="1"/>
-    <w:lsdException w:name="Light Shading" w:semiHidden="0" w:uiPriority="60" w:unhideWhenUsed="0"/>
-    <w:lsdException w:name="Light List" w:semiHidden="0" w:uiPriority="61" w:unhideWhenUsed="0"/>
-    <w:lsdException w:name="Light Grid" w:semiHidden="0" w:uiPriority="62" w:unhideWhenUsed="0"/>
-    <w:lsdException w:name="Medium Shading 1" w:semiHidden="0" w:uiPriority="63" w:unhideWhenUsed="0"/>
-    <w:lsdException w:name="Medium Shading 2" w:semiHidden="0" w:uiPriority="64" w:unhideWhenUsed="0"/>
-    <w:lsdException w:name="Medium List 1" w:semiHidden="0" w:uiPriority="65" w:unhideWhenUsed="0"/>
-    <w:lsdException w:name="Medium List 2" w:semiHidden="0" w:uiPriority="66" w:unhideWhenUsed="0"/>
-    <w:lsdException w:name="Medium Grid 1" w:semiHidden="0" w:uiPriority="67" w:unhideWhenUsed="0"/>
-    <w:lsdException w:name="Medium Grid 2" w:semiHidden="0" w:uiPriority="68" w:unhideWhenUsed="0"/>
-    <w:lsdException w:name="Medium Grid 3" w:semiHidden="0" w:uiPriority="69" w:unhideWhenUsed="0"/>
-    <w:lsdException w:name="Dark List" w:semiHidden="0" w:uiPriority="70" w:unhideWhenUsed="0"/>
-    <w:lsdException w:name="Colorful Shading" w:semiHidden="0" w:uiPriority="71" w:unhideWhenUsed="0"/>
-    <w:lsdException w:name="Colorful List" w:semiHidden="0" w:uiPriority="72" w:unhideWhenUsed="0"/>
-    <w:lsdException w:name="Colorful Grid" w:semiHidden="0" w:uiPriority="73" w:unhideWhenUsed="0"/>
-    <w:lsdException w:name="Light Shading Accent 1" w:semiHidden="0" w:uiPriority="60" w:unhideWhenUsed="0"/>
-    <w:lsdException w:name="Light List Accent 1" w:semiHidden="0" w:uiPriority="61" w:unhideWhenUsed="0"/>
-    <w:lsdException w:name="Light Grid Accent 1" w:semiHidden="0" w:uiPriority="62" w:unhideWhenUsed="0"/>
-    <w:lsdException w:name="Medium Shading 1 Accent 1" w:semiHidden="0" w:uiPriority="63" w:unhideWhenUsed="0"/>
-    <w:lsdException w:name="Medium Shading 2 Accent 1" w:semiHidden="0" w:uiPriority="64" w:unhideWhenUsed="0"/>
-    <w:lsdException w:name="Medium List 1 Accent 1" w:semiHidden="0" w:uiPriority="65" w:unhideWhenUsed="0"/>
-    <w:lsdException w:name="Revision" w:unhideWhenUsed="0"/>
-    <w:lsdException w:name="List Paragraph" w:semiHidden="0" w:uiPriority="34" w:unhideWhenUsed="0" w:qFormat="1"/>
-    <w:lsdException w:name="Quote" w:semiHidden="0" w:uiPriority="29" w:unhideWhenUsed="0" w:qFormat="1"/>
-    <w:lsdException w:name="Intense Quote" w:semiHidden="0" w:uiPriority="30" w:unhideWhenUsed="0" w:qFormat="1"/>
-    <w:lsdException w:name="Medium List 2 Accent 1" w:semiHidden="0" w:uiPriority="66" w:unhideWhenUsed="0"/>
-    <w:lsdException w:name="Medium Grid 1 Accent 1" w:semiHidden="0" w:uiPriority="67" w:unhideWhenUsed="0"/>
-    <w:lsdException w:name="Medium Grid 2 Accent 1" w:semiHidden="0" w:uiPriority="68" w:unhideWhenUsed="0"/>
-    <w:lsdException w:name="Medium Grid 3 Accent 1" w:semiHidden="0" w:uiPriority="69" w:unhideWhenUsed="0"/>
-    <w:lsdException w:name="Dark List Accent 1" w:semiHidden="0" w:uiPriority="70" w:unhideWhenUsed="0"/>
-    <w:lsdException w:name="Colorful Shading Accent 1" w:semiHidden="0" w:uiPriority="71" w:unhideWhenUsed="0"/>
-    <w:lsdException w:name="Colorful List Accent 1" w:semiHidden="0" w:uiPriority="72" w:unhideWhenUsed="0"/>
-    <w:lsdException w:name="Colorful Grid Accent 1" w:semiHidden="0" w:uiPriority="73" w:unhideWhenUsed="0"/>
-    <w:lsdException w:name="Light Shading Accent 2" w:semiHidden="0" w:uiPriority="60" w:unhideWhenUsed="0"/>
-    <w:lsdException w:name="Light List Accent 2" w:semiHidden="0" w:uiPriority="61" w:unhideWhenUsed="0"/>
-    <w:lsdException w:name="Light Grid Accent 2" w:semiHidden="0" w:uiPriority="62" w:unhideWhenUsed="0"/>
-    <w:lsdException w:name="Medium Shading 1 Accent 2" w:semiHidden="0" w:uiPriority="63" w:unhideWhenUsed="0"/>
-    <w:lsdException w:name="Medium Shading 2 Accent 2" w:semiHidden="0" w:uiPriority="64" w:unhideWhenUsed="0"/>
-    <w:lsdException w:name="Medium List 1 Accent 2" w:semiHidden="0" w:uiPriority="65" w:unhideWhenUsed="0"/>
-    <w:lsdException w:name="Medium List 2 Accent 2" w:semiHidden="0" w:uiPriority="66" w:unhideWhenUsed="0"/>
-    <w:lsdException w:name="Medium Grid 1 Accent 2" w:semiHidden="0" w:uiPriority="67" w:unhideWhenUsed="0"/>
-    <w:lsdException w:name="Medium Grid 2 Accent 2" w:semiHidden="0" w:uiPriority="68" w:unhideWhenUsed="0"/>
-    <w:lsdException w:name="Medium Grid 3 Accent 2" w:semiHidden="0" w:uiPriority="69" w:unhideWhenUsed="0"/>
-    <w:lsdException w:name="Dark List Accent 2" w:semiHidden="0" w:uiPriority="70" w:unhideWhenUsed="0"/>
-    <w:lsdException w:name="Colorful Shading Accent 2" w:semiHidden="0" w:uiPriority="71" w:unhideWhenUsed="0"/>
-    <w:lsdException w:name="Colorful List Accent 2" w:semiHidden="0" w:uiPriority="72" w:unhideWhenUsed="0"/>
-    <w:lsdException w:name="Colorful Grid Accent 2" w:semiHidden="0" w:uiPriority="73" w:unhideWhenUsed="0"/>
-    <w:lsdException w:name="Light Shading Accent 3" w:semiHidden="0" w:uiPriority="60" w:unhideWhenUsed="0"/>
-    <w:lsdException w:name="Light List Accent 3" w:semiHidden="0" w:uiPriority="61" w:unhideWhenUsed="0"/>
-    <w:lsdException w:name="Light Grid Accent 3" w:semiHidden="0" w:uiPriority="62" w:unhideWhenUsed="0"/>
-    <w:lsdException w:name="Medium Shading 1 Accent 3" w:semiHidden="0" w:uiPriority="63" w:unhideWhenUsed="0"/>
-    <w:lsdException w:name="Medium Shading 2 Accent 3" w:semiHidden="0" w:uiPriority="64" w:unhideWhenUsed="0"/>
-    <w:lsdException w:name="Medium List 1 Accent 3" w:semiHidden="0" w:uiPriority="65" w:unhideWhenUsed="0"/>
-    <w:lsdException w:name="Medium List 2 Accent 3" w:semiHidden="0" w:uiPriority="66" w:unhideWhenUsed="0"/>
-    <w:lsdException w:name="Medium Grid 1 Accent 3" w:semiHidden="0" w:uiPriority="67" w:unhideWhenUsed="0"/>
-    <w:lsdException w:name="Medium Grid 2 Accent 3" w:semiHidden="0" w:uiPriority="68" w:unhideWhenUsed="0"/>
-    <w:lsdException w:name="Medium Grid 3 Accent 3" w:semiHidden="0" w:uiPriority="69" w:unhideWhenUsed="0"/>
-    <w:lsdException w:name="Dark List Accent 3" w:semiHidden="0" w:uiPriority="70" w:unhideWhenUsed="0"/>
-    <w:lsdException w:name="Colorful Shading Accent 3" w:semiHidden="0" w:uiPriority="71" w:unhideWhenUsed="0"/>
-    <w:lsdException w:name="Colorful List Accent 3" w:semiHidden="0" w:uiPriority="72" w:unhideWhenUsed="0"/>
-    <w:lsdException w:name="Colorful Grid Accent 3" w:semiHidden="0" w:uiPriority="73" w:unhideWhenUsed="0"/>
-    <w:lsdException w:name="Light Shading Accent 4" w:semiHidden="0" w:uiPriority="60" w:unhideWhenUsed="0"/>
-    <w:lsdException w:name="Light List Accent 4" w:semiHidden="0" w:uiPriority="61" w:unhideWhenUsed="0"/>
-    <w:lsdException w:name="Light Grid Accent 4" w:semiHidden="0" w:uiPriority="62" w:unhideWhenUsed="0"/>
-    <w:lsdException w:name="Medium Shading 1 Accent 4" w:semiHidden="0" w:uiPriority="63" w:unhideWhenUsed="0"/>
-    <w:lsdException w:name="Medium Shading 2 Accent 4" w:semiHidden="0" w:uiPriority="64" w:unhideWhenUsed="0"/>
-    <w:lsdException w:name="Medium List 1 Accent 4" w:semiHidden="0" w:uiPriority="65" w:unhideWhenUsed="0"/>
-    <w:lsdException w:name="Medium List 2 Accent 4" w:semiHidden="0" w:uiPriority="66" w:unhideWhenUsed="0"/>
-    <w:lsdException w:name="Medium Grid 1 Accent 4" w:semiHidden="0" w:uiPriority="67" w:unhideWhenUsed="0"/>
-    <w:lsdException w:name="Medium Grid 2 Accent 4" w:semiHidden="0" w:uiPriority="68" w:unhideWhenUsed="0"/>
-    <w:lsdException w:name="Medium Grid 3 Accent 4" w:semiHidden="0" w:uiPriority="69" w:unhideWhenUsed="0"/>
-    <w:lsdException w:name="Dark List Accent 4" w:semiHidden="0" w:uiPriority="70" w:unhideWhenUsed="0"/>
-    <w:lsdException w:name="Colorful Shading Accent 4" w:semiHidden="0" w:uiPriority="71" w:unhideWhenUsed="0"/>
-    <w:lsdException w:name="Colorful List Accent 4" w:semiHidden="0" w:uiPriority="72" w:unhideWhenUsed="0"/>
-    <w:lsdException w:name="Colorful Grid Accent 4" w:semiHidden="0" w:uiPriority="73" w:unhideWhenUsed="0"/>
-    <w:lsdException w:name="Light Shading Accent 5" w:semiHidden="0" w:uiPriority="60" w:unhideWhenUsed="0"/>
-    <w:lsdException w:name="Light List Accent 5" w:semiHidden="0" w:uiPriority="61" w:unhideWhenUsed="0"/>
-    <w:lsdException w:name="Light Grid Accent 5" w:semiHidden="0" w:uiPriority="62" w:unhideWhenUsed="0"/>
-    <w:lsdException w:name="Medium Shading 1 Accent 5" w:semiHidden="0" w:uiPriority="63" w:unhideWhenUsed="0"/>
-    <w:lsdException w:name="Medium Shading 2 Accent 5" w:semiHidden="0" w:uiPriority="64" w:unhideWhenUsed="0"/>
-    <w:lsdException w:name="Medium List 1 Accent 5" w:semiHidden="0" w:uiPriority="65" w:unhideWhenUsed="0"/>
-    <w:lsdException w:name="Medium List 2 Accent 5" w:semiHidden="0" w:uiPriority="66" w:unhideWhenUsed="0"/>
-    <w:lsdException w:name="Medium Grid 1 Accent 5" w:semiHidden="0" w:uiPriority="67" w:unhideWhenUsed="0"/>
-    <w:lsdException w:name="Medium Grid 2 Accent 5" w:semiHidden="0" w:uiPriority="68" w:unhideWhenUsed="0"/>
-    <w:lsdException w:name="Medium Grid 3 Accent 5" w:semiHidden="0" w:uiPriority="69" w:unhideWhenUsed="0"/>
-    <w:lsdException w:name="Dark List Accent 5" w:semiHidden="0" w:uiPriority="70" w:unhideWhenUsed="0"/>
-    <w:lsdException w:name="Colorful Shading Accent 5" w:semiHidden="0" w:uiPriority="71" w:unhideWhenUsed="0"/>
-    <w:lsdException w:name="Colorful List Accent 5" w:semiHidden="0" w:uiPriority="72" w:unhideWhenUsed="0"/>
-    <w:lsdException w:name="Colorful Grid Accent 5" w:semiHidden="0" w:uiPriority="73" w:unhideWhenUsed="0"/>
-    <w:lsdException w:name="Light Shading Accent 6" w:semiHidden="0" w:uiPriority="60" w:unhideWhenUsed="0"/>
-    <w:lsdException w:name="Light List Accent 6" w:semiHidden="0" w:uiPriority="61" w:unhideWhenUsed="0"/>
-    <w:lsdException w:name="Light Grid Accent 6" w:semiHidden="0" w:uiPriority="62" w:unhideWhenUsed="0"/>
-    <w:lsdException w:name="Medium Shading 1 Accent 6" w:semiHidden="0" w:uiPriority="63" w:unhideWhenUsed="0"/>
-    <w:lsdException w:name="Medium Shading 2 Accent 6" w:semiHidden="0" w:uiPriority="64" w:unhideWhenUsed="0"/>
-    <w:lsdException w:name="Medium List 1 Accent 6" w:semiHidden="0" w:uiPriority="65" w:unhideWhenUsed="0"/>
-    <w:lsdException w:name="Medium List 2 Accent 6" w:semiHidden="0" w:uiPriority="66" w:unhideWhenUsed="0"/>
-    <w:lsdException w:name="Medium Grid 1 Accent 6" w:semiHidden="0" w:uiPriority="67" w:unhideWhenUsed="0"/>
-    <w:lsdException w:name="Medium Grid 2 Accent 6" w:semiHidden="0" w:uiPriority="68" w:unhideWhenUsed="0"/>
-    <w:lsdException w:name="Medium Grid 3 Accent 6" w:semiHidden="0" w:uiPriority="69" w:unhideWhenUsed="0"/>
-    <w:lsdException w:name="Dark List Accent 6" w:semiHidden="0" w:uiPriority="70" w:unhideWhenUsed="0"/>
-    <w:lsdException w:name="Colorful Shading Accent 6" w:semiHidden="0" w:uiPriority="71" w:unhideWhenUsed="0"/>
-    <w:lsdException w:name="Colorful List Accent 6" w:semiHidden="0" w:uiPriority="72" w:unhideWhenUsed="0"/>
-    <w:lsdException w:name="Colorful Grid Accent 6" w:semiHidden="0" w:uiPriority="73" w:unhideWhenUsed="0"/>
-    <w:lsdException w:name="Subtle Emphasis" w:semiHidden="0" w:uiPriority="19" w:unhideWhenUsed="0" w:qFormat="1"/>
-    <w:lsdException w:name="Intense Emphasis" w:semiHidden="0" w:uiPriority="21" w:unhideWhenUsed="0" w:qFormat="1"/>
-    <w:lsdException w:name="Subtle Reference" w:semiHidden="0" w:uiPriority="31" w:unhideWhenUsed="0" w:qFormat="1"/>
-    <w:lsdException w:name="Intense Reference" w:semiHidden="0" w:uiPriority="32" w:unhideWhenUsed="0" w:qFormat="1"/>
-    <w:lsdException w:name="Book Title" w:semiHidden="0" w:uiPriority="33" w:unhideWhenUsed="0" w:qFormat="1"/>
-    <w:lsdException w:name="Bibliography" w:uiPriority="37"/>
-    <w:lsdException w:name="TOC Heading" w:uiPriority="39" w:qFormat="1"/>
-  </w:latentStyles>
-  <w:style w:type="paragraph" w:default="1" w:styleId="a5">
-    <w:name w:val="Normal"/>
-    <w:qFormat/>
-    <w:pPr>
-      <w:widowControl w:val="0"/>
-    </w:pPr>
-  </w:style>
-  <w:style w:type="character" w:default="1" w:styleId="a6">
-    <w:name w:val="Default Paragraph Font"/>
-    <w:uiPriority w:val="1"/>
-    <w:semiHidden/>
-    <w:unhideWhenUsed/>
-  </w:style>
-  <w:style w:type="table" w:default="1" w:styleId="a7">
-    <w:name w:val="Normal Table"/>
-    <w:uiPriority w:val="99"/>
-    <w:semiHidden/>
-    <w:unhideWhenUsed/>
-    <w:tblPr>
-      <w:tblInd w:w="0" w:type="dxa"/>
-      <w:tblCellMar>
-        <w:top w:w="0" w:type="dxa"/>
-        <w:left w:w="108" w:type="dxa"/>
-        <w:bottom w:w="0" w:type="dxa"/>
-        <w:right w:w="108" w:type="dxa"/>
-      </w:tblCellMar>
-    </w:tblPr>
-  </w:style>
-  <w:style w:type="numbering" w:default="1" w:styleId="a8">
-    <w:name w:val="No List"/>
-    <w:uiPriority w:val="99"/>
-    <w:semiHidden/>
-    <w:unhideWhenUsed/>
   </w:style>
 </w:styles>
 </file>
@@ -13142,7 +13371,7 @@
   <a:extraClrSchemeLst/>
   <a:extLst>
     <a:ext uri="{05A4C25C-085E-4340-85A3-A5531E510DB2}">
-      <thm15:themeFamily xmlns:thm15="http://schemas.microsoft.com/office/thememl/2012/main" xmlns="" name="Office Theme" id="{62F939B6-93AF-4DB8-9C6B-D6C7DFDC589F}" vid="{4A3C46E8-61CC-4603-A589-7422A47A8E4A}"/>
+      <thm15:themeFamily xmlns:thm15="http://schemas.microsoft.com/office/thememl/2012/main" name="Office Theme" id="{62F939B6-93AF-4DB8-9C6B-D6C7DFDC589F}" vid="{4A3C46E8-61CC-4603-A589-7422A47A8E4A}"/>
     </a:ext>
   </a:extLst>
 </a:theme>

</xml_diff>